<commit_message>
Updated DD releases and resources to V1.1
</commit_message>
<xml_diff>
--- a/resources/2-DD/Design Document.docx
+++ b/resources/2-DD/Design Document.docx
@@ -155,7 +155,7 @@
           <w:sz w:val="40"/>
           <w:lang w:val="en-US"/>
         </w:rPr>
-        <w:t>V 1.0</w:t>
+        <w:t>V 1.1</w:t>
       </w:r>
     </w:p>
     <w:p>
@@ -398,7 +398,7 @@
         <mc:AlternateContent>
           <mc:Choice Requires="wps">
             <w:drawing>
-              <wp:anchor distT="0" distB="0" distL="114300" distR="114300" simplePos="0" relativeHeight="251659267" behindDoc="0" locked="0" layoutInCell="1" allowOverlap="1" wp14:anchorId="6B0381AA" wp14:editId="05D4DE34">
+              <wp:anchor distT="0" distB="0" distL="114300" distR="114300" simplePos="0" relativeHeight="251658244" behindDoc="0" locked="0" layoutInCell="1" allowOverlap="1" wp14:anchorId="6B0381AA" wp14:editId="05D4DE34">
                 <wp:simplePos x="0" y="0"/>
                 <wp:positionH relativeFrom="column">
                   <wp:posOffset>5378768</wp:posOffset>
@@ -462,7 +462,7 @@
           </mc:Choice>
           <mc:Fallback>
             <w:pict>
-              <v:oval w14:anchorId="5E208E72" id="Ovale 39" o:spid="_x0000_s1026" style="position:absolute;margin-left:423.55pt;margin-top:54pt;width:18pt;height:16.9pt;z-index:251659267;visibility:visible;mso-wrap-style:square;mso-wrap-distance-left:9pt;mso-wrap-distance-top:0;mso-wrap-distance-right:9pt;mso-wrap-distance-bottom:0;mso-position-horizontal:absolute;mso-position-horizontal-relative:text;mso-position-vertical:absolute;mso-position-vertical-relative:text;v-text-anchor:middle" o:gfxdata="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" fillcolor="white [3212]" strokecolor="white [3212]" strokeweight="1pt">
+              <v:oval w14:anchorId="1ADFCF4B" id="Ovale 39" o:spid="_x0000_s1026" style="position:absolute;margin-left:423.55pt;margin-top:54pt;width:18pt;height:16.9pt;z-index:251658244;visibility:visible;mso-wrap-style:square;mso-wrap-distance-left:9pt;mso-wrap-distance-top:0;mso-wrap-distance-right:9pt;mso-wrap-distance-bottom:0;mso-position-horizontal:absolute;mso-position-horizontal-relative:text;mso-position-vertical:absolute;mso-position-vertical-relative:text;v-text-anchor:middle" o:gfxdata="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" fillcolor="white [3212]" strokecolor="white [3212]" strokeweight="1pt">
                 <v:stroke joinstyle="miter"/>
               </v:oval>
             </w:pict>
@@ -566,7 +566,7 @@
         </w:rPr>
         <w:fldChar w:fldCharType="separate"/>
       </w:r>
-      <w:hyperlink w:anchor="_Toc469227469" w:history="1">
+      <w:hyperlink w:anchor="_Toc469261053" w:history="1">
         <w:r>
           <w:rPr>
             <w:rStyle w:val="Collegamentoipertestuale"/>
@@ -593,7 +593,7 @@
             <w:noProof/>
             <w:webHidden/>
           </w:rPr>
-          <w:instrText xml:space="preserve"> PAGEREF _Toc469227469 \h </w:instrText>
+          <w:instrText xml:space="preserve"> PAGEREF _Toc469261053 \h </w:instrText>
         </w:r>
         <w:r>
           <w:rPr>
@@ -638,7 +638,7 @@
           <w:lang w:eastAsia="it-IT"/>
         </w:rPr>
       </w:pPr>
-      <w:hyperlink w:anchor="_Toc469227470" w:history="1">
+      <w:hyperlink w:anchor="_Toc469261054" w:history="1">
         <w:r>
           <w:rPr>
             <w:rStyle w:val="Collegamentoipertestuale"/>
@@ -665,7 +665,7 @@
             <w:noProof/>
             <w:webHidden/>
           </w:rPr>
-          <w:instrText xml:space="preserve"> PAGEREF _Toc469227470 \h </w:instrText>
+          <w:instrText xml:space="preserve"> PAGEREF _Toc469261054 \h </w:instrText>
         </w:r>
         <w:r>
           <w:rPr>
@@ -710,7 +710,7 @@
           <w:lang w:eastAsia="it-IT"/>
         </w:rPr>
       </w:pPr>
-      <w:hyperlink w:anchor="_Toc469227471" w:history="1">
+      <w:hyperlink w:anchor="_Toc469261055" w:history="1">
         <w:r>
           <w:rPr>
             <w:rStyle w:val="Collegamentoipertestuale"/>
@@ -737,7 +737,7 @@
             <w:noProof/>
             <w:webHidden/>
           </w:rPr>
-          <w:instrText xml:space="preserve"> PAGEREF _Toc469227471 \h </w:instrText>
+          <w:instrText xml:space="preserve"> PAGEREF _Toc469261055 \h </w:instrText>
         </w:r>
         <w:r>
           <w:rPr>
@@ -782,7 +782,7 @@
           <w:lang w:eastAsia="it-IT"/>
         </w:rPr>
       </w:pPr>
-      <w:hyperlink w:anchor="_Toc469227472" w:history="1">
+      <w:hyperlink w:anchor="_Toc469261056" w:history="1">
         <w:r>
           <w:rPr>
             <w:rStyle w:val="Collegamentoipertestuale"/>
@@ -809,7 +809,7 @@
             <w:noProof/>
             <w:webHidden/>
           </w:rPr>
-          <w:instrText xml:space="preserve"> PAGEREF _Toc469227472 \h </w:instrText>
+          <w:instrText xml:space="preserve"> PAGEREF _Toc469261056 \h </w:instrText>
         </w:r>
         <w:r>
           <w:rPr>
@@ -852,7 +852,7 @@
           <w:lang w:eastAsia="it-IT"/>
         </w:rPr>
       </w:pPr>
-      <w:hyperlink w:anchor="_Toc469227473" w:history="1">
+      <w:hyperlink w:anchor="_Toc469261057" w:history="1">
         <w:r>
           <w:rPr>
             <w:rStyle w:val="Collegamentoipertestuale"/>
@@ -879,7 +879,7 @@
             <w:noProof/>
             <w:webHidden/>
           </w:rPr>
-          <w:instrText xml:space="preserve"> PAGEREF _Toc469227473 \h </w:instrText>
+          <w:instrText xml:space="preserve"> PAGEREF _Toc469261057 \h </w:instrText>
         </w:r>
         <w:r>
           <w:rPr>
@@ -922,7 +922,7 @@
           <w:lang w:eastAsia="it-IT"/>
         </w:rPr>
       </w:pPr>
-      <w:hyperlink w:anchor="_Toc469227474" w:history="1">
+      <w:hyperlink w:anchor="_Toc469261058" w:history="1">
         <w:r>
           <w:rPr>
             <w:rStyle w:val="Collegamentoipertestuale"/>
@@ -949,7 +949,7 @@
             <w:noProof/>
             <w:webHidden/>
           </w:rPr>
-          <w:instrText xml:space="preserve"> PAGEREF _Toc469227474 \h </w:instrText>
+          <w:instrText xml:space="preserve"> PAGEREF _Toc469261058 \h </w:instrText>
         </w:r>
         <w:r>
           <w:rPr>
@@ -994,7 +994,7 @@
           <w:lang w:eastAsia="it-IT"/>
         </w:rPr>
       </w:pPr>
-      <w:hyperlink w:anchor="_Toc469227475" w:history="1">
+      <w:hyperlink w:anchor="_Toc469261059" w:history="1">
         <w:r>
           <w:rPr>
             <w:rStyle w:val="Collegamentoipertestuale"/>
@@ -1021,7 +1021,7 @@
             <w:noProof/>
             <w:webHidden/>
           </w:rPr>
-          <w:instrText xml:space="preserve"> PAGEREF _Toc469227475 \h </w:instrText>
+          <w:instrText xml:space="preserve"> PAGEREF _Toc469261059 \h </w:instrText>
         </w:r>
         <w:r>
           <w:rPr>
@@ -1066,7 +1066,7 @@
           <w:lang w:eastAsia="it-IT"/>
         </w:rPr>
       </w:pPr>
-      <w:hyperlink w:anchor="_Toc469227476" w:history="1">
+      <w:hyperlink w:anchor="_Toc469261060" w:history="1">
         <w:r>
           <w:rPr>
             <w:rStyle w:val="Collegamentoipertestuale"/>
@@ -1093,7 +1093,7 @@
             <w:noProof/>
             <w:webHidden/>
           </w:rPr>
-          <w:instrText xml:space="preserve"> PAGEREF _Toc469227476 \h </w:instrText>
+          <w:instrText xml:space="preserve"> PAGEREF _Toc469261060 \h </w:instrText>
         </w:r>
         <w:r>
           <w:rPr>
@@ -1138,7 +1138,7 @@
           <w:lang w:eastAsia="it-IT"/>
         </w:rPr>
       </w:pPr>
-      <w:hyperlink w:anchor="_Toc469227477" w:history="1">
+      <w:hyperlink w:anchor="_Toc469261061" w:history="1">
         <w:r>
           <w:rPr>
             <w:rStyle w:val="Collegamentoipertestuale"/>
@@ -1165,7 +1165,7 @@
             <w:noProof/>
             <w:webHidden/>
           </w:rPr>
-          <w:instrText xml:space="preserve"> PAGEREF _Toc469227477 \h </w:instrText>
+          <w:instrText xml:space="preserve"> PAGEREF _Toc469261061 \h </w:instrText>
         </w:r>
         <w:r>
           <w:rPr>
@@ -1210,7 +1210,7 @@
           <w:lang w:eastAsia="it-IT"/>
         </w:rPr>
       </w:pPr>
-      <w:hyperlink w:anchor="_Toc469227478" w:history="1">
+      <w:hyperlink w:anchor="_Toc469261062" w:history="1">
         <w:r>
           <w:rPr>
             <w:rStyle w:val="Collegamentoipertestuale"/>
@@ -1237,7 +1237,7 @@
             <w:noProof/>
             <w:webHidden/>
           </w:rPr>
-          <w:instrText xml:space="preserve"> PAGEREF _Toc469227478 \h </w:instrText>
+          <w:instrText xml:space="preserve"> PAGEREF _Toc469261062 \h </w:instrText>
         </w:r>
         <w:r>
           <w:rPr>
@@ -1282,7 +1282,7 @@
           <w:lang w:eastAsia="it-IT"/>
         </w:rPr>
       </w:pPr>
-      <w:hyperlink w:anchor="_Toc469227479" w:history="1">
+      <w:hyperlink w:anchor="_Toc469261063" w:history="1">
         <w:r>
           <w:rPr>
             <w:rStyle w:val="Collegamentoipertestuale"/>
@@ -1309,7 +1309,7 @@
             <w:noProof/>
             <w:webHidden/>
           </w:rPr>
-          <w:instrText xml:space="preserve"> PAGEREF _Toc469227479 \h </w:instrText>
+          <w:instrText xml:space="preserve"> PAGEREF _Toc469261063 \h </w:instrText>
         </w:r>
         <w:r>
           <w:rPr>
@@ -1352,7 +1352,7 @@
           <w:lang w:eastAsia="it-IT"/>
         </w:rPr>
       </w:pPr>
-      <w:hyperlink w:anchor="_Toc469227480" w:history="1">
+      <w:hyperlink w:anchor="_Toc469261064" w:history="1">
         <w:r>
           <w:rPr>
             <w:rStyle w:val="Collegamentoipertestuale"/>
@@ -1379,7 +1379,7 @@
             <w:noProof/>
             <w:webHidden/>
           </w:rPr>
-          <w:instrText xml:space="preserve"> PAGEREF _Toc469227480 \h </w:instrText>
+          <w:instrText xml:space="preserve"> PAGEREF _Toc469261064 \h </w:instrText>
         </w:r>
         <w:r>
           <w:rPr>
@@ -1422,7 +1422,7 @@
           <w:lang w:eastAsia="it-IT"/>
         </w:rPr>
       </w:pPr>
-      <w:hyperlink w:anchor="_Toc469227481" w:history="1">
+      <w:hyperlink w:anchor="_Toc469261065" w:history="1">
         <w:r>
           <w:rPr>
             <w:rStyle w:val="Collegamentoipertestuale"/>
@@ -1449,7 +1449,7 @@
             <w:noProof/>
             <w:webHidden/>
           </w:rPr>
-          <w:instrText xml:space="preserve"> PAGEREF _Toc469227481 \h </w:instrText>
+          <w:instrText xml:space="preserve"> PAGEREF _Toc469261065 \h </w:instrText>
         </w:r>
         <w:r>
           <w:rPr>
@@ -1494,7 +1494,7 @@
           <w:lang w:eastAsia="it-IT"/>
         </w:rPr>
       </w:pPr>
-      <w:hyperlink w:anchor="_Toc469227482" w:history="1">
+      <w:hyperlink w:anchor="_Toc469261066" w:history="1">
         <w:r>
           <w:rPr>
             <w:rStyle w:val="Collegamentoipertestuale"/>
@@ -1521,7 +1521,7 @@
             <w:noProof/>
             <w:webHidden/>
           </w:rPr>
-          <w:instrText xml:space="preserve"> PAGEREF _Toc469227482 \h </w:instrText>
+          <w:instrText xml:space="preserve"> PAGEREF _Toc469261066 \h </w:instrText>
         </w:r>
         <w:r>
           <w:rPr>
@@ -1566,7 +1566,7 @@
           <w:lang w:eastAsia="it-IT"/>
         </w:rPr>
       </w:pPr>
-      <w:hyperlink w:anchor="_Toc469227483" w:history="1">
+      <w:hyperlink w:anchor="_Toc469261067" w:history="1">
         <w:r>
           <w:rPr>
             <w:rStyle w:val="Collegamentoipertestuale"/>
@@ -1593,7 +1593,7 @@
             <w:noProof/>
             <w:webHidden/>
           </w:rPr>
-          <w:instrText xml:space="preserve"> PAGEREF _Toc469227483 \h </w:instrText>
+          <w:instrText xml:space="preserve"> PAGEREF _Toc469261067 \h </w:instrText>
         </w:r>
         <w:r>
           <w:rPr>
@@ -1638,7 +1638,7 @@
           <w:lang w:eastAsia="it-IT"/>
         </w:rPr>
       </w:pPr>
-      <w:hyperlink w:anchor="_Toc469227484" w:history="1">
+      <w:hyperlink w:anchor="_Toc469261068" w:history="1">
         <w:r>
           <w:rPr>
             <w:rStyle w:val="Collegamentoipertestuale"/>
@@ -1665,7 +1665,7 @@
             <w:noProof/>
             <w:webHidden/>
           </w:rPr>
-          <w:instrText xml:space="preserve"> PAGEREF _Toc469227484 \h </w:instrText>
+          <w:instrText xml:space="preserve"> PAGEREF _Toc469261068 \h </w:instrText>
         </w:r>
         <w:r>
           <w:rPr>
@@ -1685,7 +1685,7 @@
             <w:noProof/>
             <w:webHidden/>
           </w:rPr>
-          <w:t>18</w:t>
+          <w:t>19</w:t>
         </w:r>
         <w:r>
           <w:rPr>
@@ -1710,7 +1710,7 @@
           <w:lang w:eastAsia="it-IT"/>
         </w:rPr>
       </w:pPr>
-      <w:hyperlink w:anchor="_Toc469227485" w:history="1">
+      <w:hyperlink w:anchor="_Toc469261069" w:history="1">
         <w:r>
           <w:rPr>
             <w:rStyle w:val="Collegamentoipertestuale"/>
@@ -1737,7 +1737,7 @@
             <w:noProof/>
             <w:webHidden/>
           </w:rPr>
-          <w:instrText xml:space="preserve"> PAGEREF _Toc469227485 \h </w:instrText>
+          <w:instrText xml:space="preserve"> PAGEREF _Toc469261069 \h </w:instrText>
         </w:r>
         <w:r>
           <w:rPr>
@@ -1757,7 +1757,7 @@
             <w:noProof/>
             <w:webHidden/>
           </w:rPr>
-          <w:t>21</w:t>
+          <w:t>22</w:t>
         </w:r>
         <w:r>
           <w:rPr>
@@ -1780,7 +1780,7 @@
           <w:lang w:eastAsia="it-IT"/>
         </w:rPr>
       </w:pPr>
-      <w:hyperlink w:anchor="_Toc469227486" w:history="1">
+      <w:hyperlink w:anchor="_Toc469261070" w:history="1">
         <w:r>
           <w:rPr>
             <w:rStyle w:val="Collegamentoipertestuale"/>
@@ -1807,7 +1807,7 @@
             <w:noProof/>
             <w:webHidden/>
           </w:rPr>
-          <w:instrText xml:space="preserve"> PAGEREF _Toc469227486 \h </w:instrText>
+          <w:instrText xml:space="preserve"> PAGEREF _Toc469261070 \h </w:instrText>
         </w:r>
         <w:r>
           <w:rPr>
@@ -1827,7 +1827,7 @@
             <w:noProof/>
             <w:webHidden/>
           </w:rPr>
-          <w:t>21</w:t>
+          <w:t>22</w:t>
         </w:r>
         <w:r>
           <w:rPr>
@@ -1850,7 +1850,7 @@
           <w:lang w:eastAsia="it-IT"/>
         </w:rPr>
       </w:pPr>
-      <w:hyperlink w:anchor="_Toc469227487" w:history="1">
+      <w:hyperlink w:anchor="_Toc469261071" w:history="1">
         <w:r>
           <w:rPr>
             <w:rStyle w:val="Collegamentoipertestuale"/>
@@ -1877,7 +1877,7 @@
             <w:noProof/>
             <w:webHidden/>
           </w:rPr>
-          <w:instrText xml:space="preserve"> PAGEREF _Toc469227487 \h </w:instrText>
+          <w:instrText xml:space="preserve"> PAGEREF _Toc469261071 \h </w:instrText>
         </w:r>
         <w:r>
           <w:rPr>
@@ -1897,7 +1897,7 @@
             <w:noProof/>
             <w:webHidden/>
           </w:rPr>
-          <w:t>22</w:t>
+          <w:t>23</w:t>
         </w:r>
         <w:r>
           <w:rPr>
@@ -1920,7 +1920,7 @@
           <w:lang w:eastAsia="it-IT"/>
         </w:rPr>
       </w:pPr>
-      <w:hyperlink w:anchor="_Toc469227488" w:history="1">
+      <w:hyperlink w:anchor="_Toc469261072" w:history="1">
         <w:r>
           <w:rPr>
             <w:rStyle w:val="Collegamentoipertestuale"/>
@@ -1947,7 +1947,7 @@
             <w:noProof/>
             <w:webHidden/>
           </w:rPr>
-          <w:instrText xml:space="preserve"> PAGEREF _Toc469227488 \h </w:instrText>
+          <w:instrText xml:space="preserve"> PAGEREF _Toc469261072 \h </w:instrText>
         </w:r>
         <w:r>
           <w:rPr>
@@ -1967,7 +1967,7 @@
             <w:noProof/>
             <w:webHidden/>
           </w:rPr>
-          <w:t>24</w:t>
+          <w:t>25</w:t>
         </w:r>
         <w:r>
           <w:rPr>
@@ -1992,7 +1992,7 @@
           <w:lang w:eastAsia="it-IT"/>
         </w:rPr>
       </w:pPr>
-      <w:hyperlink w:anchor="_Toc469227489" w:history="1">
+      <w:hyperlink w:anchor="_Toc469261073" w:history="1">
         <w:r>
           <w:rPr>
             <w:rStyle w:val="Collegamentoipertestuale"/>
@@ -2019,7 +2019,7 @@
             <w:noProof/>
             <w:webHidden/>
           </w:rPr>
-          <w:instrText xml:space="preserve"> PAGEREF _Toc469227489 \h </w:instrText>
+          <w:instrText xml:space="preserve"> PAGEREF _Toc469261073 \h </w:instrText>
         </w:r>
         <w:r>
           <w:rPr>
@@ -2039,7 +2039,7 @@
             <w:noProof/>
             <w:webHidden/>
           </w:rPr>
-          <w:t>25</w:t>
+          <w:t>26</w:t>
         </w:r>
         <w:r>
           <w:rPr>
@@ -2062,7 +2062,7 @@
           <w:lang w:eastAsia="it-IT"/>
         </w:rPr>
       </w:pPr>
-      <w:hyperlink w:anchor="_Toc469227490" w:history="1">
+      <w:hyperlink w:anchor="_Toc469261074" w:history="1">
         <w:r>
           <w:rPr>
             <w:rStyle w:val="Collegamentoipertestuale"/>
@@ -2089,7 +2089,7 @@
             <w:noProof/>
             <w:webHidden/>
           </w:rPr>
-          <w:instrText xml:space="preserve"> PAGEREF _Toc469227490 \h </w:instrText>
+          <w:instrText xml:space="preserve"> PAGEREF _Toc469261074 \h </w:instrText>
         </w:r>
         <w:r>
           <w:rPr>
@@ -2109,7 +2109,7 @@
             <w:noProof/>
             <w:webHidden/>
           </w:rPr>
-          <w:t>25</w:t>
+          <w:t>26</w:t>
         </w:r>
         <w:r>
           <w:rPr>
@@ -2132,7 +2132,7 @@
           <w:lang w:eastAsia="it-IT"/>
         </w:rPr>
       </w:pPr>
-      <w:hyperlink w:anchor="_Toc469227491" w:history="1">
+      <w:hyperlink w:anchor="_Toc469261075" w:history="1">
         <w:r>
           <w:rPr>
             <w:rStyle w:val="Collegamentoipertestuale"/>
@@ -2159,7 +2159,7 @@
             <w:noProof/>
             <w:webHidden/>
           </w:rPr>
-          <w:instrText xml:space="preserve"> PAGEREF _Toc469227491 \h </w:instrText>
+          <w:instrText xml:space="preserve"> PAGEREF _Toc469261075 \h </w:instrText>
         </w:r>
         <w:r>
           <w:rPr>
@@ -2179,7 +2179,7 @@
             <w:noProof/>
             <w:webHidden/>
           </w:rPr>
-          <w:t>25</w:t>
+          <w:t>26</w:t>
         </w:r>
         <w:r>
           <w:rPr>
@@ -2202,7 +2202,7 @@
           <w:lang w:eastAsia="it-IT"/>
         </w:rPr>
       </w:pPr>
-      <w:hyperlink w:anchor="_Toc469227492" w:history="1">
+      <w:hyperlink w:anchor="_Toc469261076" w:history="1">
         <w:r>
           <w:rPr>
             <w:rStyle w:val="Collegamentoipertestuale"/>
@@ -2229,7 +2229,7 @@
             <w:noProof/>
             <w:webHidden/>
           </w:rPr>
-          <w:instrText xml:space="preserve"> PAGEREF _Toc469227492 \h </w:instrText>
+          <w:instrText xml:space="preserve"> PAGEREF _Toc469261076 \h </w:instrText>
         </w:r>
         <w:r>
           <w:rPr>
@@ -2249,7 +2249,7 @@
             <w:noProof/>
             <w:webHidden/>
           </w:rPr>
-          <w:t>26</w:t>
+          <w:t>27</w:t>
         </w:r>
         <w:r>
           <w:rPr>
@@ -2272,7 +2272,7 @@
           <w:lang w:eastAsia="it-IT"/>
         </w:rPr>
       </w:pPr>
-      <w:hyperlink w:anchor="_Toc469227493" w:history="1">
+      <w:hyperlink w:anchor="_Toc469261077" w:history="1">
         <w:r>
           <w:rPr>
             <w:rStyle w:val="Collegamentoipertestuale"/>
@@ -2299,7 +2299,7 @@
             <w:noProof/>
             <w:webHidden/>
           </w:rPr>
-          <w:instrText xml:space="preserve"> PAGEREF _Toc469227493 \h </w:instrText>
+          <w:instrText xml:space="preserve"> PAGEREF _Toc469261077 \h </w:instrText>
         </w:r>
         <w:r>
           <w:rPr>
@@ -2319,7 +2319,7 @@
             <w:noProof/>
             <w:webHidden/>
           </w:rPr>
-          <w:t>26</w:t>
+          <w:t>27</w:t>
         </w:r>
         <w:r>
           <w:rPr>
@@ -2342,7 +2342,7 @@
           <w:lang w:eastAsia="it-IT"/>
         </w:rPr>
       </w:pPr>
-      <w:hyperlink w:anchor="_Toc469227494" w:history="1">
+      <w:hyperlink w:anchor="_Toc469261078" w:history="1">
         <w:r>
           <w:rPr>
             <w:rStyle w:val="Collegamentoipertestuale"/>
@@ -2369,7 +2369,7 @@
             <w:noProof/>
             <w:webHidden/>
           </w:rPr>
-          <w:instrText xml:space="preserve"> PAGEREF _Toc469227494 \h </w:instrText>
+          <w:instrText xml:space="preserve"> PAGEREF _Toc469261078 \h </w:instrText>
         </w:r>
         <w:r>
           <w:rPr>
@@ -2389,7 +2389,7 @@
             <w:noProof/>
             <w:webHidden/>
           </w:rPr>
-          <w:t>27</w:t>
+          <w:t>28</w:t>
         </w:r>
         <w:r>
           <w:rPr>
@@ -2414,7 +2414,7 @@
           <w:lang w:eastAsia="it-IT"/>
         </w:rPr>
       </w:pPr>
-      <w:hyperlink w:anchor="_Toc469227495" w:history="1">
+      <w:hyperlink w:anchor="_Toc469261079" w:history="1">
         <w:r>
           <w:rPr>
             <w:rStyle w:val="Collegamentoipertestuale"/>
@@ -2441,7 +2441,7 @@
             <w:noProof/>
             <w:webHidden/>
           </w:rPr>
-          <w:instrText xml:space="preserve"> PAGEREF _Toc469227495 \h </w:instrText>
+          <w:instrText xml:space="preserve"> PAGEREF _Toc469261079 \h </w:instrText>
         </w:r>
         <w:r>
           <w:rPr>
@@ -2461,7 +2461,7 @@
             <w:noProof/>
             <w:webHidden/>
           </w:rPr>
-          <w:t>28</w:t>
+          <w:t>29</w:t>
         </w:r>
         <w:r>
           <w:rPr>
@@ -2486,7 +2486,7 @@
           <w:lang w:eastAsia="it-IT"/>
         </w:rPr>
       </w:pPr>
-      <w:hyperlink w:anchor="_Toc469227496" w:history="1">
+      <w:hyperlink w:anchor="_Toc469261080" w:history="1">
         <w:r>
           <w:rPr>
             <w:rStyle w:val="Collegamentoipertestuale"/>
@@ -2513,7 +2513,7 @@
             <w:noProof/>
             <w:webHidden/>
           </w:rPr>
-          <w:instrText xml:space="preserve"> PAGEREF _Toc469227496 \h </w:instrText>
+          <w:instrText xml:space="preserve"> PAGEREF _Toc469261080 \h </w:instrText>
         </w:r>
         <w:r>
           <w:rPr>
@@ -2533,7 +2533,7 @@
             <w:noProof/>
             <w:webHidden/>
           </w:rPr>
-          <w:t>28</w:t>
+          <w:t>29</w:t>
         </w:r>
         <w:r>
           <w:rPr>
@@ -2558,7 +2558,7 @@
           <w:lang w:eastAsia="it-IT"/>
         </w:rPr>
       </w:pPr>
-      <w:hyperlink w:anchor="_Toc469227497" w:history="1">
+      <w:hyperlink w:anchor="_Toc469261081" w:history="1">
         <w:r>
           <w:rPr>
             <w:rStyle w:val="Collegamentoipertestuale"/>
@@ -2585,7 +2585,7 @@
             <w:noProof/>
             <w:webHidden/>
           </w:rPr>
-          <w:instrText xml:space="preserve"> PAGEREF _Toc469227497 \h </w:instrText>
+          <w:instrText xml:space="preserve"> PAGEREF _Toc469261081 \h </w:instrText>
         </w:r>
         <w:r>
           <w:rPr>
@@ -2605,7 +2605,7 @@
             <w:noProof/>
             <w:webHidden/>
           </w:rPr>
-          <w:t>30</w:t>
+          <w:t>31</w:t>
         </w:r>
         <w:r>
           <w:rPr>
@@ -2630,7 +2630,7 @@
           <w:lang w:eastAsia="it-IT"/>
         </w:rPr>
       </w:pPr>
-      <w:hyperlink w:anchor="_Toc469227498" w:history="1">
+      <w:hyperlink w:anchor="_Toc469261082" w:history="1">
         <w:r>
           <w:rPr>
             <w:rStyle w:val="Collegamentoipertestuale"/>
@@ -2657,7 +2657,7 @@
             <w:noProof/>
             <w:webHidden/>
           </w:rPr>
-          <w:instrText xml:space="preserve"> PAGEREF _Toc469227498 \h </w:instrText>
+          <w:instrText xml:space="preserve"> PAGEREF _Toc469261082 \h </w:instrText>
         </w:r>
         <w:r>
           <w:rPr>
@@ -2677,7 +2677,7 @@
             <w:noProof/>
             <w:webHidden/>
           </w:rPr>
-          <w:t>32</w:t>
+          <w:t>33</w:t>
         </w:r>
         <w:r>
           <w:rPr>
@@ -2702,7 +2702,7 @@
           <w:lang w:eastAsia="it-IT"/>
         </w:rPr>
       </w:pPr>
-      <w:hyperlink w:anchor="_Toc469227499" w:history="1">
+      <w:hyperlink w:anchor="_Toc469261083" w:history="1">
         <w:r>
           <w:rPr>
             <w:rStyle w:val="Collegamentoipertestuale"/>
@@ -2729,7 +2729,7 @@
             <w:noProof/>
             <w:webHidden/>
           </w:rPr>
-          <w:instrText xml:space="preserve"> PAGEREF _Toc469227499 \h </w:instrText>
+          <w:instrText xml:space="preserve"> PAGEREF _Toc469261083 \h </w:instrText>
         </w:r>
         <w:r>
           <w:rPr>
@@ -2749,7 +2749,7 @@
             <w:noProof/>
             <w:webHidden/>
           </w:rPr>
-          <w:t>32</w:t>
+          <w:t>33</w:t>
         </w:r>
         <w:r>
           <w:rPr>
@@ -2774,7 +2774,7 @@
           <w:lang w:eastAsia="it-IT"/>
         </w:rPr>
       </w:pPr>
-      <w:hyperlink w:anchor="_Toc469227500" w:history="1">
+      <w:hyperlink w:anchor="_Toc469261084" w:history="1">
         <w:r>
           <w:rPr>
             <w:rStyle w:val="Collegamentoipertestuale"/>
@@ -2801,7 +2801,7 @@
             <w:noProof/>
             <w:webHidden/>
           </w:rPr>
-          <w:instrText xml:space="preserve"> PAGEREF _Toc469227500 \h </w:instrText>
+          <w:instrText xml:space="preserve"> PAGEREF _Toc469261084 \h </w:instrText>
         </w:r>
         <w:r>
           <w:rPr>
@@ -2821,7 +2821,7 @@
             <w:noProof/>
             <w:webHidden/>
           </w:rPr>
-          <w:t>33</w:t>
+          <w:t>34</w:t>
         </w:r>
         <w:r>
           <w:rPr>
@@ -2846,7 +2846,7 @@
           <w:lang w:eastAsia="it-IT"/>
         </w:rPr>
       </w:pPr>
-      <w:hyperlink w:anchor="_Toc469227501" w:history="1">
+      <w:hyperlink w:anchor="_Toc469261085" w:history="1">
         <w:r>
           <w:rPr>
             <w:rStyle w:val="Collegamentoipertestuale"/>
@@ -2873,7 +2873,7 @@
             <w:noProof/>
             <w:webHidden/>
           </w:rPr>
-          <w:instrText xml:space="preserve"> PAGEREF _Toc469227501 \h </w:instrText>
+          <w:instrText xml:space="preserve"> PAGEREF _Toc469261085 \h </w:instrText>
         </w:r>
         <w:r>
           <w:rPr>
@@ -2893,7 +2893,7 @@
             <w:noProof/>
             <w:webHidden/>
           </w:rPr>
-          <w:t>34</w:t>
+          <w:t>35</w:t>
         </w:r>
         <w:r>
           <w:rPr>
@@ -2918,7 +2918,7 @@
           <w:lang w:eastAsia="it-IT"/>
         </w:rPr>
       </w:pPr>
-      <w:hyperlink w:anchor="_Toc469227502" w:history="1">
+      <w:hyperlink w:anchor="_Toc469261086" w:history="1">
         <w:r>
           <w:rPr>
             <w:rStyle w:val="Collegamentoipertestuale"/>
@@ -2945,7 +2945,7 @@
             <w:noProof/>
             <w:webHidden/>
           </w:rPr>
-          <w:instrText xml:space="preserve"> PAGEREF _Toc469227502 \h </w:instrText>
+          <w:instrText xml:space="preserve"> PAGEREF _Toc469261086 \h </w:instrText>
         </w:r>
         <w:r>
           <w:rPr>
@@ -2965,7 +2965,7 @@
             <w:noProof/>
             <w:webHidden/>
           </w:rPr>
-          <w:t>35</w:t>
+          <w:t>36</w:t>
         </w:r>
         <w:r>
           <w:rPr>
@@ -2990,7 +2990,7 @@
           <w:lang w:eastAsia="it-IT"/>
         </w:rPr>
       </w:pPr>
-      <w:hyperlink w:anchor="_Toc469227503" w:history="1">
+      <w:hyperlink w:anchor="_Toc469261087" w:history="1">
         <w:r>
           <w:rPr>
             <w:rStyle w:val="Collegamentoipertestuale"/>
@@ -3017,7 +3017,7 @@
             <w:noProof/>
             <w:webHidden/>
           </w:rPr>
-          <w:instrText xml:space="preserve"> PAGEREF _Toc469227503 \h </w:instrText>
+          <w:instrText xml:space="preserve"> PAGEREF _Toc469261087 \h </w:instrText>
         </w:r>
         <w:r>
           <w:rPr>
@@ -3037,7 +3037,7 @@
             <w:noProof/>
             <w:webHidden/>
           </w:rPr>
-          <w:t>37</w:t>
+          <w:t>38</w:t>
         </w:r>
         <w:r>
           <w:rPr>
@@ -3062,7 +3062,7 @@
           <w:lang w:eastAsia="it-IT"/>
         </w:rPr>
       </w:pPr>
-      <w:hyperlink w:anchor="_Toc469227504" w:history="1">
+      <w:hyperlink w:anchor="_Toc469261088" w:history="1">
         <w:r>
           <w:rPr>
             <w:rStyle w:val="Collegamentoipertestuale"/>
@@ -3089,7 +3089,7 @@
             <w:noProof/>
             <w:webHidden/>
           </w:rPr>
-          <w:instrText xml:space="preserve"> PAGEREF _Toc469227504 \h </w:instrText>
+          <w:instrText xml:space="preserve"> PAGEREF _Toc469261088 \h </w:instrText>
         </w:r>
         <w:r>
           <w:rPr>
@@ -3109,7 +3109,7 @@
             <w:noProof/>
             <w:webHidden/>
           </w:rPr>
-          <w:t>37</w:t>
+          <w:t>38</w:t>
         </w:r>
         <w:r>
           <w:rPr>
@@ -3134,7 +3134,7 @@
           <w:lang w:eastAsia="it-IT"/>
         </w:rPr>
       </w:pPr>
-      <w:hyperlink w:anchor="_Toc469227505" w:history="1">
+      <w:hyperlink w:anchor="_Toc469261089" w:history="1">
         <w:r>
           <w:rPr>
             <w:rStyle w:val="Collegamentoipertestuale"/>
@@ -3161,7 +3161,7 @@
             <w:noProof/>
             <w:webHidden/>
           </w:rPr>
-          <w:instrText xml:space="preserve"> PAGEREF _Toc469227505 \h </w:instrText>
+          <w:instrText xml:space="preserve"> PAGEREF _Toc469261089 \h </w:instrText>
         </w:r>
         <w:r>
           <w:rPr>
@@ -3181,7 +3181,7 @@
             <w:noProof/>
             <w:webHidden/>
           </w:rPr>
-          <w:t>37</w:t>
+          <w:t>38</w:t>
         </w:r>
         <w:r>
           <w:rPr>
@@ -3206,7 +3206,7 @@
           <w:lang w:eastAsia="it-IT"/>
         </w:rPr>
       </w:pPr>
-      <w:hyperlink w:anchor="_Toc469227506" w:history="1">
+      <w:hyperlink w:anchor="_Toc469261090" w:history="1">
         <w:r>
           <w:rPr>
             <w:rStyle w:val="Collegamentoipertestuale"/>
@@ -3233,7 +3233,7 @@
             <w:noProof/>
             <w:webHidden/>
           </w:rPr>
-          <w:instrText xml:space="preserve"> PAGEREF _Toc469227506 \h </w:instrText>
+          <w:instrText xml:space="preserve"> PAGEREF _Toc469261090 \h </w:instrText>
         </w:r>
         <w:r>
           <w:rPr>
@@ -3253,7 +3253,149 @@
             <w:noProof/>
             <w:webHidden/>
           </w:rPr>
-          <w:t>37</w:t>
+          <w:t>38</w:t>
+        </w:r>
+        <w:r>
+          <w:rPr>
+            <w:noProof/>
+            <w:webHidden/>
+          </w:rPr>
+          <w:fldChar w:fldCharType="end"/>
+        </w:r>
+      </w:hyperlink>
+    </w:p>
+    <w:p>
+      <w:pPr>
+        <w:pStyle w:val="Sommario2"/>
+        <w:tabs>
+          <w:tab w:val="right" w:leader="dot" w:pos="8635"/>
+        </w:tabs>
+        <w:rPr>
+          <w:rFonts w:asciiTheme="minorHAnsi" w:eastAsiaTheme="minorEastAsia" w:hAnsiTheme="minorHAnsi" w:cstheme="minorBidi"/>
+          <w:noProof/>
+          <w:sz w:val="22"/>
+          <w:szCs w:val="22"/>
+          <w:lang w:eastAsia="it-IT"/>
+        </w:rPr>
+      </w:pPr>
+      <w:hyperlink w:anchor="_Toc469261091" w:history="1">
+        <w:r>
+          <w:rPr>
+            <w:rStyle w:val="Collegamentoipertestuale"/>
+            <w:noProof/>
+          </w:rPr>
+          <w:t>6.4 Updates</w:t>
+        </w:r>
+        <w:r>
+          <w:rPr>
+            <w:noProof/>
+            <w:webHidden/>
+          </w:rPr>
+          <w:tab/>
+        </w:r>
+        <w:r>
+          <w:rPr>
+            <w:noProof/>
+            <w:webHidden/>
+          </w:rPr>
+          <w:fldChar w:fldCharType="begin"/>
+        </w:r>
+        <w:r>
+          <w:rPr>
+            <w:noProof/>
+            <w:webHidden/>
+          </w:rPr>
+          <w:instrText xml:space="preserve"> PAGEREF _Toc469261091 \h </w:instrText>
+        </w:r>
+        <w:r>
+          <w:rPr>
+            <w:noProof/>
+            <w:webHidden/>
+          </w:rPr>
+        </w:r>
+        <w:r>
+          <w:rPr>
+            <w:noProof/>
+            <w:webHidden/>
+          </w:rPr>
+          <w:fldChar w:fldCharType="separate"/>
+        </w:r>
+        <w:r>
+          <w:rPr>
+            <w:noProof/>
+            <w:webHidden/>
+          </w:rPr>
+          <w:t>39</w:t>
+        </w:r>
+        <w:r>
+          <w:rPr>
+            <w:noProof/>
+            <w:webHidden/>
+          </w:rPr>
+          <w:fldChar w:fldCharType="end"/>
+        </w:r>
+      </w:hyperlink>
+    </w:p>
+    <w:p>
+      <w:pPr>
+        <w:pStyle w:val="Sommario3"/>
+        <w:tabs>
+          <w:tab w:val="right" w:leader="dot" w:pos="8635"/>
+        </w:tabs>
+        <w:rPr>
+          <w:rFonts w:asciiTheme="minorHAnsi" w:eastAsiaTheme="minorEastAsia" w:hAnsiTheme="minorHAnsi"/>
+          <w:noProof/>
+          <w:lang w:eastAsia="it-IT"/>
+        </w:rPr>
+      </w:pPr>
+      <w:hyperlink w:anchor="_Toc469261092" w:history="1">
+        <w:r>
+          <w:rPr>
+            <w:rStyle w:val="Collegamentoipertestuale"/>
+            <w:noProof/>
+          </w:rPr>
+          <w:t>6.4.1 Version 1.1</w:t>
+        </w:r>
+        <w:r>
+          <w:rPr>
+            <w:noProof/>
+            <w:webHidden/>
+          </w:rPr>
+          <w:tab/>
+        </w:r>
+        <w:r>
+          <w:rPr>
+            <w:noProof/>
+            <w:webHidden/>
+          </w:rPr>
+          <w:fldChar w:fldCharType="begin"/>
+        </w:r>
+        <w:r>
+          <w:rPr>
+            <w:noProof/>
+            <w:webHidden/>
+          </w:rPr>
+          <w:instrText xml:space="preserve"> PAGEREF _Toc469261092 \h </w:instrText>
+        </w:r>
+        <w:r>
+          <w:rPr>
+            <w:noProof/>
+            <w:webHidden/>
+          </w:rPr>
+        </w:r>
+        <w:r>
+          <w:rPr>
+            <w:noProof/>
+            <w:webHidden/>
+          </w:rPr>
+          <w:fldChar w:fldCharType="separate"/>
+        </w:r>
+        <w:r>
+          <w:rPr>
+            <w:noProof/>
+            <w:webHidden/>
+          </w:rPr>
+          <w:t>39</w:t>
         </w:r>
         <w:r>
           <w:rPr>
@@ -3427,36 +3569,72 @@
           <w:noProof/>
         </w:rPr>
       </w:pPr>
-    </w:p>
-    <w:p>
-      <w:pPr>
-        <w:pStyle w:val="Livello1"/>
-        <w:rPr>
-          <w:noProof/>
-        </w:rPr>
-      </w:pPr>
-      <w:bookmarkStart w:id="1" w:name="_Toc469227469"/>
+      <w:bookmarkStart w:id="1" w:name="_Toc469261053"/>
       <w:r>
         <w:rPr>
           <w:noProof/>
         </w:rPr>
         <w:lastRenderedPageBreak/>
-        <w:t>1. Int</w:t>
-      </w:r>
-      <w:bookmarkStart w:id="2" w:name="_GoBack"/>
+        <w:t>1. Introduction</w:t>
+      </w:r>
+      <w:bookmarkEnd w:id="1"/>
+      <w:r>
+        <w:rPr>
+          <w:noProof/>
+        </w:rPr>
+        <w:t xml:space="preserve"> </w:t>
+      </w:r>
+    </w:p>
+    <w:p>
+      <w:pPr>
+        <w:pStyle w:val="Livello2"/>
+        <w:rPr>
+          <w:noProof/>
+        </w:rPr>
+      </w:pPr>
+      <w:bookmarkStart w:id="2" w:name="_Toc469261054"/>
+      <w:r>
+        <w:rPr>
+          <w:noProof/>
+        </w:rPr>
+        <w:t>1.1 Purpose</w:t>
+      </w:r>
       <w:bookmarkEnd w:id="2"/>
-      <w:r>
-        <w:rPr>
-          <w:noProof/>
-        </w:rPr>
-        <w:t>roduction</w:t>
-      </w:r>
-      <w:bookmarkEnd w:id="1"/>
-      <w:r>
-        <w:rPr>
-          <w:noProof/>
-        </w:rPr>
-        <w:t xml:space="preserve"> </w:t>
+    </w:p>
+    <w:p>
+      <w:pPr>
+        <w:pStyle w:val="Corpo"/>
+        <w:jc w:val="both"/>
+        <w:rPr>
+          <w:noProof/>
+        </w:rPr>
+      </w:pPr>
+      <w:r>
+        <w:rPr>
+          <w:noProof/>
+        </w:rPr>
+        <w:t xml:space="preserve">In the Design Document, several important aspects of the Power EnJoy service implementation will be analyzed, </w:t>
+      </w:r>
+      <w:r>
+        <w:rPr>
+          <w:noProof/>
+        </w:rPr>
+        <w:t xml:space="preserve">including a high-to-mid level architectural design and the correspondence of these design choices with the requirements analyzed in the previous paper, the Requirement Analysis and Specifications Document. </w:t>
+      </w:r>
+    </w:p>
+    <w:p>
+      <w:pPr>
+        <w:pStyle w:val="Corpo"/>
+        <w:jc w:val="both"/>
+        <w:rPr>
+          <w:noProof/>
+        </w:rPr>
+      </w:pPr>
+      <w:r>
+        <w:rPr>
+          <w:noProof/>
+        </w:rPr>
+        <w:t>The aim of this elaborate is to show how the Power EnJoy platform will be translated from requirements to software modules, and how this process will keep important aspects of an internet based service at the center – mainly, the scalability and the flexibility for future upgrades, as well as the reliability in case of errors and the security of the different parts.</w:t>
       </w:r>
     </w:p>
     <w:p>
@@ -3466,66 +3644,14 @@
           <w:noProof/>
         </w:rPr>
       </w:pPr>
-      <w:bookmarkStart w:id="3" w:name="_Toc469227470"/>
-      <w:r>
-        <w:rPr>
-          <w:noProof/>
-        </w:rPr>
-        <w:t>1.1 Purpose</w:t>
+      <w:bookmarkStart w:id="3" w:name="_Toc469261055"/>
+      <w:r>
+        <w:rPr>
+          <w:noProof/>
+        </w:rPr>
+        <w:t>1.2 Scope</w:t>
       </w:r>
       <w:bookmarkEnd w:id="3"/>
-    </w:p>
-    <w:p>
-      <w:pPr>
-        <w:pStyle w:val="Corpo"/>
-        <w:jc w:val="both"/>
-        <w:rPr>
-          <w:noProof/>
-        </w:rPr>
-      </w:pPr>
-      <w:r>
-        <w:rPr>
-          <w:noProof/>
-        </w:rPr>
-        <w:t xml:space="preserve">In the Design Document, several important aspects of the Power EnJoy service implementation will be analyzed, </w:t>
-      </w:r>
-      <w:r>
-        <w:rPr>
-          <w:noProof/>
-        </w:rPr>
-        <w:t xml:space="preserve">including a high-to-mid level architectural design and the correspondence of these design choices with the requirements analyzed in the previous paper, the Requirement Analysis and Specifications Document. </w:t>
-      </w:r>
-    </w:p>
-    <w:p>
-      <w:pPr>
-        <w:pStyle w:val="Corpo"/>
-        <w:jc w:val="both"/>
-        <w:rPr>
-          <w:noProof/>
-        </w:rPr>
-      </w:pPr>
-      <w:r>
-        <w:rPr>
-          <w:noProof/>
-        </w:rPr>
-        <w:t>The aim of this elaborate is to show how the Power EnJoy platform will be translated from requirements to software modules, and how this process will keep important aspects of an internet based service at the center – mainly, the scalability and the flexibility for future upgrades, as well as the reliability in case of errors and the security of the different parts.</w:t>
-      </w:r>
-    </w:p>
-    <w:p>
-      <w:pPr>
-        <w:pStyle w:val="Livello2"/>
-        <w:rPr>
-          <w:noProof/>
-        </w:rPr>
-      </w:pPr>
-      <w:bookmarkStart w:id="4" w:name="_Toc469227471"/>
-      <w:r>
-        <w:rPr>
-          <w:noProof/>
-        </w:rPr>
-        <w:t>1.2 Scope</w:t>
-      </w:r>
-      <w:bookmarkEnd w:id="4"/>
     </w:p>
     <w:p>
       <w:pPr>
@@ -3732,7 +3858,7 @@
           <w:noProof/>
         </w:rPr>
       </w:pPr>
-      <w:bookmarkStart w:id="5" w:name="_Toc469227472"/>
+      <w:bookmarkStart w:id="4" w:name="_Toc469261056"/>
       <w:r>
         <w:rPr>
           <w:noProof/>
@@ -3740,23 +3866,23 @@
         <w:lastRenderedPageBreak/>
         <w:t>1.3 Definitions, acronyms, abbreviations</w:t>
       </w:r>
+      <w:bookmarkEnd w:id="4"/>
+    </w:p>
+    <w:p>
+      <w:pPr>
+        <w:pStyle w:val="Livello3"/>
+        <w:rPr>
+          <w:noProof/>
+        </w:rPr>
+      </w:pPr>
+      <w:bookmarkStart w:id="5" w:name="_Toc469261057"/>
+      <w:r>
+        <w:rPr>
+          <w:noProof/>
+        </w:rPr>
+        <w:t>1.3.1 Definitions</w:t>
+      </w:r>
       <w:bookmarkEnd w:id="5"/>
-    </w:p>
-    <w:p>
-      <w:pPr>
-        <w:pStyle w:val="Livello3"/>
-        <w:rPr>
-          <w:noProof/>
-        </w:rPr>
-      </w:pPr>
-      <w:bookmarkStart w:id="6" w:name="_Toc469227473"/>
-      <w:r>
-        <w:rPr>
-          <w:noProof/>
-        </w:rPr>
-        <w:t>1.3.1 Definitions</w:t>
-      </w:r>
-      <w:bookmarkEnd w:id="6"/>
     </w:p>
     <w:p>
       <w:pPr>
@@ -3989,14 +4115,14 @@
           <w:noProof/>
         </w:rPr>
       </w:pPr>
-      <w:bookmarkStart w:id="7" w:name="_Toc469227474"/>
+      <w:bookmarkStart w:id="6" w:name="_Toc469261058"/>
       <w:r>
         <w:rPr>
           <w:noProof/>
         </w:rPr>
         <w:t>1.3.2 Acronyms</w:t>
       </w:r>
-      <w:bookmarkEnd w:id="7"/>
+      <w:bookmarkEnd w:id="6"/>
     </w:p>
     <w:p>
       <w:pPr>
@@ -4514,13 +4640,50 @@
           <w:noProof/>
         </w:rPr>
       </w:pPr>
-      <w:bookmarkStart w:id="8" w:name="_Toc469227475"/>
+      <w:bookmarkStart w:id="7" w:name="_Toc469261059"/>
       <w:r>
         <w:rPr>
           <w:noProof/>
         </w:rPr>
         <w:t>1.4 Reference documents</w:t>
       </w:r>
+      <w:bookmarkEnd w:id="7"/>
+    </w:p>
+    <w:p>
+      <w:pPr>
+        <w:pStyle w:val="Corpo"/>
+        <w:jc w:val="both"/>
+        <w:rPr>
+          <w:noProof/>
+        </w:rPr>
+      </w:pPr>
+      <w:r>
+        <w:rPr>
+          <w:noProof/>
+        </w:rPr>
+        <w:t xml:space="preserve">The main reference document of the present DD will be the Requirement Analysis and Specification Document, provided and redacted as a prerequisite of the present paper and </w:t>
+      </w:r>
+      <w:r>
+        <w:rPr>
+          <w:noProof/>
+        </w:rPr>
+        <w:t xml:space="preserve">so, the main source of assumptions for this DD. </w:t>
+      </w:r>
+    </w:p>
+    <w:p>
+      <w:pPr>
+        <w:pStyle w:val="Livello2"/>
+        <w:rPr>
+          <w:noProof/>
+        </w:rPr>
+      </w:pPr>
+      <w:bookmarkStart w:id="8" w:name="_Toc469261060"/>
+      <w:r>
+        <w:rPr>
+          <w:noProof/>
+        </w:rPr>
+        <w:t>1.5 Document structure</w:t>
+      </w:r>
       <w:bookmarkEnd w:id="8"/>
     </w:p>
     <w:p>
@@ -4535,13 +4698,124 @@
         <w:rPr>
           <w:noProof/>
         </w:rPr>
-        <w:t xml:space="preserve">The main reference document of the present DD will be the Requirement Analysis and Specification Document, provided and redacted as a prerequisite of the present paper and </w:t>
-      </w:r>
-      <w:r>
-        <w:rPr>
-          <w:noProof/>
-        </w:rPr>
-        <w:t xml:space="preserve">so, the main source of assumptions for this DD. </w:t>
+        <w:t xml:space="preserve">After this quick </w:t>
+      </w:r>
+      <w:r>
+        <w:rPr>
+          <w:b/>
+          <w:noProof/>
+        </w:rPr>
+        <w:t>I</w:t>
+      </w:r>
+      <w:r>
+        <w:rPr>
+          <w:b/>
+          <w:noProof/>
+        </w:rPr>
+        <w:t>ntroduction</w:t>
+      </w:r>
+      <w:r>
+        <w:rPr>
+          <w:noProof/>
+        </w:rPr>
+        <w:t xml:space="preserve">, the document is going to focus on the actual design part: in a first section, </w:t>
+      </w:r>
+      <w:r>
+        <w:rPr>
+          <w:b/>
+          <w:noProof/>
+        </w:rPr>
+        <w:t>Architectural Design</w:t>
+      </w:r>
+      <w:r>
+        <w:rPr>
+          <w:noProof/>
+        </w:rPr>
+        <w:t>, the system and the proposed architecture will be shown from different perspectives, such as Components, Interfaces, Runtime layout etc., together with a breeder analysis on other design decisions.</w:t>
+      </w:r>
+    </w:p>
+    <w:p>
+      <w:pPr>
+        <w:pStyle w:val="Corpo"/>
+        <w:jc w:val="both"/>
+        <w:rPr>
+          <w:noProof/>
+        </w:rPr>
+      </w:pPr>
+      <w:r>
+        <w:rPr>
+          <w:b/>
+          <w:noProof/>
+        </w:rPr>
+        <w:t xml:space="preserve">Algorithm Design </w:t>
+      </w:r>
+      <w:r>
+        <w:rPr>
+          <w:noProof/>
+        </w:rPr>
+        <w:t xml:space="preserve">will consequentially follow, exploiting the </w:t>
+      </w:r>
+      <w:r>
+        <w:rPr>
+          <w:noProof/>
+        </w:rPr>
+        <w:t xml:space="preserve">operate of the main algorithm that allow Power EnJoy to work. </w:t>
+      </w:r>
+    </w:p>
+    <w:p>
+      <w:pPr>
+        <w:pStyle w:val="Corpo"/>
+        <w:jc w:val="both"/>
+        <w:rPr>
+          <w:noProof/>
+        </w:rPr>
+      </w:pPr>
+      <w:r>
+        <w:rPr>
+          <w:noProof/>
+        </w:rPr>
+        <w:t xml:space="preserve">To refine the work already outlined in the RASD then, the </w:t>
+      </w:r>
+      <w:r>
+        <w:rPr>
+          <w:b/>
+          <w:noProof/>
+        </w:rPr>
+        <w:t>User Interface Design</w:t>
+      </w:r>
+      <w:r>
+        <w:rPr>
+          <w:noProof/>
+        </w:rPr>
+        <w:t xml:space="preserve"> section will introduce some details upon the UI specifications.</w:t>
+      </w:r>
+    </w:p>
+    <w:p>
+      <w:pPr>
+        <w:pStyle w:val="Corpo"/>
+        <w:jc w:val="both"/>
+        <w:rPr>
+          <w:noProof/>
+        </w:rPr>
+      </w:pPr>
+      <w:r>
+        <w:rPr>
+          <w:noProof/>
+        </w:rPr>
+        <w:t xml:space="preserve">Finally, an extensive analysis on how all the previously analyzed requirements are covered by the proposed design will be supplied, in the </w:t>
+      </w:r>
+      <w:r>
+        <w:rPr>
+          <w:b/>
+          <w:noProof/>
+        </w:rPr>
+        <w:t xml:space="preserve">Requirements Traceability </w:t>
+      </w:r>
+      <w:r>
+        <w:rPr>
+          <w:noProof/>
+        </w:rPr>
+        <w:t>part.</w:t>
       </w:r>
     </w:p>
     <w:p>
@@ -4551,146 +4825,6 @@
           <w:noProof/>
         </w:rPr>
       </w:pPr>
-      <w:bookmarkStart w:id="9" w:name="_Toc469227476"/>
-      <w:r>
-        <w:rPr>
-          <w:noProof/>
-        </w:rPr>
-        <w:t>1.5 Document structure</w:t>
-      </w:r>
-      <w:bookmarkEnd w:id="9"/>
-    </w:p>
-    <w:p>
-      <w:pPr>
-        <w:pStyle w:val="Corpo"/>
-        <w:jc w:val="both"/>
-        <w:rPr>
-          <w:noProof/>
-        </w:rPr>
-      </w:pPr>
-      <w:r>
-        <w:rPr>
-          <w:noProof/>
-        </w:rPr>
-        <w:t xml:space="preserve">After this quick </w:t>
-      </w:r>
-      <w:r>
-        <w:rPr>
-          <w:b/>
-          <w:noProof/>
-        </w:rPr>
-        <w:t>I</w:t>
-      </w:r>
-      <w:r>
-        <w:rPr>
-          <w:b/>
-          <w:noProof/>
-        </w:rPr>
-        <w:t>ntroduction</w:t>
-      </w:r>
-      <w:r>
-        <w:rPr>
-          <w:noProof/>
-        </w:rPr>
-        <w:t xml:space="preserve">, the document is going to focus on the actual design part: in a first section, </w:t>
-      </w:r>
-      <w:r>
-        <w:rPr>
-          <w:b/>
-          <w:noProof/>
-        </w:rPr>
-        <w:t>Architectural Design</w:t>
-      </w:r>
-      <w:r>
-        <w:rPr>
-          <w:noProof/>
-        </w:rPr>
-        <w:t>, the system and the proposed architecture will be shown from different perspectives, such as Components, Interfaces, Runtime layout etc., together with a breeder analysis on other design decisions.</w:t>
-      </w:r>
-    </w:p>
-    <w:p>
-      <w:pPr>
-        <w:pStyle w:val="Corpo"/>
-        <w:jc w:val="both"/>
-        <w:rPr>
-          <w:noProof/>
-        </w:rPr>
-      </w:pPr>
-      <w:r>
-        <w:rPr>
-          <w:b/>
-          <w:noProof/>
-        </w:rPr>
-        <w:t xml:space="preserve">Algorithm Design </w:t>
-      </w:r>
-      <w:r>
-        <w:rPr>
-          <w:noProof/>
-        </w:rPr>
-        <w:t xml:space="preserve">will consequentially follow, exploiting the </w:t>
-      </w:r>
-      <w:r>
-        <w:rPr>
-          <w:noProof/>
-        </w:rPr>
-        <w:t xml:space="preserve">operate of the main algorithm that allow Power EnJoy to work. </w:t>
-      </w:r>
-    </w:p>
-    <w:p>
-      <w:pPr>
-        <w:pStyle w:val="Corpo"/>
-        <w:jc w:val="both"/>
-        <w:rPr>
-          <w:noProof/>
-        </w:rPr>
-      </w:pPr>
-      <w:r>
-        <w:rPr>
-          <w:noProof/>
-        </w:rPr>
-        <w:t xml:space="preserve">To refine the work already outlined in the RASD then, the </w:t>
-      </w:r>
-      <w:r>
-        <w:rPr>
-          <w:b/>
-          <w:noProof/>
-        </w:rPr>
-        <w:t>User Interface Design</w:t>
-      </w:r>
-      <w:r>
-        <w:rPr>
-          <w:noProof/>
-        </w:rPr>
-        <w:t xml:space="preserve"> section will introduce some details upon the UI specifications.</w:t>
-      </w:r>
-    </w:p>
-    <w:p>
-      <w:pPr>
-        <w:pStyle w:val="Corpo"/>
-        <w:jc w:val="both"/>
-        <w:rPr>
-          <w:noProof/>
-        </w:rPr>
-      </w:pPr>
-      <w:r>
-        <w:rPr>
-          <w:noProof/>
-        </w:rPr>
-        <w:t xml:space="preserve">Finally, an extensive analysis on how all the previously analyzed requirements are covered by the proposed design will be supplied, in the </w:t>
-      </w:r>
-      <w:r>
-        <w:rPr>
-          <w:b/>
-          <w:noProof/>
-        </w:rPr>
-        <w:t xml:space="preserve">Requirements Traceability </w:t>
-      </w:r>
-      <w:r>
-        <w:rPr>
-          <w:noProof/>
-        </w:rPr>
-        <w:t>part.</w:t>
-      </w:r>
     </w:p>
     <w:p>
       <w:pPr>
@@ -4702,14 +4836,6 @@
     </w:p>
     <w:p>
       <w:pPr>
-        <w:pStyle w:val="Livello2"/>
-        <w:rPr>
-          <w:noProof/>
-        </w:rPr>
-      </w:pPr>
-    </w:p>
-    <w:p>
-      <w:pPr>
         <w:pStyle w:val="Livello1"/>
         <w:rPr>
           <w:noProof/>
@@ -4771,7 +4897,7 @@
           <w:noProof/>
         </w:rPr>
       </w:pPr>
-      <w:bookmarkStart w:id="10" w:name="_Toc469227477"/>
+      <w:bookmarkStart w:id="9" w:name="_Toc469261061"/>
       <w:r>
         <w:rPr>
           <w:noProof/>
@@ -4779,23 +4905,23 @@
         <w:lastRenderedPageBreak/>
         <w:t>2. Architectural Design</w:t>
       </w:r>
+      <w:bookmarkEnd w:id="9"/>
+    </w:p>
+    <w:p>
+      <w:pPr>
+        <w:pStyle w:val="Livello2"/>
+        <w:rPr>
+          <w:noProof/>
+        </w:rPr>
+      </w:pPr>
+      <w:bookmarkStart w:id="10" w:name="_Toc469261062"/>
+      <w:r>
+        <w:rPr>
+          <w:noProof/>
+        </w:rPr>
+        <w:t>2.1 Overview</w:t>
+      </w:r>
       <w:bookmarkEnd w:id="10"/>
-    </w:p>
-    <w:p>
-      <w:pPr>
-        <w:pStyle w:val="Livello2"/>
-        <w:rPr>
-          <w:noProof/>
-        </w:rPr>
-      </w:pPr>
-      <w:bookmarkStart w:id="11" w:name="_Toc469227478"/>
-      <w:r>
-        <w:rPr>
-          <w:noProof/>
-        </w:rPr>
-        <w:t>2.1 Overview</w:t>
-      </w:r>
-      <w:bookmarkEnd w:id="11"/>
     </w:p>
     <w:p>
       <w:pPr>
@@ -5151,7 +5277,7 @@
           <w:noProof/>
         </w:rPr>
       </w:pPr>
-      <w:bookmarkStart w:id="12" w:name="_Toc469227479"/>
+      <w:bookmarkStart w:id="11" w:name="_Toc469261063"/>
       <w:r>
         <w:rPr>
           <w:noProof/>
@@ -5159,23 +5285,23 @@
         <w:lastRenderedPageBreak/>
         <w:t>2.2 Component View</w:t>
       </w:r>
+      <w:bookmarkEnd w:id="11"/>
+    </w:p>
+    <w:p>
+      <w:pPr>
+        <w:pStyle w:val="Livello3"/>
+        <w:rPr>
+          <w:noProof/>
+        </w:rPr>
+      </w:pPr>
+      <w:bookmarkStart w:id="12" w:name="_Toc469261064"/>
+      <w:r>
+        <w:rPr>
+          <w:noProof/>
+        </w:rPr>
+        <w:t>2.2.1 System components</w:t>
+      </w:r>
       <w:bookmarkEnd w:id="12"/>
-    </w:p>
-    <w:p>
-      <w:pPr>
-        <w:pStyle w:val="Livello3"/>
-        <w:rPr>
-          <w:noProof/>
-        </w:rPr>
-      </w:pPr>
-      <w:bookmarkStart w:id="13" w:name="_Toc469227480"/>
-      <w:r>
-        <w:rPr>
-          <w:noProof/>
-        </w:rPr>
-        <w:t>2.2.1 System components</w:t>
-      </w:r>
-      <w:bookmarkEnd w:id="13"/>
     </w:p>
     <w:p>
       <w:pPr>
@@ -5249,8 +5375,8 @@
           <w:lang w:val="it-IT" w:eastAsia="it-IT"/>
         </w:rPr>
         <w:drawing>
-          <wp:inline distT="0" distB="0" distL="0" distR="0" wp14:anchorId="6F7901C0" wp14:editId="26C57CAD">
-            <wp:extent cx="7782581" cy="4194029"/>
+          <wp:inline distT="0" distB="0" distL="0" distR="0" wp14:anchorId="6F7901C0" wp14:editId="67A8637C">
+            <wp:extent cx="7782581" cy="4194028"/>
             <wp:effectExtent l="0" t="0" r="0" b="0"/>
             <wp:docPr id="5" name="Immagine 5"/>
             <wp:cNvGraphicFramePr>
@@ -5278,7 +5404,7 @@
                   <pic:spPr>
                     <a:xfrm>
                       <a:off x="0" y="0"/>
-                      <a:ext cx="7782581" cy="4194029"/>
+                      <a:ext cx="7782581" cy="4194028"/>
                     </a:xfrm>
                     <a:prstGeom prst="rect">
                       <a:avLst/>
@@ -5803,14 +5929,14 @@
           <w:noProof/>
         </w:rPr>
       </w:pPr>
-      <w:bookmarkStart w:id="14" w:name="_Toc469227481"/>
+      <w:bookmarkStart w:id="13" w:name="_Toc469261065"/>
       <w:r>
         <w:rPr>
           <w:noProof/>
         </w:rPr>
         <w:t>2.2.2 Persistance design</w:t>
       </w:r>
-      <w:bookmarkEnd w:id="14"/>
+      <w:bookmarkEnd w:id="13"/>
     </w:p>
     <w:p>
       <w:pPr>
@@ -5932,6 +6058,8 @@
         <w:lastRenderedPageBreak/>
         <w:t>Logic design:</w:t>
       </w:r>
+      <w:bookmarkStart w:id="14" w:name="_GoBack"/>
+      <w:bookmarkEnd w:id="14"/>
     </w:p>
     <w:p>
       <w:pPr>
@@ -6636,7 +6764,7 @@
           <w:noProof/>
         </w:rPr>
       </w:pPr>
-      <w:bookmarkStart w:id="15" w:name="_Toc469227482"/>
+      <w:bookmarkStart w:id="15" w:name="_Toc469261066"/>
       <w:r>
         <w:rPr>
           <w:noProof/>
@@ -7005,7 +7133,7 @@
           <w:noProof/>
         </w:rPr>
       </w:pPr>
-      <w:bookmarkStart w:id="16" w:name="_Toc469227483"/>
+      <w:bookmarkStart w:id="16" w:name="_Toc469261067"/>
       <w:r>
         <w:rPr>
           <w:noProof/>
@@ -7085,96 +7213,18 @@
           <w:noProof/>
         </w:rPr>
       </w:pPr>
-    </w:p>
-    <w:p>
-      <w:pPr>
-        <w:pStyle w:val="Corpo"/>
-        <w:spacing w:line="276" w:lineRule="auto"/>
-        <w:jc w:val="both"/>
-        <w:rPr>
-          <w:noProof/>
-        </w:rPr>
-      </w:pPr>
-    </w:p>
-    <w:p>
-      <w:pPr>
-        <w:pStyle w:val="Corpo"/>
-        <w:spacing w:line="276" w:lineRule="auto"/>
-        <w:jc w:val="both"/>
-        <w:rPr>
-          <w:noProof/>
-        </w:rPr>
-      </w:pPr>
-    </w:p>
-    <w:p>
-      <w:pPr>
-        <w:pStyle w:val="Corpo"/>
-        <w:spacing w:line="276" w:lineRule="auto"/>
-        <w:jc w:val="both"/>
-        <w:rPr>
-          <w:noProof/>
-        </w:rPr>
-      </w:pPr>
-    </w:p>
-    <w:p>
-      <w:pPr>
-        <w:pStyle w:val="Corpo"/>
-        <w:spacing w:line="276" w:lineRule="auto"/>
-        <w:jc w:val="both"/>
-        <w:rPr>
-          <w:noProof/>
-        </w:rPr>
-      </w:pPr>
-    </w:p>
-    <w:p>
-      <w:pPr>
-        <w:pStyle w:val="Corpo"/>
-        <w:spacing w:line="276" w:lineRule="auto"/>
-        <w:jc w:val="both"/>
-        <w:rPr>
-          <w:noProof/>
-        </w:rPr>
-      </w:pPr>
-    </w:p>
-    <w:p>
-      <w:pPr>
-        <w:pStyle w:val="Corpo"/>
-        <w:spacing w:line="276" w:lineRule="auto"/>
-        <w:jc w:val="both"/>
-        <w:rPr>
-          <w:noProof/>
-        </w:rPr>
-      </w:pPr>
-    </w:p>
-    <w:p>
-      <w:pPr>
-        <w:pStyle w:val="Corpo"/>
-        <w:spacing w:line="276" w:lineRule="auto"/>
-        <w:jc w:val="both"/>
-        <w:rPr>
-          <w:noProof/>
-        </w:rPr>
-      </w:pPr>
-    </w:p>
-    <w:p>
-      <w:pPr>
-        <w:pStyle w:val="Corpo"/>
-        <w:spacing w:line="276" w:lineRule="auto"/>
-        <w:jc w:val="both"/>
-        <w:rPr>
-          <w:noProof/>
-        </w:rPr>
-      </w:pPr>
-    </w:p>
-    <w:p>
-      <w:pPr>
-        <w:pStyle w:val="Corpo"/>
-        <w:spacing w:line="276" w:lineRule="auto"/>
-        <w:jc w:val="both"/>
-        <w:rPr>
-          <w:noProof/>
-        </w:rPr>
-      </w:pPr>
+      <w:r>
+        <w:rPr>
+          <w:noProof/>
+        </w:rPr>
+        <w:t>Moreover it’s important to notice that all the methods used in the diagrams, apart the ones from actors to intefaces and from interfaces to external handlers or to the DBMS, are interface methods which are defined in detail in section 2.5 of this document.</w:t>
+      </w:r>
+      <w:r>
+        <w:rPr>
+          <w:noProof/>
+        </w:rPr>
+        <w:t xml:space="preserve"> </w:t>
+      </w:r>
     </w:p>
     <w:p>
       <w:pPr>
@@ -7289,9 +7339,9 @@
         </w:rPr>
         <w:lastRenderedPageBreak/>
         <w:drawing>
-          <wp:inline distT="0" distB="0" distL="0" distR="0" wp14:anchorId="059C7A96" wp14:editId="4650E595">
-            <wp:extent cx="8724900" cy="6089187"/>
-            <wp:effectExtent l="0" t="0" r="0" b="6985"/>
+          <wp:inline distT="0" distB="0" distL="0" distR="0" wp14:anchorId="059C7A96" wp14:editId="49CF8573">
+            <wp:extent cx="7962900" cy="6155754"/>
+            <wp:effectExtent l="0" t="0" r="0" b="0"/>
             <wp:docPr id="36" name="Immagine 36"/>
             <wp:cNvGraphicFramePr>
               <a:graphicFrameLocks xmlns:a="http://schemas.openxmlformats.org/drawingml/2006/main" noChangeAspect="1"/>
@@ -7318,7 +7368,7 @@
                   <pic:spPr>
                     <a:xfrm>
                       <a:off x="0" y="0"/>
-                      <a:ext cx="8737693" cy="6098115"/>
+                      <a:ext cx="7968530" cy="6160106"/>
                     </a:xfrm>
                     <a:prstGeom prst="rect">
                       <a:avLst/>
@@ -7339,13 +7389,6 @@
         <w:rPr>
           <w:noProof/>
         </w:rPr>
-        <w:sectPr>
-          <w:pgSz w:w="16838" w:h="11906" w:orient="landscape"/>
-          <w:pgMar w:top="1417" w:right="1134" w:bottom="1134" w:left="1134" w:header="708" w:footer="708" w:gutter="0"/>
-          <w:cols w:space="708"/>
-          <w:titlePg/>
-          <w:docGrid w:linePitch="360"/>
-        </w:sectPr>
       </w:pPr>
       <w:r>
         <w:rPr>
@@ -7354,10 +7397,10 @@
         </w:rPr>
         <w:lastRenderedPageBreak/>
         <w:drawing>
-          <wp:inline distT="0" distB="0" distL="0" distR="0" wp14:anchorId="39BF9479" wp14:editId="4063B85F">
-            <wp:extent cx="8772525" cy="6139521"/>
+          <wp:inline distT="0" distB="0" distL="0" distR="0" wp14:anchorId="77D4C516" wp14:editId="232155B2">
+            <wp:extent cx="8936009" cy="6193628"/>
             <wp:effectExtent l="0" t="0" r="0" b="0"/>
-            <wp:docPr id="37" name="Immagine 37"/>
+            <wp:docPr id="40" name="Immagine 40"/>
             <wp:cNvGraphicFramePr>
               <a:graphicFrameLocks xmlns:a="http://schemas.openxmlformats.org/drawingml/2006/main" noChangeAspect="1"/>
             </wp:cNvGraphicFramePr>
@@ -7365,7 +7408,7 @@
               <a:graphicData uri="http://schemas.openxmlformats.org/drawingml/2006/picture">
                 <pic:pic xmlns:pic="http://schemas.openxmlformats.org/drawingml/2006/picture">
                   <pic:nvPicPr>
-                    <pic:cNvPr id="37" name="Shared ride.png"/>
+                    <pic:cNvPr id="40" name="Shared ride_1.png"/>
                     <pic:cNvPicPr/>
                   </pic:nvPicPr>
                   <pic:blipFill>
@@ -7383,7 +7426,7 @@
                   <pic:spPr>
                     <a:xfrm>
                       <a:off x="0" y="0"/>
-                      <a:ext cx="8775161" cy="6141366"/>
+                      <a:ext cx="8936009" cy="6193628"/>
                     </a:xfrm>
                     <a:prstGeom prst="rect">
                       <a:avLst/>
@@ -7398,242 +7441,31 @@
     </w:p>
     <w:p>
       <w:pPr>
-        <w:pStyle w:val="Livello2"/>
-        <w:rPr>
-          <w:noProof/>
-        </w:rPr>
-      </w:pPr>
-      <w:bookmarkStart w:id="17" w:name="_Toc469227484"/>
-      <w:r>
-        <w:rPr>
-          <w:noProof/>
-        </w:rPr>
-        <w:lastRenderedPageBreak/>
-        <w:t>2.5 Component Interfaces</w:t>
-      </w:r>
-      <w:bookmarkEnd w:id="17"/>
-    </w:p>
-    <w:p>
-      <w:pPr>
         <w:pStyle w:val="Corpo"/>
         <w:spacing w:line="276" w:lineRule="auto"/>
         <w:jc w:val="both"/>
         <w:rPr>
           <w:noProof/>
         </w:rPr>
-      </w:pPr>
-      <w:r>
-        <w:rPr>
-          <w:noProof/>
-        </w:rPr>
-        <w:t>The interfaces that the various components share in this system are crucial to the actual running of the platform. In the following diagrams, a reasonably extensive list of the calls available between the components will be presented, in order to specify how the different modules interact in practice.</w:t>
-      </w:r>
-    </w:p>
-    <w:p>
-      <w:pPr>
-        <w:pStyle w:val="Corpo"/>
-        <w:spacing w:line="276" w:lineRule="auto"/>
-        <w:rPr>
-          <w:noProof/>
-        </w:rPr>
-      </w:pPr>
-      <w:r>
-        <w:rPr>
-          <w:noProof/>
-        </w:rPr>
-        <w:t xml:space="preserve">Session-related components with external interfaces will be marked in </w:t>
-      </w:r>
-      <w:r>
-        <w:rPr>
-          <w:b/>
-          <w:smallCaps/>
-          <w:noProof/>
-          <w:color w:val="ED7D31" w:themeColor="accent2"/>
-        </w:rPr>
-        <w:t>orange</w:t>
-      </w:r>
-      <w:r>
-        <w:rPr>
-          <w:noProof/>
-        </w:rPr>
-        <w:t>;</w:t>
-      </w:r>
-      <w:r>
-        <w:rPr>
-          <w:noProof/>
-        </w:rPr>
-        <w:br/>
-        <w:t xml:space="preserve">internal </w:t>
-      </w:r>
-      <w:r>
-        <w:rPr>
-          <w:noProof/>
-        </w:rPr>
-        <w:t xml:space="preserve">(stateless) </w:t>
-      </w:r>
-      <w:r>
-        <w:rPr>
-          <w:noProof/>
-        </w:rPr>
-        <w:t xml:space="preserve">components with internal interfaces will be markes in </w:t>
-      </w:r>
-      <w:r>
-        <w:rPr>
-          <w:b/>
-          <w:smallCaps/>
-          <w:noProof/>
-          <w:color w:val="4472C4" w:themeColor="accent5"/>
-        </w:rPr>
-        <w:t>blue</w:t>
-      </w:r>
-      <w:r>
-        <w:rPr>
-          <w:noProof/>
-        </w:rPr>
-        <w:t>;</w:t>
-      </w:r>
-      <w:r>
-        <w:rPr>
-          <w:noProof/>
-        </w:rPr>
-        <w:br/>
-        <w:t xml:space="preserve">external components that use the interfaces will be marked in </w:t>
-      </w:r>
-      <w:r>
-        <w:rPr>
-          <w:b/>
-          <w:smallCaps/>
-          <w:noProof/>
-          <w:color w:val="A5A5A5" w:themeColor="accent3"/>
-        </w:rPr>
-        <w:t>grey</w:t>
-      </w:r>
-      <w:r>
-        <w:rPr>
-          <w:noProof/>
-        </w:rPr>
-        <w:t>;</w:t>
-      </w:r>
-      <w:r>
-        <w:rPr>
-          <w:noProof/>
-        </w:rPr>
-        <w:br/>
-        <w:t xml:space="preserve">the DBMS component, modeling the database service, will be marked in </w:t>
-      </w:r>
-      <w:r>
-        <w:rPr>
-          <w:b/>
-          <w:smallCaps/>
-          <w:noProof/>
-          <w:color w:val="70AD47" w:themeColor="accent6"/>
-        </w:rPr>
-        <w:t>green</w:t>
-      </w:r>
-      <w:r>
-        <w:rPr>
-          <w:noProof/>
-        </w:rPr>
-        <w:t>.</w:t>
-      </w:r>
-    </w:p>
-    <w:p>
-      <w:pPr>
-        <w:pStyle w:val="Corpo"/>
-        <w:spacing w:line="276" w:lineRule="auto"/>
-        <w:rPr>
-          <w:i/>
-          <w:noProof/>
-          <w:sz w:val="20"/>
-        </w:rPr>
-      </w:pPr>
-      <w:r>
-        <w:rPr>
-          <w:i/>
-          <w:noProof/>
-          <w:sz w:val="20"/>
-        </w:rPr>
-        <w:t>No arrows: the left component uses the right one or its interface</w:t>
-      </w:r>
-      <w:r>
-        <w:rPr>
-          <w:i/>
-          <w:noProof/>
-          <w:sz w:val="20"/>
-        </w:rPr>
-        <w:br/>
-        <w:t xml:space="preserve">Both arrows: both components use each other/each other interface </w:t>
-      </w:r>
-    </w:p>
-    <w:p>
-      <w:pPr>
-        <w:pStyle w:val="Corpo"/>
-        <w:spacing w:line="276" w:lineRule="auto"/>
-        <w:jc w:val="both"/>
-        <w:rPr>
-          <w:noProof/>
-        </w:rPr>
-      </w:pPr>
-      <w:r>
-        <w:rPr>
-          <w:noProof/>
-        </w:rPr>
-        <w:t xml:space="preserve">For the classes used in these diagrams please refer to the </w:t>
-      </w:r>
-      <w:r>
-        <w:rPr>
-          <w:i/>
-          <w:noProof/>
-        </w:rPr>
-        <w:t>Requirement Analysis and Specification Document</w:t>
-      </w:r>
-      <w:r>
-        <w:rPr>
-          <w:noProof/>
-        </w:rPr>
-        <w:t xml:space="preserve">, Section 6.2: </w:t>
-      </w:r>
-      <w:r>
-        <w:rPr>
-          <w:i/>
-          <w:noProof/>
-        </w:rPr>
-        <w:t>Class Diagram</w:t>
-      </w:r>
-      <w:r>
-        <w:rPr>
-          <w:noProof/>
-        </w:rPr>
-        <w:t>.</w:t>
-      </w:r>
-    </w:p>
-    <w:p>
-      <w:pPr>
-        <w:pStyle w:val="Corpo"/>
-        <w:spacing w:line="276" w:lineRule="auto"/>
-        <w:jc w:val="both"/>
-        <w:rPr>
-          <w:noProof/>
-        </w:rPr>
-      </w:pPr>
-    </w:p>
-    <w:p>
-      <w:pPr>
-        <w:pStyle w:val="Corpo"/>
-        <w:rPr>
-          <w:noProof/>
-        </w:rPr>
+        <w:sectPr>
+          <w:pgSz w:w="16838" w:h="11906" w:orient="landscape"/>
+          <w:pgMar w:top="1417" w:right="1134" w:bottom="1134" w:left="1134" w:header="708" w:footer="708" w:gutter="0"/>
+          <w:cols w:space="708"/>
+          <w:titlePg/>
+          <w:docGrid w:linePitch="360"/>
+        </w:sectPr>
       </w:pPr>
       <w:r>
         <w:rPr>
           <w:noProof/>
           <w:lang w:val="it-IT" w:eastAsia="it-IT"/>
         </w:rPr>
+        <w:lastRenderedPageBreak/>
         <w:drawing>
-          <wp:inline distT="0" distB="0" distL="0" distR="0" wp14:anchorId="71A109BD" wp14:editId="5CF3BB30">
-            <wp:extent cx="5489575" cy="2094865"/>
-            <wp:effectExtent l="0" t="0" r="0" b="635"/>
-            <wp:docPr id="16" name="Immagine 16"/>
+          <wp:inline distT="0" distB="0" distL="0" distR="0" wp14:anchorId="6F94B1F6" wp14:editId="791D8153">
+            <wp:extent cx="9029670" cy="5940733"/>
+            <wp:effectExtent l="0" t="0" r="635" b="3175"/>
+            <wp:docPr id="41" name="Immagine 41"/>
             <wp:cNvGraphicFramePr>
               <a:graphicFrameLocks xmlns:a="http://schemas.openxmlformats.org/drawingml/2006/main" noChangeAspect="1"/>
             </wp:cNvGraphicFramePr>
@@ -7641,7 +7473,7 @@
               <a:graphicData uri="http://schemas.openxmlformats.org/drawingml/2006/picture">
                 <pic:pic xmlns:pic="http://schemas.openxmlformats.org/drawingml/2006/picture">
                   <pic:nvPicPr>
-                    <pic:cNvPr id="16" name="clientReqDisp.png"/>
+                    <pic:cNvPr id="41" name="Shared ride_2.png"/>
                     <pic:cNvPicPr/>
                   </pic:nvPicPr>
                   <pic:blipFill>
@@ -7659,7 +7491,283 @@
                   <pic:spPr>
                     <a:xfrm>
                       <a:off x="0" y="0"/>
-                      <a:ext cx="5489575" cy="2094865"/>
+                      <a:ext cx="9029670" cy="5940733"/>
+                    </a:xfrm>
+                    <a:prstGeom prst="rect">
+                      <a:avLst/>
+                    </a:prstGeom>
+                  </pic:spPr>
+                </pic:pic>
+              </a:graphicData>
+            </a:graphic>
+          </wp:inline>
+        </w:drawing>
+      </w:r>
+    </w:p>
+    <w:p>
+      <w:pPr>
+        <w:pStyle w:val="Livello2"/>
+        <w:rPr>
+          <w:noProof/>
+        </w:rPr>
+      </w:pPr>
+      <w:bookmarkStart w:id="17" w:name="_Toc469261068"/>
+      <w:r>
+        <w:rPr>
+          <w:noProof/>
+        </w:rPr>
+        <w:lastRenderedPageBreak/>
+        <w:t>2.5 Component Interfaces</w:t>
+      </w:r>
+      <w:bookmarkEnd w:id="17"/>
+    </w:p>
+    <w:p>
+      <w:pPr>
+        <w:pStyle w:val="Corpo"/>
+        <w:spacing w:line="276" w:lineRule="auto"/>
+        <w:jc w:val="both"/>
+        <w:rPr>
+          <w:noProof/>
+        </w:rPr>
+      </w:pPr>
+      <w:r>
+        <w:rPr>
+          <w:noProof/>
+        </w:rPr>
+        <w:t>The interfaces that the various components share in this system are crucial to the actual running of the platform. In the following diagrams, a reasonably extensive list of the calls available between the components will be presented, in order to specify how the different modules interact in practice.</w:t>
+      </w:r>
+    </w:p>
+    <w:p>
+      <w:pPr>
+        <w:pStyle w:val="Corpo"/>
+        <w:spacing w:line="276" w:lineRule="auto"/>
+        <w:rPr>
+          <w:noProof/>
+        </w:rPr>
+      </w:pPr>
+      <w:r>
+        <w:rPr>
+          <w:noProof/>
+        </w:rPr>
+        <w:t xml:space="preserve">Session-related components with external interfaces will be marked in </w:t>
+      </w:r>
+      <w:r>
+        <w:rPr>
+          <w:b/>
+          <w:smallCaps/>
+          <w:noProof/>
+          <w:color w:val="ED7D31" w:themeColor="accent2"/>
+        </w:rPr>
+        <w:t>orange</w:t>
+      </w:r>
+      <w:r>
+        <w:rPr>
+          <w:noProof/>
+        </w:rPr>
+        <w:t>;</w:t>
+      </w:r>
+      <w:r>
+        <w:rPr>
+          <w:noProof/>
+        </w:rPr>
+        <w:br/>
+        <w:t xml:space="preserve">internal </w:t>
+      </w:r>
+      <w:r>
+        <w:rPr>
+          <w:noProof/>
+        </w:rPr>
+        <w:t xml:space="preserve">(stateless) </w:t>
+      </w:r>
+      <w:r>
+        <w:rPr>
+          <w:noProof/>
+        </w:rPr>
+        <w:t xml:space="preserve">components with internal interfaces will be markes in </w:t>
+      </w:r>
+      <w:r>
+        <w:rPr>
+          <w:b/>
+          <w:smallCaps/>
+          <w:noProof/>
+          <w:color w:val="4472C4" w:themeColor="accent5"/>
+        </w:rPr>
+        <w:t>blue</w:t>
+      </w:r>
+      <w:r>
+        <w:rPr>
+          <w:noProof/>
+        </w:rPr>
+        <w:t>;</w:t>
+      </w:r>
+      <w:r>
+        <w:rPr>
+          <w:noProof/>
+        </w:rPr>
+        <w:br/>
+        <w:t xml:space="preserve">external components that use the interfaces will be marked in </w:t>
+      </w:r>
+      <w:r>
+        <w:rPr>
+          <w:b/>
+          <w:smallCaps/>
+          <w:noProof/>
+          <w:color w:val="A5A5A5" w:themeColor="accent3"/>
+        </w:rPr>
+        <w:t>grey</w:t>
+      </w:r>
+      <w:r>
+        <w:rPr>
+          <w:noProof/>
+        </w:rPr>
+        <w:t>;</w:t>
+      </w:r>
+      <w:r>
+        <w:rPr>
+          <w:noProof/>
+        </w:rPr>
+        <w:br/>
+        <w:t xml:space="preserve">the DBMS component, modeling the database service, will be marked in </w:t>
+      </w:r>
+      <w:r>
+        <w:rPr>
+          <w:b/>
+          <w:smallCaps/>
+          <w:noProof/>
+          <w:color w:val="70AD47" w:themeColor="accent6"/>
+        </w:rPr>
+        <w:t>green</w:t>
+      </w:r>
+      <w:r>
+        <w:rPr>
+          <w:noProof/>
+        </w:rPr>
+        <w:t>.</w:t>
+      </w:r>
+    </w:p>
+    <w:p>
+      <w:pPr>
+        <w:pStyle w:val="Corpo"/>
+        <w:spacing w:line="276" w:lineRule="auto"/>
+        <w:rPr>
+          <w:i/>
+          <w:noProof/>
+          <w:sz w:val="20"/>
+        </w:rPr>
+      </w:pPr>
+      <w:r>
+        <w:rPr>
+          <w:i/>
+          <w:noProof/>
+          <w:sz w:val="20"/>
+        </w:rPr>
+        <w:t>No arrows: the left component uses the right one or its interface</w:t>
+      </w:r>
+      <w:r>
+        <w:rPr>
+          <w:i/>
+          <w:noProof/>
+          <w:sz w:val="20"/>
+        </w:rPr>
+        <w:br/>
+        <w:t xml:space="preserve">Both arrows: both components use each other/each other interface </w:t>
+      </w:r>
+    </w:p>
+    <w:p>
+      <w:pPr>
+        <w:pStyle w:val="Corpo"/>
+        <w:spacing w:line="276" w:lineRule="auto"/>
+        <w:jc w:val="both"/>
+        <w:rPr>
+          <w:noProof/>
+        </w:rPr>
+      </w:pPr>
+      <w:r>
+        <w:rPr>
+          <w:noProof/>
+        </w:rPr>
+        <w:t xml:space="preserve">For the classes used in these diagrams please refer to the </w:t>
+      </w:r>
+      <w:r>
+        <w:rPr>
+          <w:i/>
+          <w:noProof/>
+        </w:rPr>
+        <w:t>Requirement Analysis and Specification Document</w:t>
+      </w:r>
+      <w:r>
+        <w:rPr>
+          <w:noProof/>
+        </w:rPr>
+        <w:t xml:space="preserve">, Section 6.2: </w:t>
+      </w:r>
+      <w:r>
+        <w:rPr>
+          <w:i/>
+          <w:noProof/>
+        </w:rPr>
+        <w:t>Class Diagram</w:t>
+      </w:r>
+      <w:r>
+        <w:rPr>
+          <w:noProof/>
+        </w:rPr>
+        <w:t>.</w:t>
+      </w:r>
+    </w:p>
+    <w:p>
+      <w:pPr>
+        <w:pStyle w:val="Corpo"/>
+        <w:spacing w:line="276" w:lineRule="auto"/>
+        <w:jc w:val="both"/>
+        <w:rPr>
+          <w:noProof/>
+        </w:rPr>
+      </w:pPr>
+    </w:p>
+    <w:p>
+      <w:pPr>
+        <w:pStyle w:val="Corpo"/>
+        <w:rPr>
+          <w:noProof/>
+        </w:rPr>
+      </w:pPr>
+      <w:r>
+        <w:rPr>
+          <w:noProof/>
+          <w:lang w:val="it-IT" w:eastAsia="it-IT"/>
+        </w:rPr>
+        <w:drawing>
+          <wp:inline distT="0" distB="0" distL="0" distR="0" wp14:anchorId="71A109BD" wp14:editId="1763961A">
+            <wp:extent cx="5489273" cy="2094865"/>
+            <wp:effectExtent l="0" t="0" r="0" b="635"/>
+            <wp:docPr id="16" name="Immagine 16"/>
+            <wp:cNvGraphicFramePr>
+              <a:graphicFrameLocks xmlns:a="http://schemas.openxmlformats.org/drawingml/2006/main" noChangeAspect="1"/>
+            </wp:cNvGraphicFramePr>
+            <a:graphic xmlns:a="http://schemas.openxmlformats.org/drawingml/2006/main">
+              <a:graphicData uri="http://schemas.openxmlformats.org/drawingml/2006/picture">
+                <pic:pic xmlns:pic="http://schemas.openxmlformats.org/drawingml/2006/picture">
+                  <pic:nvPicPr>
+                    <pic:cNvPr id="16" name="clientReqDisp.png"/>
+                    <pic:cNvPicPr/>
+                  </pic:nvPicPr>
+                  <pic:blipFill>
+                    <a:blip r:embed="rId20">
+                      <a:extLst>
+                        <a:ext uri="{28A0092B-C50C-407E-A947-70E740481C1C}">
+                          <a14:useLocalDpi xmlns:a14="http://schemas.microsoft.com/office/drawing/2010/main" val="0"/>
+                        </a:ext>
+                      </a:extLst>
+                    </a:blip>
+                    <a:stretch>
+                      <a:fillRect/>
+                    </a:stretch>
+                  </pic:blipFill>
+                  <pic:spPr>
+                    <a:xfrm>
+                      <a:off x="0" y="0"/>
+                      <a:ext cx="5489273" cy="2094865"/>
                     </a:xfrm>
                     <a:prstGeom prst="rect">
                       <a:avLst/>
@@ -7708,7 +7816,7 @@
                     <pic:cNvPicPr/>
                   </pic:nvPicPr>
                   <pic:blipFill>
-                    <a:blip r:embed="rId20">
+                    <a:blip r:embed="rId21">
                       <a:extLst>
                         <a:ext uri="{28A0092B-C50C-407E-A947-70E740481C1C}">
                           <a14:useLocalDpi xmlns:a14="http://schemas.microsoft.com/office/drawing/2010/main" val="0"/>
@@ -7780,7 +7888,7 @@
                     <pic:cNvPicPr/>
                   </pic:nvPicPr>
                   <pic:blipFill>
-                    <a:blip r:embed="rId21">
+                    <a:blip r:embed="rId22">
                       <a:extLst>
                         <a:ext uri="{28A0092B-C50C-407E-A947-70E740481C1C}">
                           <a14:useLocalDpi xmlns:a14="http://schemas.microsoft.com/office/drawing/2010/main" val="0"/>
@@ -7836,8 +7944,8 @@
           <w:lang w:val="it-IT" w:eastAsia="it-IT"/>
         </w:rPr>
         <w:drawing>
-          <wp:inline distT="0" distB="0" distL="0" distR="0" wp14:anchorId="288119FF" wp14:editId="7FF3C732">
-            <wp:extent cx="5489575" cy="1419179"/>
+          <wp:inline distT="0" distB="0" distL="0" distR="0" wp14:anchorId="288119FF" wp14:editId="71AEB937">
+            <wp:extent cx="5489575" cy="1585531"/>
             <wp:effectExtent l="0" t="0" r="0" b="0"/>
             <wp:docPr id="19" name="Immagine 19"/>
             <wp:cNvGraphicFramePr>
@@ -7851,7 +7959,7 @@
                     <pic:cNvPicPr/>
                   </pic:nvPicPr>
                   <pic:blipFill>
-                    <a:blip r:embed="rId22">
+                    <a:blip r:embed="rId23">
                       <a:extLst>
                         <a:ext uri="{28A0092B-C50C-407E-A947-70E740481C1C}">
                           <a14:useLocalDpi xmlns:a14="http://schemas.microsoft.com/office/drawing/2010/main" val="0"/>
@@ -7865,7 +7973,7 @@
                   <pic:spPr>
                     <a:xfrm>
                       <a:off x="0" y="0"/>
-                      <a:ext cx="5489575" cy="1419179"/>
+                      <a:ext cx="5504219" cy="1589761"/>
                     </a:xfrm>
                     <a:prstGeom prst="rect">
                       <a:avLst/>
@@ -7923,7 +8031,7 @@
                     <pic:cNvPicPr/>
                   </pic:nvPicPr>
                   <pic:blipFill>
-                    <a:blip r:embed="rId23">
+                    <a:blip r:embed="rId24">
                       <a:extLst>
                         <a:ext uri="{28A0092B-C50C-407E-A947-70E740481C1C}">
                           <a14:useLocalDpi xmlns:a14="http://schemas.microsoft.com/office/drawing/2010/main" val="0"/>
@@ -7991,7 +8099,7 @@
                     <pic:cNvPicPr/>
                   </pic:nvPicPr>
                   <pic:blipFill>
-                    <a:blip r:embed="rId24">
+                    <a:blip r:embed="rId25">
                       <a:extLst>
                         <a:ext uri="{28A0092B-C50C-407E-A947-70E740481C1C}">
                           <a14:useLocalDpi xmlns:a14="http://schemas.microsoft.com/office/drawing/2010/main" val="0"/>
@@ -8054,7 +8162,7 @@
                     <pic:cNvPicPr/>
                   </pic:nvPicPr>
                   <pic:blipFill>
-                    <a:blip r:embed="rId25">
+                    <a:blip r:embed="rId26">
                       <a:extLst>
                         <a:ext uri="{28A0092B-C50C-407E-A947-70E740481C1C}">
                           <a14:useLocalDpi xmlns:a14="http://schemas.microsoft.com/office/drawing/2010/main" val="0"/>
@@ -8111,7 +8219,7 @@
                     <pic:cNvPicPr/>
                   </pic:nvPicPr>
                   <pic:blipFill>
-                    <a:blip r:embed="rId26">
+                    <a:blip r:embed="rId27">
                       <a:extLst>
                         <a:ext uri="{28A0092B-C50C-407E-A947-70E740481C1C}">
                           <a14:useLocalDpi xmlns:a14="http://schemas.microsoft.com/office/drawing/2010/main" val="0"/>
@@ -8168,7 +8276,7 @@
                     <pic:cNvPicPr/>
                   </pic:nvPicPr>
                   <pic:blipFill>
-                    <a:blip r:embed="rId27">
+                    <a:blip r:embed="rId28">
                       <a:extLst>
                         <a:ext uri="{28A0092B-C50C-407E-A947-70E740481C1C}">
                           <a14:useLocalDpi xmlns:a14="http://schemas.microsoft.com/office/drawing/2010/main" val="0"/>
@@ -8225,7 +8333,7 @@
                     <pic:cNvPicPr/>
                   </pic:nvPicPr>
                   <pic:blipFill>
-                    <a:blip r:embed="rId28">
+                    <a:blip r:embed="rId29">
                       <a:extLst>
                         <a:ext uri="{28A0092B-C50C-407E-A947-70E740481C1C}">
                           <a14:useLocalDpi xmlns:a14="http://schemas.microsoft.com/office/drawing/2010/main" val="0"/>
@@ -8285,7 +8393,7 @@
                     <pic:cNvPicPr/>
                   </pic:nvPicPr>
                   <pic:blipFill>
-                    <a:blip r:embed="rId29">
+                    <a:blip r:embed="rId30">
                       <a:extLst>
                         <a:ext uri="{28A0092B-C50C-407E-A947-70E740481C1C}">
                           <a14:useLocalDpi xmlns:a14="http://schemas.microsoft.com/office/drawing/2010/main" val="0"/>
@@ -8327,7 +8435,7 @@
           <w:noProof/>
         </w:rPr>
       </w:pPr>
-      <w:bookmarkStart w:id="18" w:name="_Toc469227485"/>
+      <w:bookmarkStart w:id="18" w:name="_Toc469261069"/>
       <w:r>
         <w:rPr>
           <w:noProof/>
@@ -8344,7 +8452,7 @@
           <w:noProof/>
         </w:rPr>
       </w:pPr>
-      <w:bookmarkStart w:id="19" w:name="_Toc469227486"/>
+      <w:bookmarkStart w:id="19" w:name="_Toc469261070"/>
       <w:r>
         <w:rPr>
           <w:noProof/>
@@ -9007,7 +9115,7 @@
           <w:noProof/>
         </w:rPr>
       </w:pPr>
-      <w:bookmarkStart w:id="20" w:name="_Toc469227487"/>
+      <w:bookmarkStart w:id="20" w:name="_Toc469261071"/>
       <w:r>
         <w:rPr>
           <w:noProof/>
@@ -10355,7 +10463,7 @@
           <w:noProof/>
         </w:rPr>
       </w:pPr>
-      <w:bookmarkStart w:id="21" w:name="_Toc469227488"/>
+      <w:bookmarkStart w:id="21" w:name="_Toc469261072"/>
       <w:r>
         <w:rPr>
           <w:noProof/>
@@ -10559,7 +10667,7 @@
           <w:noProof/>
         </w:rPr>
       </w:pPr>
-      <w:bookmarkStart w:id="22" w:name="_Toc469227489"/>
+      <w:bookmarkStart w:id="22" w:name="_Toc469261073"/>
       <w:r>
         <w:rPr>
           <w:noProof/>
@@ -10576,7 +10684,7 @@
           <w:noProof/>
         </w:rPr>
       </w:pPr>
-      <w:bookmarkStart w:id="23" w:name="_Toc469227490"/>
+      <w:bookmarkStart w:id="23" w:name="_Toc469261074"/>
       <w:r>
         <w:rPr>
           <w:noProof/>
@@ -10678,7 +10786,7 @@
           <w:noProof/>
         </w:rPr>
       </w:pPr>
-      <w:bookmarkStart w:id="24" w:name="_Toc469227491"/>
+      <w:bookmarkStart w:id="24" w:name="_Toc469261075"/>
       <w:r>
         <w:rPr>
           <w:noProof/>
@@ -10755,7 +10863,7 @@
                     <pic:cNvPicPr/>
                   </pic:nvPicPr>
                   <pic:blipFill>
-                    <a:blip r:embed="rId30">
+                    <a:blip r:embed="rId31">
                       <a:extLst>
                         <a:ext uri="{28A0092B-C50C-407E-A947-70E740481C1C}">
                           <a14:useLocalDpi xmlns:a14="http://schemas.microsoft.com/office/drawing/2010/main" val="0"/>
@@ -10859,7 +10967,7 @@
           <w:noProof/>
         </w:rPr>
       </w:pPr>
-      <w:bookmarkStart w:id="25" w:name="_Toc469227492"/>
+      <w:bookmarkStart w:id="25" w:name="_Toc469261076"/>
       <w:r>
         <w:rPr>
           <w:noProof/>
@@ -11065,7 +11173,7 @@
           <w:noProof/>
         </w:rPr>
       </w:pPr>
-      <w:bookmarkStart w:id="26" w:name="_Toc469227493"/>
+      <w:bookmarkStart w:id="26" w:name="_Toc469261077"/>
       <w:r>
         <w:rPr>
           <w:noProof/>
@@ -11180,7 +11288,7 @@
           <w:noProof/>
         </w:rPr>
       </w:pPr>
-      <w:bookmarkStart w:id="27" w:name="_Toc469227494"/>
+      <w:bookmarkStart w:id="27" w:name="_Toc469261078"/>
       <w:r>
         <w:rPr>
           <w:noProof/>
@@ -11608,7 +11716,7 @@
           <w:noProof/>
         </w:rPr>
       </w:pPr>
-      <w:bookmarkStart w:id="28" w:name="_Toc469227495"/>
+      <w:bookmarkStart w:id="28" w:name="_Toc469261079"/>
       <w:r>
         <w:rPr>
           <w:noProof/>
@@ -11769,7 +11877,7 @@
           <w:noProof/>
         </w:rPr>
       </w:pPr>
-      <w:bookmarkStart w:id="29" w:name="_Toc469227496"/>
+      <w:bookmarkStart w:id="29" w:name="_Toc469261080"/>
       <w:r>
         <w:rPr>
           <w:noProof/>
@@ -11806,7 +11914,7 @@
                     <pic:cNvPicPr/>
                   </pic:nvPicPr>
                   <pic:blipFill>
-                    <a:blip r:embed="rId31">
+                    <a:blip r:embed="rId32">
                       <a:extLst>
                         <a:ext uri="{28A0092B-C50C-407E-A947-70E740481C1C}">
                           <a14:useLocalDpi xmlns:a14="http://schemas.microsoft.com/office/drawing/2010/main" val="0"/>
@@ -11861,7 +11969,7 @@
                     <pic:cNvPicPr/>
                   </pic:nvPicPr>
                   <pic:blipFill rotWithShape="1">
-                    <a:blip r:embed="rId32">
+                    <a:blip r:embed="rId33">
                       <a:extLst>
                         <a:ext uri="{28A0092B-C50C-407E-A947-70E740481C1C}">
                           <a14:useLocalDpi xmlns:a14="http://schemas.microsoft.com/office/drawing/2010/main" val="0"/>
@@ -11924,7 +12032,7 @@
                     <pic:cNvPicPr/>
                   </pic:nvPicPr>
                   <pic:blipFill rotWithShape="1">
-                    <a:blip r:embed="rId32">
+                    <a:blip r:embed="rId33">
                       <a:extLst>
                         <a:ext uri="{28A0092B-C50C-407E-A947-70E740481C1C}">
                           <a14:useLocalDpi xmlns:a14="http://schemas.microsoft.com/office/drawing/2010/main" val="0"/>
@@ -11978,7 +12086,7 @@
                     <pic:cNvPicPr/>
                   </pic:nvPicPr>
                   <pic:blipFill>
-                    <a:blip r:embed="rId33">
+                    <a:blip r:embed="rId34">
                       <a:extLst>
                         <a:ext uri="{28A0092B-C50C-407E-A947-70E740481C1C}">
                           <a14:useLocalDpi xmlns:a14="http://schemas.microsoft.com/office/drawing/2010/main" val="0"/>
@@ -12084,7 +12192,7 @@
           <w:noProof/>
         </w:rPr>
       </w:pPr>
-      <w:bookmarkStart w:id="30" w:name="_Toc469227497"/>
+      <w:bookmarkStart w:id="30" w:name="_Toc469261081"/>
       <w:r>
         <w:rPr>
           <w:noProof/>
@@ -12122,7 +12230,7 @@
                     <pic:cNvPicPr/>
                   </pic:nvPicPr>
                   <pic:blipFill rotWithShape="1">
-                    <a:blip r:embed="rId34">
+                    <a:blip r:embed="rId35">
                       <a:extLst>
                         <a:ext uri="{28A0092B-C50C-407E-A947-70E740481C1C}">
                           <a14:useLocalDpi xmlns:a14="http://schemas.microsoft.com/office/drawing/2010/main" val="0"/>
@@ -12184,7 +12292,7 @@
                     <pic:cNvPicPr/>
                   </pic:nvPicPr>
                   <pic:blipFill>
-                    <a:blip r:embed="rId35">
+                    <a:blip r:embed="rId36">
                       <a:extLst>
                         <a:ext uri="{28A0092B-C50C-407E-A947-70E740481C1C}">
                           <a14:useLocalDpi xmlns:a14="http://schemas.microsoft.com/office/drawing/2010/main" val="0"/>
@@ -12231,7 +12339,7 @@
                     <pic:cNvPicPr/>
                   </pic:nvPicPr>
                   <pic:blipFill rotWithShape="1">
-                    <a:blip r:embed="rId36">
+                    <a:blip r:embed="rId37">
                       <a:extLst>
                         <a:ext uri="{28A0092B-C50C-407E-A947-70E740481C1C}">
                           <a14:useLocalDpi xmlns:a14="http://schemas.microsoft.com/office/drawing/2010/main" val="0"/>
@@ -12294,7 +12402,7 @@
                     <pic:cNvPicPr/>
                   </pic:nvPicPr>
                   <pic:blipFill rotWithShape="1">
-                    <a:blip r:embed="rId36">
+                    <a:blip r:embed="rId37">
                       <a:extLst>
                         <a:ext uri="{28A0092B-C50C-407E-A947-70E740481C1C}">
                           <a14:useLocalDpi xmlns:a14="http://schemas.microsoft.com/office/drawing/2010/main" val="0"/>
@@ -12348,7 +12456,7 @@
                     <pic:cNvPicPr/>
                   </pic:nvPicPr>
                   <pic:blipFill>
-                    <a:blip r:embed="rId37">
+                    <a:blip r:embed="rId38">
                       <a:extLst>
                         <a:ext uri="{28A0092B-C50C-407E-A947-70E740481C1C}">
                           <a14:useLocalDpi xmlns:a14="http://schemas.microsoft.com/office/drawing/2010/main" val="0"/>
@@ -12403,7 +12511,7 @@
                     <pic:cNvPicPr/>
                   </pic:nvPicPr>
                   <pic:blipFill>
-                    <a:blip r:embed="rId38">
+                    <a:blip r:embed="rId39">
                       <a:extLst>
                         <a:ext uri="{28A0092B-C50C-407E-A947-70E740481C1C}">
                           <a14:useLocalDpi xmlns:a14="http://schemas.microsoft.com/office/drawing/2010/main" val="0"/>
@@ -12477,7 +12585,7 @@
           <w:noProof/>
         </w:rPr>
       </w:pPr>
-      <w:bookmarkStart w:id="31" w:name="_Toc469227498"/>
+      <w:bookmarkStart w:id="31" w:name="_Toc469261082"/>
       <w:r>
         <w:rPr>
           <w:noProof/>
@@ -12547,7 +12655,7 @@
           <w:noProof/>
         </w:rPr>
       </w:pPr>
-      <w:bookmarkStart w:id="32" w:name="_Toc469227499"/>
+      <w:bookmarkStart w:id="32" w:name="_Toc469261083"/>
       <w:r>
         <w:rPr>
           <w:noProof/>
@@ -12584,7 +12692,7 @@
                     <pic:cNvPicPr/>
                   </pic:nvPicPr>
                   <pic:blipFill>
-                    <a:blip r:embed="rId39">
+                    <a:blip r:embed="rId40">
                       <a:extLst>
                         <a:ext uri="{28A0092B-C50C-407E-A947-70E740481C1C}">
                           <a14:useLocalDpi xmlns:a14="http://schemas.microsoft.com/office/drawing/2010/main" val="0"/>
@@ -12633,7 +12741,7 @@
           <w:noProof/>
         </w:rPr>
       </w:pPr>
-      <w:bookmarkStart w:id="33" w:name="_Toc469227500"/>
+      <w:bookmarkStart w:id="33" w:name="_Toc469261084"/>
       <w:r>
         <w:rPr>
           <w:noProof/>
@@ -12678,7 +12786,7 @@
                     <pic:cNvPicPr/>
                   </pic:nvPicPr>
                   <pic:blipFill>
-                    <a:blip r:embed="rId40">
+                    <a:blip r:embed="rId41">
                       <a:extLst>
                         <a:ext uri="{28A0092B-C50C-407E-A947-70E740481C1C}">
                           <a14:useLocalDpi xmlns:a14="http://schemas.microsoft.com/office/drawing/2010/main" val="0"/>
@@ -12712,7 +12820,7 @@
           <w:noProof/>
         </w:rPr>
       </w:pPr>
-      <w:bookmarkStart w:id="34" w:name="_Toc469227501"/>
+      <w:bookmarkStart w:id="34" w:name="_Toc469261085"/>
       <w:r>
         <w:rPr>
           <w:noProof/>
@@ -12758,7 +12866,7 @@
                     <pic:cNvPicPr/>
                   </pic:nvPicPr>
                   <pic:blipFill>
-                    <a:blip r:embed="rId41">
+                    <a:blip r:embed="rId42">
                       <a:extLst>
                         <a:ext uri="{28A0092B-C50C-407E-A947-70E740481C1C}">
                           <a14:useLocalDpi xmlns:a14="http://schemas.microsoft.com/office/drawing/2010/main" val="0"/>
@@ -12815,7 +12923,7 @@
           <w:noProof/>
         </w:rPr>
       </w:pPr>
-      <w:bookmarkStart w:id="35" w:name="_Toc469227502"/>
+      <w:bookmarkStart w:id="35" w:name="_Toc469261086"/>
       <w:r>
         <w:rPr>
           <w:noProof/>
@@ -14141,7 +14249,7 @@
           <w:noProof/>
         </w:rPr>
       </w:pPr>
-      <w:bookmarkStart w:id="36" w:name="_Toc469227503"/>
+      <w:bookmarkStart w:id="36" w:name="_Toc469261087"/>
       <w:r>
         <w:rPr>
           <w:noProof/>
@@ -14164,7 +14272,7 @@
           <w:noProof/>
         </w:rPr>
       </w:pPr>
-      <w:bookmarkStart w:id="37" w:name="_Toc469227504"/>
+      <w:bookmarkStart w:id="37" w:name="_Toc469261088"/>
       <w:r>
         <w:rPr>
           <w:noProof/>
@@ -14191,7 +14299,7 @@
       <w:r>
         <w:t xml:space="preserve"> </w:t>
       </w:r>
-      <w:hyperlink r:id="rId42" w:history="1">
+      <w:hyperlink r:id="rId43" w:history="1">
         <w:r>
           <w:rPr>
             <w:rStyle w:val="Collegamentoipertestuale"/>
@@ -14227,7 +14335,7 @@
       <w:r>
         <w:t xml:space="preserve">Astah Professional </w:t>
       </w:r>
-      <w:hyperlink r:id="rId43" w:history="1">
+      <w:hyperlink r:id="rId44" w:history="1">
         <w:r>
           <w:rPr>
             <w:rStyle w:val="Collegamentoipertestuale"/>
@@ -14276,7 +14384,7 @@
         </w:rPr>
         <w:t xml:space="preserve"> </w:t>
       </w:r>
-      <w:hyperlink r:id="rId44" w:history="1">
+      <w:hyperlink r:id="rId45" w:history="1">
         <w:r>
           <w:rPr>
             <w:rStyle w:val="Collegamentoipertestuale"/>
@@ -14329,7 +14437,7 @@
         </w:rPr>
         <w:t xml:space="preserve"> </w:t>
       </w:r>
-      <w:hyperlink r:id="rId45" w:history="1">
+      <w:hyperlink r:id="rId46" w:history="1">
         <w:r>
           <w:rPr>
             <w:rStyle w:val="Collegamentoipertestuale"/>
@@ -14422,7 +14530,7 @@
           <w:noProof/>
         </w:rPr>
       </w:pPr>
-      <w:bookmarkStart w:id="39" w:name="_Toc469227505"/>
+      <w:bookmarkStart w:id="39" w:name="_Toc469261089"/>
       <w:r>
         <w:rPr>
           <w:noProof/>
@@ -14444,7 +14552,22 @@
         <w:pStyle w:val="Corpo"/>
       </w:pPr>
       <w:r>
-        <w:t>The total time spent on the creation of the paper is: ~35 Hours.</w:t>
+        <w:t xml:space="preserve">The total time spent </w:t>
+      </w:r>
+      <w:r>
+        <w:t>apiece</w:t>
+      </w:r>
+      <w:r>
+        <w:t xml:space="preserve"> on t</w:t>
+      </w:r>
+      <w:r>
+        <w:t>he creation of the paper is: ~</w:t>
+      </w:r>
+      <w:r>
+        <w:t>35</w:t>
+      </w:r>
+      <w:r>
+        <w:t xml:space="preserve"> Hours.</w:t>
       </w:r>
     </w:p>
     <w:p>
@@ -14462,7 +14585,7 @@
           <w:noProof/>
         </w:rPr>
       </w:pPr>
-      <w:bookmarkStart w:id="40" w:name="_Toc469227506"/>
+      <w:bookmarkStart w:id="40" w:name="_Toc469261090"/>
       <w:r>
         <w:rPr>
           <w:noProof/>
@@ -14741,6 +14864,124 @@
           <w:noProof/>
         </w:rPr>
       </w:pPr>
+    </w:p>
+    <w:p>
+      <w:pPr>
+        <w:pStyle w:val="Corpo"/>
+        <w:rPr>
+          <w:i/>
+          <w:noProof/>
+        </w:rPr>
+      </w:pPr>
+    </w:p>
+    <w:p>
+      <w:pPr>
+        <w:pStyle w:val="Livello2"/>
+        <w:rPr>
+          <w:noProof/>
+        </w:rPr>
+      </w:pPr>
+      <w:bookmarkStart w:id="41" w:name="_Toc469261091"/>
+      <w:r>
+        <w:rPr>
+          <w:noProof/>
+        </w:rPr>
+        <w:lastRenderedPageBreak/>
+        <w:t>6.4 Updates</w:t>
+      </w:r>
+      <w:bookmarkEnd w:id="41"/>
+    </w:p>
+    <w:p>
+      <w:pPr>
+        <w:pStyle w:val="Livello3"/>
+        <w:rPr>
+          <w:noProof/>
+        </w:rPr>
+      </w:pPr>
+      <w:bookmarkStart w:id="42" w:name="_Toc469261092"/>
+      <w:r>
+        <w:rPr>
+          <w:noProof/>
+        </w:rPr>
+        <w:t>6.4.1 Version 1.1</w:t>
+      </w:r>
+      <w:bookmarkEnd w:id="42"/>
+    </w:p>
+    <w:p>
+      <w:pPr>
+        <w:pStyle w:val="Corpo"/>
+        <w:numPr>
+          <w:ilvl w:val="0"/>
+          <w:numId w:val="24"/>
+        </w:numPr>
+        <w:spacing w:after="0"/>
+        <w:rPr>
+          <w:noProof/>
+        </w:rPr>
+      </w:pPr>
+      <w:r>
+        <w:rPr>
+          <w:noProof/>
+        </w:rPr>
+        <w:t>Fixed sequence diagrams</w:t>
+      </w:r>
+    </w:p>
+    <w:p>
+      <w:pPr>
+        <w:pStyle w:val="Corpo"/>
+        <w:numPr>
+          <w:ilvl w:val="0"/>
+          <w:numId w:val="24"/>
+        </w:numPr>
+        <w:spacing w:after="0"/>
+        <w:rPr>
+          <w:noProof/>
+        </w:rPr>
+      </w:pPr>
+      <w:r>
+        <w:rPr>
+          <w:noProof/>
+        </w:rPr>
+        <w:t>Fixed some inconsistencies in the interface section</w:t>
+      </w:r>
+    </w:p>
+    <w:p>
+      <w:pPr>
+        <w:pStyle w:val="Corpo"/>
+        <w:numPr>
+          <w:ilvl w:val="0"/>
+          <w:numId w:val="24"/>
+        </w:numPr>
+        <w:spacing w:after="0"/>
+        <w:rPr>
+          <w:noProof/>
+        </w:rPr>
+      </w:pPr>
+      <w:r>
+        <w:rPr>
+          <w:noProof/>
+        </w:rPr>
+        <w:t>Fixed some inconsistencies in the component diagram</w:t>
+      </w:r>
+    </w:p>
+    <w:p>
+      <w:pPr>
+        <w:pStyle w:val="Corpo"/>
+        <w:numPr>
+          <w:ilvl w:val="0"/>
+          <w:numId w:val="24"/>
+        </w:numPr>
+        <w:spacing w:after="0"/>
+        <w:rPr>
+          <w:noProof/>
+        </w:rPr>
+      </w:pPr>
+      <w:r>
+        <w:rPr>
+          <w:noProof/>
+        </w:rPr>
+        <w:t>Fixed some layouts issues</w:t>
+      </w:r>
     </w:p>
     <w:p>
       <w:pPr>
@@ -14859,7 +15100,7 @@
             <w:noProof/>
             <w:color w:val="808080" w:themeColor="background1" w:themeShade="80"/>
           </w:rPr>
-          <w:t>17</w:t>
+          <w:t>39</w:t>
         </w:r>
         <w:r>
           <w:rPr>
@@ -14927,7 +15168,7 @@
             <w:noProof/>
             <w:color w:val="808080" w:themeColor="background1" w:themeShade="80"/>
           </w:rPr>
-          <w:t>18</w:t>
+          <w:t>36</w:t>
         </w:r>
         <w:r>
           <w:rPr>
@@ -15004,6 +15245,120 @@
     </w:lvl>
   </w:abstractNum>
   <w:abstractNum w:abstractNumId="1" w15:restartNumberingAfterBreak="0">
+    <w:nsid w:val="027E4ED0"/>
+    <w:multiLevelType w:val="hybridMultilevel"/>
+    <w:tmpl w:val="AD066BDA"/>
+    <w:lvl w:ilvl="0" w:tplc="33E8B468">
+      <w:start w:val="6"/>
+      <w:numFmt w:val="bullet"/>
+      <w:lvlText w:val="-"/>
+      <w:lvlJc w:val="left"/>
+      <w:pPr>
+        <w:ind w:left="720" w:hanging="360"/>
+      </w:pPr>
+      <w:rPr>
+        <w:rFonts w:ascii="Univers 45 Light" w:eastAsiaTheme="minorHAnsi" w:hAnsi="Univers 45 Light" w:cstheme="minorBidi" w:hint="default"/>
+        <w:i/>
+      </w:rPr>
+    </w:lvl>
+    <w:lvl w:ilvl="1" w:tplc="04100003" w:tentative="1">
+      <w:start w:val="1"/>
+      <w:numFmt w:val="bullet"/>
+      <w:lvlText w:val="o"/>
+      <w:lvlJc w:val="left"/>
+      <w:pPr>
+        <w:ind w:left="1440" w:hanging="360"/>
+      </w:pPr>
+      <w:rPr>
+        <w:rFonts w:ascii="Courier New" w:hAnsi="Courier New" w:cs="Courier New" w:hint="default"/>
+      </w:rPr>
+    </w:lvl>
+    <w:lvl w:ilvl="2" w:tplc="04100005" w:tentative="1">
+      <w:start w:val="1"/>
+      <w:numFmt w:val="bullet"/>
+      <w:lvlText w:val=""/>
+      <w:lvlJc w:val="left"/>
+      <w:pPr>
+        <w:ind w:left="2160" w:hanging="360"/>
+      </w:pPr>
+      <w:rPr>
+        <w:rFonts w:ascii="Wingdings" w:hAnsi="Wingdings" w:hint="default"/>
+      </w:rPr>
+    </w:lvl>
+    <w:lvl w:ilvl="3" w:tplc="04100001" w:tentative="1">
+      <w:start w:val="1"/>
+      <w:numFmt w:val="bullet"/>
+      <w:lvlText w:val=""/>
+      <w:lvlJc w:val="left"/>
+      <w:pPr>
+        <w:ind w:left="2880" w:hanging="360"/>
+      </w:pPr>
+      <w:rPr>
+        <w:rFonts w:ascii="Symbol" w:hAnsi="Symbol" w:hint="default"/>
+      </w:rPr>
+    </w:lvl>
+    <w:lvl w:ilvl="4" w:tplc="04100003" w:tentative="1">
+      <w:start w:val="1"/>
+      <w:numFmt w:val="bullet"/>
+      <w:lvlText w:val="o"/>
+      <w:lvlJc w:val="left"/>
+      <w:pPr>
+        <w:ind w:left="3600" w:hanging="360"/>
+      </w:pPr>
+      <w:rPr>
+        <w:rFonts w:ascii="Courier New" w:hAnsi="Courier New" w:cs="Courier New" w:hint="default"/>
+      </w:rPr>
+    </w:lvl>
+    <w:lvl w:ilvl="5" w:tplc="04100005" w:tentative="1">
+      <w:start w:val="1"/>
+      <w:numFmt w:val="bullet"/>
+      <w:lvlText w:val=""/>
+      <w:lvlJc w:val="left"/>
+      <w:pPr>
+        <w:ind w:left="4320" w:hanging="360"/>
+      </w:pPr>
+      <w:rPr>
+        <w:rFonts w:ascii="Wingdings" w:hAnsi="Wingdings" w:hint="default"/>
+      </w:rPr>
+    </w:lvl>
+    <w:lvl w:ilvl="6" w:tplc="04100001" w:tentative="1">
+      <w:start w:val="1"/>
+      <w:numFmt w:val="bullet"/>
+      <w:lvlText w:val=""/>
+      <w:lvlJc w:val="left"/>
+      <w:pPr>
+        <w:ind w:left="5040" w:hanging="360"/>
+      </w:pPr>
+      <w:rPr>
+        <w:rFonts w:ascii="Symbol" w:hAnsi="Symbol" w:hint="default"/>
+      </w:rPr>
+    </w:lvl>
+    <w:lvl w:ilvl="7" w:tplc="04100003" w:tentative="1">
+      <w:start w:val="1"/>
+      <w:numFmt w:val="bullet"/>
+      <w:lvlText w:val="o"/>
+      <w:lvlJc w:val="left"/>
+      <w:pPr>
+        <w:ind w:left="5760" w:hanging="360"/>
+      </w:pPr>
+      <w:rPr>
+        <w:rFonts w:ascii="Courier New" w:hAnsi="Courier New" w:cs="Courier New" w:hint="default"/>
+      </w:rPr>
+    </w:lvl>
+    <w:lvl w:ilvl="8" w:tplc="04100005" w:tentative="1">
+      <w:start w:val="1"/>
+      <w:numFmt w:val="bullet"/>
+      <w:lvlText w:val=""/>
+      <w:lvlJc w:val="left"/>
+      <w:pPr>
+        <w:ind w:left="6480" w:hanging="360"/>
+      </w:pPr>
+      <w:rPr>
+        <w:rFonts w:ascii="Wingdings" w:hAnsi="Wingdings" w:hint="default"/>
+      </w:rPr>
+    </w:lvl>
+  </w:abstractNum>
+  <w:abstractNum w:abstractNumId="2" w15:restartNumberingAfterBreak="0">
     <w:nsid w:val="083A4E9B"/>
     <w:multiLevelType w:val="hybridMultilevel"/>
     <w:tmpl w:val="13A8978E"/>
@@ -15117,7 +15472,7 @@
       </w:rPr>
     </w:lvl>
   </w:abstractNum>
-  <w:abstractNum w:abstractNumId="2" w15:restartNumberingAfterBreak="0">
+  <w:abstractNum w:abstractNumId="3" w15:restartNumberingAfterBreak="0">
     <w:nsid w:val="15231B23"/>
     <w:multiLevelType w:val="hybridMultilevel"/>
     <w:tmpl w:val="64E62666"/>
@@ -15230,7 +15585,7 @@
       </w:rPr>
     </w:lvl>
   </w:abstractNum>
-  <w:abstractNum w:abstractNumId="3" w15:restartNumberingAfterBreak="0">
+  <w:abstractNum w:abstractNumId="4" w15:restartNumberingAfterBreak="0">
     <w:nsid w:val="1B2E67FD"/>
     <w:multiLevelType w:val="hybridMultilevel"/>
     <w:tmpl w:val="3B1AE748"/>
@@ -15343,7 +15698,7 @@
       </w:rPr>
     </w:lvl>
   </w:abstractNum>
-  <w:abstractNum w:abstractNumId="4" w15:restartNumberingAfterBreak="0">
+  <w:abstractNum w:abstractNumId="5" w15:restartNumberingAfterBreak="0">
     <w:nsid w:val="27621E83"/>
     <w:multiLevelType w:val="hybridMultilevel"/>
     <w:tmpl w:val="8990FC04"/>
@@ -15456,7 +15811,7 @@
       </w:rPr>
     </w:lvl>
   </w:abstractNum>
-  <w:abstractNum w:abstractNumId="5" w15:restartNumberingAfterBreak="0">
+  <w:abstractNum w:abstractNumId="6" w15:restartNumberingAfterBreak="0">
     <w:nsid w:val="2E6B7BC1"/>
     <w:multiLevelType w:val="hybridMultilevel"/>
     <w:tmpl w:val="BB86ABC4"/>
@@ -15569,7 +15924,7 @@
       </w:rPr>
     </w:lvl>
   </w:abstractNum>
-  <w:abstractNum w:abstractNumId="6" w15:restartNumberingAfterBreak="0">
+  <w:abstractNum w:abstractNumId="7" w15:restartNumberingAfterBreak="0">
     <w:nsid w:val="323D7A19"/>
     <w:multiLevelType w:val="hybridMultilevel"/>
     <w:tmpl w:val="D92AD1E6"/>
@@ -15682,7 +16037,7 @@
       </w:rPr>
     </w:lvl>
   </w:abstractNum>
-  <w:abstractNum w:abstractNumId="7" w15:restartNumberingAfterBreak="0">
+  <w:abstractNum w:abstractNumId="8" w15:restartNumberingAfterBreak="0">
     <w:nsid w:val="387B1258"/>
     <w:multiLevelType w:val="hybridMultilevel"/>
     <w:tmpl w:val="8BACE10A"/>
@@ -15796,7 +16151,7 @@
       </w:rPr>
     </w:lvl>
   </w:abstractNum>
-  <w:abstractNum w:abstractNumId="8" w15:restartNumberingAfterBreak="0">
+  <w:abstractNum w:abstractNumId="9" w15:restartNumberingAfterBreak="0">
     <w:nsid w:val="3B710EE0"/>
     <w:multiLevelType w:val="hybridMultilevel"/>
     <w:tmpl w:val="C27820FA"/>
@@ -15909,7 +16264,7 @@
       </w:rPr>
     </w:lvl>
   </w:abstractNum>
-  <w:abstractNum w:abstractNumId="9" w15:restartNumberingAfterBreak="0">
+  <w:abstractNum w:abstractNumId="10" w15:restartNumberingAfterBreak="0">
     <w:nsid w:val="40B35B1B"/>
     <w:multiLevelType w:val="hybridMultilevel"/>
     <w:tmpl w:val="C74C5824"/>
@@ -16023,7 +16378,7 @@
       </w:rPr>
     </w:lvl>
   </w:abstractNum>
-  <w:abstractNum w:abstractNumId="10" w15:restartNumberingAfterBreak="0">
+  <w:abstractNum w:abstractNumId="11" w15:restartNumberingAfterBreak="0">
     <w:nsid w:val="55973E2C"/>
     <w:multiLevelType w:val="hybridMultilevel"/>
     <w:tmpl w:val="B986C712"/>
@@ -16136,7 +16491,7 @@
       </w:rPr>
     </w:lvl>
   </w:abstractNum>
-  <w:abstractNum w:abstractNumId="11" w15:restartNumberingAfterBreak="0">
+  <w:abstractNum w:abstractNumId="12" w15:restartNumberingAfterBreak="0">
     <w:nsid w:val="58922CB9"/>
     <w:multiLevelType w:val="hybridMultilevel"/>
     <w:tmpl w:val="2EDE6CC2"/>
@@ -16249,7 +16604,7 @@
       </w:rPr>
     </w:lvl>
   </w:abstractNum>
-  <w:abstractNum w:abstractNumId="12" w15:restartNumberingAfterBreak="0">
+  <w:abstractNum w:abstractNumId="13" w15:restartNumberingAfterBreak="0">
     <w:nsid w:val="5C7D6501"/>
     <w:multiLevelType w:val="hybridMultilevel"/>
     <w:tmpl w:val="2C123D86"/>
@@ -16363,7 +16718,7 @@
       </w:rPr>
     </w:lvl>
   </w:abstractNum>
-  <w:abstractNum w:abstractNumId="13" w15:restartNumberingAfterBreak="0">
+  <w:abstractNum w:abstractNumId="14" w15:restartNumberingAfterBreak="0">
     <w:nsid w:val="618036B4"/>
     <w:multiLevelType w:val="hybridMultilevel"/>
     <w:tmpl w:val="884C2F80"/>
@@ -16477,7 +16832,121 @@
       </w:rPr>
     </w:lvl>
   </w:abstractNum>
-  <w:abstractNum w:abstractNumId="14" w15:restartNumberingAfterBreak="0">
+  <w:abstractNum w:abstractNumId="15" w15:restartNumberingAfterBreak="0">
+    <w:nsid w:val="65A5373D"/>
+    <w:multiLevelType w:val="hybridMultilevel"/>
+    <w:tmpl w:val="D8CC9EB6"/>
+    <w:lvl w:ilvl="0" w:tplc="33E8B468">
+      <w:start w:val="6"/>
+      <w:numFmt w:val="bullet"/>
+      <w:lvlText w:val="-"/>
+      <w:lvlJc w:val="left"/>
+      <w:pPr>
+        <w:ind w:left="720" w:hanging="360"/>
+      </w:pPr>
+      <w:rPr>
+        <w:rFonts w:ascii="Univers 45 Light" w:eastAsiaTheme="minorHAnsi" w:hAnsi="Univers 45 Light" w:cstheme="minorBidi" w:hint="default"/>
+        <w:i/>
+      </w:rPr>
+    </w:lvl>
+    <w:lvl w:ilvl="1" w:tplc="04100003" w:tentative="1">
+      <w:start w:val="1"/>
+      <w:numFmt w:val="bullet"/>
+      <w:lvlText w:val="o"/>
+      <w:lvlJc w:val="left"/>
+      <w:pPr>
+        <w:ind w:left="1440" w:hanging="360"/>
+      </w:pPr>
+      <w:rPr>
+        <w:rFonts w:ascii="Courier New" w:hAnsi="Courier New" w:cs="Courier New" w:hint="default"/>
+      </w:rPr>
+    </w:lvl>
+    <w:lvl w:ilvl="2" w:tplc="04100005" w:tentative="1">
+      <w:start w:val="1"/>
+      <w:numFmt w:val="bullet"/>
+      <w:lvlText w:val=""/>
+      <w:lvlJc w:val="left"/>
+      <w:pPr>
+        <w:ind w:left="2160" w:hanging="360"/>
+      </w:pPr>
+      <w:rPr>
+        <w:rFonts w:ascii="Wingdings" w:hAnsi="Wingdings" w:hint="default"/>
+      </w:rPr>
+    </w:lvl>
+    <w:lvl w:ilvl="3" w:tplc="04100001" w:tentative="1">
+      <w:start w:val="1"/>
+      <w:numFmt w:val="bullet"/>
+      <w:lvlText w:val=""/>
+      <w:lvlJc w:val="left"/>
+      <w:pPr>
+        <w:ind w:left="2880" w:hanging="360"/>
+      </w:pPr>
+      <w:rPr>
+        <w:rFonts w:ascii="Symbol" w:hAnsi="Symbol" w:hint="default"/>
+      </w:rPr>
+    </w:lvl>
+    <w:lvl w:ilvl="4" w:tplc="04100003" w:tentative="1">
+      <w:start w:val="1"/>
+      <w:numFmt w:val="bullet"/>
+      <w:lvlText w:val="o"/>
+      <w:lvlJc w:val="left"/>
+      <w:pPr>
+        <w:ind w:left="3600" w:hanging="360"/>
+      </w:pPr>
+      <w:rPr>
+        <w:rFonts w:ascii="Courier New" w:hAnsi="Courier New" w:cs="Courier New" w:hint="default"/>
+      </w:rPr>
+    </w:lvl>
+    <w:lvl w:ilvl="5" w:tplc="04100005" w:tentative="1">
+      <w:start w:val="1"/>
+      <w:numFmt w:val="bullet"/>
+      <w:lvlText w:val=""/>
+      <w:lvlJc w:val="left"/>
+      <w:pPr>
+        <w:ind w:left="4320" w:hanging="360"/>
+      </w:pPr>
+      <w:rPr>
+        <w:rFonts w:ascii="Wingdings" w:hAnsi="Wingdings" w:hint="default"/>
+      </w:rPr>
+    </w:lvl>
+    <w:lvl w:ilvl="6" w:tplc="04100001" w:tentative="1">
+      <w:start w:val="1"/>
+      <w:numFmt w:val="bullet"/>
+      <w:lvlText w:val=""/>
+      <w:lvlJc w:val="left"/>
+      <w:pPr>
+        <w:ind w:left="5040" w:hanging="360"/>
+      </w:pPr>
+      <w:rPr>
+        <w:rFonts w:ascii="Symbol" w:hAnsi="Symbol" w:hint="default"/>
+      </w:rPr>
+    </w:lvl>
+    <w:lvl w:ilvl="7" w:tplc="04100003" w:tentative="1">
+      <w:start w:val="1"/>
+      <w:numFmt w:val="bullet"/>
+      <w:lvlText w:val="o"/>
+      <w:lvlJc w:val="left"/>
+      <w:pPr>
+        <w:ind w:left="5760" w:hanging="360"/>
+      </w:pPr>
+      <w:rPr>
+        <w:rFonts w:ascii="Courier New" w:hAnsi="Courier New" w:cs="Courier New" w:hint="default"/>
+      </w:rPr>
+    </w:lvl>
+    <w:lvl w:ilvl="8" w:tplc="04100005" w:tentative="1">
+      <w:start w:val="1"/>
+      <w:numFmt w:val="bullet"/>
+      <w:lvlText w:val=""/>
+      <w:lvlJc w:val="left"/>
+      <w:pPr>
+        <w:ind w:left="6480" w:hanging="360"/>
+      </w:pPr>
+      <w:rPr>
+        <w:rFonts w:ascii="Wingdings" w:hAnsi="Wingdings" w:hint="default"/>
+      </w:rPr>
+    </w:lvl>
+  </w:abstractNum>
+  <w:abstractNum w:abstractNumId="16" w15:restartNumberingAfterBreak="0">
     <w:nsid w:val="66E65E46"/>
     <w:multiLevelType w:val="hybridMultilevel"/>
     <w:tmpl w:val="00F04898"/>
@@ -16590,7 +17059,7 @@
       </w:rPr>
     </w:lvl>
   </w:abstractNum>
-  <w:abstractNum w:abstractNumId="15" w15:restartNumberingAfterBreak="0">
+  <w:abstractNum w:abstractNumId="17" w15:restartNumberingAfterBreak="0">
     <w:nsid w:val="6975772E"/>
     <w:multiLevelType w:val="hybridMultilevel"/>
     <w:tmpl w:val="DD2696B6"/>
@@ -16703,7 +17172,7 @@
       </w:rPr>
     </w:lvl>
   </w:abstractNum>
-  <w:abstractNum w:abstractNumId="16" w15:restartNumberingAfterBreak="0">
+  <w:abstractNum w:abstractNumId="18" w15:restartNumberingAfterBreak="0">
     <w:nsid w:val="69FF2203"/>
     <w:multiLevelType w:val="hybridMultilevel"/>
     <w:tmpl w:val="E75AF56E"/>
@@ -16817,7 +17286,7 @@
       </w:rPr>
     </w:lvl>
   </w:abstractNum>
-  <w:abstractNum w:abstractNumId="17" w15:restartNumberingAfterBreak="0">
+  <w:abstractNum w:abstractNumId="19" w15:restartNumberingAfterBreak="0">
     <w:nsid w:val="71953430"/>
     <w:multiLevelType w:val="hybridMultilevel"/>
     <w:tmpl w:val="86A039EE"/>
@@ -16931,7 +17400,7 @@
       </w:rPr>
     </w:lvl>
   </w:abstractNum>
-  <w:abstractNum w:abstractNumId="18" w15:restartNumberingAfterBreak="0">
+  <w:abstractNum w:abstractNumId="20" w15:restartNumberingAfterBreak="0">
     <w:nsid w:val="71B74DFA"/>
     <w:multiLevelType w:val="hybridMultilevel"/>
     <w:tmpl w:val="5FB04622"/>
@@ -17044,7 +17513,7 @@
       </w:rPr>
     </w:lvl>
   </w:abstractNum>
-  <w:abstractNum w:abstractNumId="19" w15:restartNumberingAfterBreak="0">
+  <w:abstractNum w:abstractNumId="21" w15:restartNumberingAfterBreak="0">
     <w:nsid w:val="737A5608"/>
     <w:multiLevelType w:val="hybridMultilevel"/>
     <w:tmpl w:val="811C826A"/>
@@ -17157,7 +17626,7 @@
       </w:rPr>
     </w:lvl>
   </w:abstractNum>
-  <w:abstractNum w:abstractNumId="20" w15:restartNumberingAfterBreak="0">
+  <w:abstractNum w:abstractNumId="22" w15:restartNumberingAfterBreak="0">
     <w:nsid w:val="779E2868"/>
     <w:multiLevelType w:val="hybridMultilevel"/>
     <w:tmpl w:val="A0A8B618"/>
@@ -17270,7 +17739,7 @@
       </w:rPr>
     </w:lvl>
   </w:abstractNum>
-  <w:abstractNum w:abstractNumId="21" w15:restartNumberingAfterBreak="0">
+  <w:abstractNum w:abstractNumId="23" w15:restartNumberingAfterBreak="0">
     <w:nsid w:val="79FE506B"/>
     <w:multiLevelType w:val="hybridMultilevel"/>
     <w:tmpl w:val="CBE23F3E"/>
@@ -17384,70 +17853,76 @@
     </w:lvl>
   </w:abstractNum>
   <w:num w:numId="1">
+    <w:abstractNumId w:val="9"/>
+  </w:num>
+  <w:num w:numId="2">
+    <w:abstractNumId w:val="17"/>
+  </w:num>
+  <w:num w:numId="3">
     <w:abstractNumId w:val="8"/>
   </w:num>
-  <w:num w:numId="2">
-    <w:abstractNumId w:val="15"/>
+  <w:num w:numId="4">
+    <w:abstractNumId w:val="22"/>
   </w:num>
-  <w:num w:numId="3">
-    <w:abstractNumId w:val="7"/>
+  <w:num w:numId="5">
+    <w:abstractNumId w:val="12"/>
   </w:num>
-  <w:num w:numId="4">
+  <w:num w:numId="6">
+    <w:abstractNumId w:val="16"/>
+  </w:num>
+  <w:num w:numId="7">
+    <w:abstractNumId w:val="6"/>
+  </w:num>
+  <w:num w:numId="8">
+    <w:abstractNumId w:val="11"/>
+  </w:num>
+  <w:num w:numId="9">
     <w:abstractNumId w:val="20"/>
   </w:num>
-  <w:num w:numId="5">
-    <w:abstractNumId w:val="11"/>
-  </w:num>
-  <w:num w:numId="6">
-    <w:abstractNumId w:val="14"/>
-  </w:num>
-  <w:num w:numId="7">
-    <w:abstractNumId w:val="5"/>
-  </w:num>
-  <w:num w:numId="8">
-    <w:abstractNumId w:val="10"/>
-  </w:num>
-  <w:num w:numId="9">
-    <w:abstractNumId w:val="18"/>
-  </w:num>
   <w:num w:numId="10">
-    <w:abstractNumId w:val="3"/>
+    <w:abstractNumId w:val="4"/>
   </w:num>
   <w:num w:numId="11">
     <w:abstractNumId w:val="0"/>
   </w:num>
   <w:num w:numId="12">
+    <w:abstractNumId w:val="23"/>
+  </w:num>
+  <w:num w:numId="13">
+    <w:abstractNumId w:val="3"/>
+  </w:num>
+  <w:num w:numId="14">
+    <w:abstractNumId w:val="14"/>
+  </w:num>
+  <w:num w:numId="15">
+    <w:abstractNumId w:val="18"/>
+  </w:num>
+  <w:num w:numId="16">
+    <w:abstractNumId w:val="19"/>
+  </w:num>
+  <w:num w:numId="17">
+    <w:abstractNumId w:val="13"/>
+  </w:num>
+  <w:num w:numId="18">
+    <w:abstractNumId w:val="5"/>
+  </w:num>
+  <w:num w:numId="19">
+    <w:abstractNumId w:val="7"/>
+  </w:num>
+  <w:num w:numId="20">
     <w:abstractNumId w:val="21"/>
   </w:num>
-  <w:num w:numId="13">
+  <w:num w:numId="21">
+    <w:abstractNumId w:val="10"/>
+  </w:num>
+  <w:num w:numId="22">
     <w:abstractNumId w:val="2"/>
   </w:num>
-  <w:num w:numId="14">
-    <w:abstractNumId w:val="13"/>
+  <w:num w:numId="23">
+    <w:abstractNumId w:val="1"/>
   </w:num>
-  <w:num w:numId="15">
-    <w:abstractNumId w:val="16"/>
-  </w:num>
-  <w:num w:numId="16">
-    <w:abstractNumId w:val="17"/>
-  </w:num>
-  <w:num w:numId="17">
-    <w:abstractNumId w:val="12"/>
-  </w:num>
-  <w:num w:numId="18">
-    <w:abstractNumId w:val="4"/>
-  </w:num>
-  <w:num w:numId="19">
-    <w:abstractNumId w:val="6"/>
-  </w:num>
-  <w:num w:numId="20">
-    <w:abstractNumId w:val="19"/>
-  </w:num>
-  <w:num w:numId="21">
-    <w:abstractNumId w:val="9"/>
-  </w:num>
-  <w:num w:numId="22">
-    <w:abstractNumId w:val="1"/>
+  <w:num w:numId="24">
+    <w:abstractNumId w:val="15"/>
   </w:num>
 </w:numbering>
 </file>
@@ -18235,6 +18710,24 @@
       <w:contextualSpacing/>
     </w:pPr>
   </w:style>
+  <w:style w:type="paragraph" w:styleId="Corpotesto">
+    <w:name w:val="Body Text"/>
+    <w:basedOn w:val="Normale"/>
+    <w:link w:val="CorpotestoCarattere"/>
+    <w:uiPriority w:val="99"/>
+    <w:unhideWhenUsed/>
+    <w:rsid w:val="00E20BE9"/>
+    <w:pPr>
+      <w:spacing w:after="120"/>
+    </w:pPr>
+  </w:style>
+  <w:style w:type="character" w:customStyle="1" w:styleId="CorpotestoCarattere">
+    <w:name w:val="Corpo testo Carattere"/>
+    <w:basedOn w:val="Carpredefinitoparagrafo"/>
+    <w:link w:val="Corpotesto"/>
+    <w:uiPriority w:val="99"/>
+    <w:rsid w:val="00E20BE9"/>
+  </w:style>
 </w:styles>
 </file>
 
@@ -18504,7 +18997,7 @@
 </file>
 
 <file path=customXml/itemProps1.xml><?xml version="1.0" encoding="utf-8"?>
-<ds:datastoreItem xmlns:ds="http://schemas.openxmlformats.org/officeDocument/2006/customXml" ds:itemID="{0FFC41E5-A068-4FDB-88B7-28016AFC32C4}">
+<ds:datastoreItem xmlns:ds="http://schemas.openxmlformats.org/officeDocument/2006/customXml" ds:itemID="{B6885079-F99F-4655-BADB-218D9BEA7D1D}">
   <ds:schemaRefs>
     <ds:schemaRef ds:uri="http://schemas.openxmlformats.org/officeDocument/2006/bibliography"/>
   </ds:schemaRefs>

</xml_diff>

<commit_message>
PP V1.0 release and DD updated to V1.3
</commit_message>
<xml_diff>
--- a/resources/2-DD/Design Document.docx
+++ b/resources/2-DD/Design Document.docx
@@ -1,6 +1,6 @@
 
 <file path=word/document.xml><?xml version="1.0" encoding="utf-8"?>
-<w:document xmlns:wpc="http://schemas.microsoft.com/office/word/2010/wordprocessingCanvas" xmlns:cx="http://schemas.microsoft.com/office/drawing/2014/chartex" xmlns:cx1="http://schemas.microsoft.com/office/drawing/2015/9/8/chartex" xmlns:cx2="http://schemas.microsoft.com/office/drawing/2015/10/21/chartex" xmlns:mc="http://schemas.openxmlformats.org/markup-compatibility/2006" xmlns:o="urn:schemas-microsoft-com:office:office" xmlns:r="http://schemas.openxmlformats.org/officeDocument/2006/relationships" xmlns:m="http://schemas.openxmlformats.org/officeDocument/2006/math" xmlns:v="urn:schemas-microsoft-com:vml" xmlns:wp14="http://schemas.microsoft.com/office/word/2010/wordprocessingDrawing" xmlns:wp="http://schemas.openxmlformats.org/drawingml/2006/wordprocessingDrawing" xmlns:w10="urn:schemas-microsoft-com:office:word" xmlns:w="http://schemas.openxmlformats.org/wordprocessingml/2006/main" xmlns:w14="http://schemas.microsoft.com/office/word/2010/wordml" xmlns:w15="http://schemas.microsoft.com/office/word/2012/wordml" xmlns:w16se="http://schemas.microsoft.com/office/word/2015/wordml/symex" xmlns:wpg="http://schemas.microsoft.com/office/word/2010/wordprocessingGroup" xmlns:wpi="http://schemas.microsoft.com/office/word/2010/wordprocessingInk" xmlns:wne="http://schemas.microsoft.com/office/word/2006/wordml" xmlns:wps="http://schemas.microsoft.com/office/word/2010/wordprocessingShape" mc:Ignorable="w14 w15 w16se wp14">
+<w:document xmlns:wpc="http://schemas.microsoft.com/office/word/2010/wordprocessingCanvas" xmlns:cx="http://schemas.microsoft.com/office/drawing/2014/chartex" xmlns:cx1="http://schemas.microsoft.com/office/drawing/2015/9/8/chartex" xmlns:cx2="http://schemas.microsoft.com/office/drawing/2015/10/21/chartex" xmlns:cx3="http://schemas.microsoft.com/office/drawing/2016/5/9/chartex" xmlns:cx4="http://schemas.microsoft.com/office/drawing/2016/5/10/chartex" xmlns:cx5="http://schemas.microsoft.com/office/drawing/2016/5/11/chartex" xmlns:mc="http://schemas.openxmlformats.org/markup-compatibility/2006" xmlns:o="urn:schemas-microsoft-com:office:office" xmlns:r="http://schemas.openxmlformats.org/officeDocument/2006/relationships" xmlns:m="http://schemas.openxmlformats.org/officeDocument/2006/math" xmlns:v="urn:schemas-microsoft-com:vml" xmlns:wp14="http://schemas.microsoft.com/office/word/2010/wordprocessingDrawing" xmlns:wp="http://schemas.openxmlformats.org/drawingml/2006/wordprocessingDrawing" xmlns:w10="urn:schemas-microsoft-com:office:word" xmlns:w="http://schemas.openxmlformats.org/wordprocessingml/2006/main" xmlns:w14="http://schemas.microsoft.com/office/word/2010/wordml" xmlns:w15="http://schemas.microsoft.com/office/word/2012/wordml" xmlns:w16se="http://schemas.microsoft.com/office/word/2015/wordml/symex" xmlns:wpg="http://schemas.microsoft.com/office/word/2010/wordprocessingGroup" xmlns:wpi="http://schemas.microsoft.com/office/word/2010/wordprocessingInk" xmlns:wne="http://schemas.microsoft.com/office/word/2006/wordml" xmlns:wps="http://schemas.microsoft.com/office/word/2010/wordprocessingShape" mc:Ignorable="w14 w15 w16se wp14">
   <w:body>
     <w:p>
       <w:pPr>
@@ -155,8 +155,10 @@
           <w:sz w:val="40"/>
           <w:lang w:val="en-US"/>
         </w:rPr>
-        <w:t>V 1.1</w:t>
-      </w:r>
+        <w:t>V 1.3</w:t>
+      </w:r>
+      <w:bookmarkStart w:id="0" w:name="_GoBack"/>
+      <w:bookmarkEnd w:id="0"/>
     </w:p>
     <w:p>
       <w:pPr>
@@ -398,7 +400,7 @@
         <mc:AlternateContent>
           <mc:Choice Requires="wps">
             <w:drawing>
-              <wp:anchor distT="0" distB="0" distL="114300" distR="114300" simplePos="0" relativeHeight="251658244" behindDoc="0" locked="0" layoutInCell="1" allowOverlap="1" wp14:anchorId="6B0381AA" wp14:editId="05D4DE34">
+              <wp:anchor distT="0" distB="0" distL="114300" distR="114300" simplePos="0" relativeHeight="251658585" behindDoc="0" locked="0" layoutInCell="1" allowOverlap="1" wp14:anchorId="6B0381AA" wp14:editId="211C39D5">
                 <wp:simplePos x="0" y="0"/>
                 <wp:positionH relativeFrom="column">
                   <wp:posOffset>5378768</wp:posOffset>
@@ -462,7 +464,7 @@
           </mc:Choice>
           <mc:Fallback>
             <w:pict>
-              <v:oval w14:anchorId="1ADFCF4B" id="Ovale 39" o:spid="_x0000_s1026" style="position:absolute;margin-left:423.55pt;margin-top:54pt;width:18pt;height:16.9pt;z-index:251658244;visibility:visible;mso-wrap-style:square;mso-wrap-distance-left:9pt;mso-wrap-distance-top:0;mso-wrap-distance-right:9pt;mso-wrap-distance-bottom:0;mso-position-horizontal:absolute;mso-position-horizontal-relative:text;mso-position-vertical:absolute;mso-position-vertical-relative:text;v-text-anchor:middle" o:gfxdata="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" fillcolor="white [3212]" strokecolor="white [3212]" strokeweight="1pt">
+              <v:oval w14:anchorId="16E71D38" id="Ovale 39" o:spid="_x0000_s1026" style="position:absolute;margin-left:423.55pt;margin-top:54pt;width:18pt;height:16.9pt;z-index:251658585;visibility:visible;mso-wrap-style:square;mso-wrap-distance-left:9pt;mso-wrap-distance-top:0;mso-wrap-distance-right:9pt;mso-wrap-distance-bottom:0;mso-position-horizontal:absolute;mso-position-horizontal-relative:text;mso-position-vertical:absolute;mso-position-vertical-relative:text;v-text-anchor:middle" o:gfxdata="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" fillcolor="white [3212]" strokecolor="white [3212]" strokeweight="1pt">
                 <v:stroke joinstyle="miter"/>
               </v:oval>
             </w:pict>
@@ -505,7 +507,7 @@
           <w:noProof/>
         </w:rPr>
       </w:pPr>
-      <w:bookmarkStart w:id="0" w:name="_Toc466808324"/>
+      <w:bookmarkStart w:id="1" w:name="_Toc466808324"/>
       <w:r>
         <w:rPr>
           <w:noProof/>
@@ -513,7 +515,7 @@
         <w:lastRenderedPageBreak/>
         <w:t>Table of contents</w:t>
       </w:r>
-      <w:bookmarkEnd w:id="0"/>
+      <w:bookmarkEnd w:id="1"/>
     </w:p>
     <w:p>
       <w:pPr>
@@ -566,7 +568,7 @@
         </w:rPr>
         <w:fldChar w:fldCharType="separate"/>
       </w:r>
-      <w:hyperlink w:anchor="_Toc469261053" w:history="1">
+      <w:hyperlink w:anchor="_Toc472607510" w:history="1">
         <w:r>
           <w:rPr>
             <w:rStyle w:val="Collegamentoipertestuale"/>
@@ -593,7 +595,7 @@
             <w:noProof/>
             <w:webHidden/>
           </w:rPr>
-          <w:instrText xml:space="preserve"> PAGEREF _Toc469261053 \h </w:instrText>
+          <w:instrText xml:space="preserve"> PAGEREF _Toc472607510 \h </w:instrText>
         </w:r>
         <w:r>
           <w:rPr>
@@ -638,7 +640,7 @@
           <w:lang w:eastAsia="it-IT"/>
         </w:rPr>
       </w:pPr>
-      <w:hyperlink w:anchor="_Toc469261054" w:history="1">
+      <w:hyperlink w:anchor="_Toc472607511" w:history="1">
         <w:r>
           <w:rPr>
             <w:rStyle w:val="Collegamentoipertestuale"/>
@@ -665,7 +667,7 @@
             <w:noProof/>
             <w:webHidden/>
           </w:rPr>
-          <w:instrText xml:space="preserve"> PAGEREF _Toc469261054 \h </w:instrText>
+          <w:instrText xml:space="preserve"> PAGEREF _Toc472607511 \h </w:instrText>
         </w:r>
         <w:r>
           <w:rPr>
@@ -710,7 +712,7 @@
           <w:lang w:eastAsia="it-IT"/>
         </w:rPr>
       </w:pPr>
-      <w:hyperlink w:anchor="_Toc469261055" w:history="1">
+      <w:hyperlink w:anchor="_Toc472607512" w:history="1">
         <w:r>
           <w:rPr>
             <w:rStyle w:val="Collegamentoipertestuale"/>
@@ -737,7 +739,7 @@
             <w:noProof/>
             <w:webHidden/>
           </w:rPr>
-          <w:instrText xml:space="preserve"> PAGEREF _Toc469261055 \h </w:instrText>
+          <w:instrText xml:space="preserve"> PAGEREF _Toc472607512 \h </w:instrText>
         </w:r>
         <w:r>
           <w:rPr>
@@ -782,7 +784,7 @@
           <w:lang w:eastAsia="it-IT"/>
         </w:rPr>
       </w:pPr>
-      <w:hyperlink w:anchor="_Toc469261056" w:history="1">
+      <w:hyperlink w:anchor="_Toc472607513" w:history="1">
         <w:r>
           <w:rPr>
             <w:rStyle w:val="Collegamentoipertestuale"/>
@@ -809,7 +811,7 @@
             <w:noProof/>
             <w:webHidden/>
           </w:rPr>
-          <w:instrText xml:space="preserve"> PAGEREF _Toc469261056 \h </w:instrText>
+          <w:instrText xml:space="preserve"> PAGEREF _Toc472607513 \h </w:instrText>
         </w:r>
         <w:r>
           <w:rPr>
@@ -852,7 +854,7 @@
           <w:lang w:eastAsia="it-IT"/>
         </w:rPr>
       </w:pPr>
-      <w:hyperlink w:anchor="_Toc469261057" w:history="1">
+      <w:hyperlink w:anchor="_Toc472607514" w:history="1">
         <w:r>
           <w:rPr>
             <w:rStyle w:val="Collegamentoipertestuale"/>
@@ -879,7 +881,7 @@
             <w:noProof/>
             <w:webHidden/>
           </w:rPr>
-          <w:instrText xml:space="preserve"> PAGEREF _Toc469261057 \h </w:instrText>
+          <w:instrText xml:space="preserve"> PAGEREF _Toc472607514 \h </w:instrText>
         </w:r>
         <w:r>
           <w:rPr>
@@ -922,7 +924,7 @@
           <w:lang w:eastAsia="it-IT"/>
         </w:rPr>
       </w:pPr>
-      <w:hyperlink w:anchor="_Toc469261058" w:history="1">
+      <w:hyperlink w:anchor="_Toc472607515" w:history="1">
         <w:r>
           <w:rPr>
             <w:rStyle w:val="Collegamentoipertestuale"/>
@@ -949,7 +951,7 @@
             <w:noProof/>
             <w:webHidden/>
           </w:rPr>
-          <w:instrText xml:space="preserve"> PAGEREF _Toc469261058 \h </w:instrText>
+          <w:instrText xml:space="preserve"> PAGEREF _Toc472607515 \h </w:instrText>
         </w:r>
         <w:r>
           <w:rPr>
@@ -994,7 +996,7 @@
           <w:lang w:eastAsia="it-IT"/>
         </w:rPr>
       </w:pPr>
-      <w:hyperlink w:anchor="_Toc469261059" w:history="1">
+      <w:hyperlink w:anchor="_Toc472607516" w:history="1">
         <w:r>
           <w:rPr>
             <w:rStyle w:val="Collegamentoipertestuale"/>
@@ -1021,7 +1023,7 @@
             <w:noProof/>
             <w:webHidden/>
           </w:rPr>
-          <w:instrText xml:space="preserve"> PAGEREF _Toc469261059 \h </w:instrText>
+          <w:instrText xml:space="preserve"> PAGEREF _Toc472607516 \h </w:instrText>
         </w:r>
         <w:r>
           <w:rPr>
@@ -1066,7 +1068,7 @@
           <w:lang w:eastAsia="it-IT"/>
         </w:rPr>
       </w:pPr>
-      <w:hyperlink w:anchor="_Toc469261060" w:history="1">
+      <w:hyperlink w:anchor="_Toc472607517" w:history="1">
         <w:r>
           <w:rPr>
             <w:rStyle w:val="Collegamentoipertestuale"/>
@@ -1093,7 +1095,7 @@
             <w:noProof/>
             <w:webHidden/>
           </w:rPr>
-          <w:instrText xml:space="preserve"> PAGEREF _Toc469261060 \h </w:instrText>
+          <w:instrText xml:space="preserve"> PAGEREF _Toc472607517 \h </w:instrText>
         </w:r>
         <w:r>
           <w:rPr>
@@ -1138,7 +1140,7 @@
           <w:lang w:eastAsia="it-IT"/>
         </w:rPr>
       </w:pPr>
-      <w:hyperlink w:anchor="_Toc469261061" w:history="1">
+      <w:hyperlink w:anchor="_Toc472607518" w:history="1">
         <w:r>
           <w:rPr>
             <w:rStyle w:val="Collegamentoipertestuale"/>
@@ -1165,7 +1167,7 @@
             <w:noProof/>
             <w:webHidden/>
           </w:rPr>
-          <w:instrText xml:space="preserve"> PAGEREF _Toc469261061 \h </w:instrText>
+          <w:instrText xml:space="preserve"> PAGEREF _Toc472607518 \h </w:instrText>
         </w:r>
         <w:r>
           <w:rPr>
@@ -1210,7 +1212,7 @@
           <w:lang w:eastAsia="it-IT"/>
         </w:rPr>
       </w:pPr>
-      <w:hyperlink w:anchor="_Toc469261062" w:history="1">
+      <w:hyperlink w:anchor="_Toc472607519" w:history="1">
         <w:r>
           <w:rPr>
             <w:rStyle w:val="Collegamentoipertestuale"/>
@@ -1237,7 +1239,7 @@
             <w:noProof/>
             <w:webHidden/>
           </w:rPr>
-          <w:instrText xml:space="preserve"> PAGEREF _Toc469261062 \h </w:instrText>
+          <w:instrText xml:space="preserve"> PAGEREF _Toc472607519 \h </w:instrText>
         </w:r>
         <w:r>
           <w:rPr>
@@ -1282,7 +1284,7 @@
           <w:lang w:eastAsia="it-IT"/>
         </w:rPr>
       </w:pPr>
-      <w:hyperlink w:anchor="_Toc469261063" w:history="1">
+      <w:hyperlink w:anchor="_Toc472607520" w:history="1">
         <w:r>
           <w:rPr>
             <w:rStyle w:val="Collegamentoipertestuale"/>
@@ -1309,7 +1311,7 @@
             <w:noProof/>
             <w:webHidden/>
           </w:rPr>
-          <w:instrText xml:space="preserve"> PAGEREF _Toc469261063 \h </w:instrText>
+          <w:instrText xml:space="preserve"> PAGEREF _Toc472607520 \h </w:instrText>
         </w:r>
         <w:r>
           <w:rPr>
@@ -1352,7 +1354,7 @@
           <w:lang w:eastAsia="it-IT"/>
         </w:rPr>
       </w:pPr>
-      <w:hyperlink w:anchor="_Toc469261064" w:history="1">
+      <w:hyperlink w:anchor="_Toc472607521" w:history="1">
         <w:r>
           <w:rPr>
             <w:rStyle w:val="Collegamentoipertestuale"/>
@@ -1379,7 +1381,7 @@
             <w:noProof/>
             <w:webHidden/>
           </w:rPr>
-          <w:instrText xml:space="preserve"> PAGEREF _Toc469261064 \h </w:instrText>
+          <w:instrText xml:space="preserve"> PAGEREF _Toc472607521 \h </w:instrText>
         </w:r>
         <w:r>
           <w:rPr>
@@ -1422,7 +1424,7 @@
           <w:lang w:eastAsia="it-IT"/>
         </w:rPr>
       </w:pPr>
-      <w:hyperlink w:anchor="_Toc469261065" w:history="1">
+      <w:hyperlink w:anchor="_Toc472607522" w:history="1">
         <w:r>
           <w:rPr>
             <w:rStyle w:val="Collegamentoipertestuale"/>
@@ -1449,7 +1451,7 @@
             <w:noProof/>
             <w:webHidden/>
           </w:rPr>
-          <w:instrText xml:space="preserve"> PAGEREF _Toc469261065 \h </w:instrText>
+          <w:instrText xml:space="preserve"> PAGEREF _Toc472607522 \h </w:instrText>
         </w:r>
         <w:r>
           <w:rPr>
@@ -1494,7 +1496,7 @@
           <w:lang w:eastAsia="it-IT"/>
         </w:rPr>
       </w:pPr>
-      <w:hyperlink w:anchor="_Toc469261066" w:history="1">
+      <w:hyperlink w:anchor="_Toc472607523" w:history="1">
         <w:r>
           <w:rPr>
             <w:rStyle w:val="Collegamentoipertestuale"/>
@@ -1521,7 +1523,7 @@
             <w:noProof/>
             <w:webHidden/>
           </w:rPr>
-          <w:instrText xml:space="preserve"> PAGEREF _Toc469261066 \h </w:instrText>
+          <w:instrText xml:space="preserve"> PAGEREF _Toc472607523 \h </w:instrText>
         </w:r>
         <w:r>
           <w:rPr>
@@ -1566,7 +1568,7 @@
           <w:lang w:eastAsia="it-IT"/>
         </w:rPr>
       </w:pPr>
-      <w:hyperlink w:anchor="_Toc469261067" w:history="1">
+      <w:hyperlink w:anchor="_Toc472607524" w:history="1">
         <w:r>
           <w:rPr>
             <w:rStyle w:val="Collegamentoipertestuale"/>
@@ -1593,7 +1595,7 @@
             <w:noProof/>
             <w:webHidden/>
           </w:rPr>
-          <w:instrText xml:space="preserve"> PAGEREF _Toc469261067 \h </w:instrText>
+          <w:instrText xml:space="preserve"> PAGEREF _Toc472607524 \h </w:instrText>
         </w:r>
         <w:r>
           <w:rPr>
@@ -1638,7 +1640,7 @@
           <w:lang w:eastAsia="it-IT"/>
         </w:rPr>
       </w:pPr>
-      <w:hyperlink w:anchor="_Toc469261068" w:history="1">
+      <w:hyperlink w:anchor="_Toc472607525" w:history="1">
         <w:r>
           <w:rPr>
             <w:rStyle w:val="Collegamentoipertestuale"/>
@@ -1665,7 +1667,7 @@
             <w:noProof/>
             <w:webHidden/>
           </w:rPr>
-          <w:instrText xml:space="preserve"> PAGEREF _Toc469261068 \h </w:instrText>
+          <w:instrText xml:space="preserve"> PAGEREF _Toc472607525 \h </w:instrText>
         </w:r>
         <w:r>
           <w:rPr>
@@ -1710,7 +1712,7 @@
           <w:lang w:eastAsia="it-IT"/>
         </w:rPr>
       </w:pPr>
-      <w:hyperlink w:anchor="_Toc469261069" w:history="1">
+      <w:hyperlink w:anchor="_Toc472607526" w:history="1">
         <w:r>
           <w:rPr>
             <w:rStyle w:val="Collegamentoipertestuale"/>
@@ -1737,7 +1739,7 @@
             <w:noProof/>
             <w:webHidden/>
           </w:rPr>
-          <w:instrText xml:space="preserve"> PAGEREF _Toc469261069 \h </w:instrText>
+          <w:instrText xml:space="preserve"> PAGEREF _Toc472607526 \h </w:instrText>
         </w:r>
         <w:r>
           <w:rPr>
@@ -1780,7 +1782,7 @@
           <w:lang w:eastAsia="it-IT"/>
         </w:rPr>
       </w:pPr>
-      <w:hyperlink w:anchor="_Toc469261070" w:history="1">
+      <w:hyperlink w:anchor="_Toc472607527" w:history="1">
         <w:r>
           <w:rPr>
             <w:rStyle w:val="Collegamentoipertestuale"/>
@@ -1807,7 +1809,7 @@
             <w:noProof/>
             <w:webHidden/>
           </w:rPr>
-          <w:instrText xml:space="preserve"> PAGEREF _Toc469261070 \h </w:instrText>
+          <w:instrText xml:space="preserve"> PAGEREF _Toc472607527 \h </w:instrText>
         </w:r>
         <w:r>
           <w:rPr>
@@ -1850,7 +1852,7 @@
           <w:lang w:eastAsia="it-IT"/>
         </w:rPr>
       </w:pPr>
-      <w:hyperlink w:anchor="_Toc469261071" w:history="1">
+      <w:hyperlink w:anchor="_Toc472607528" w:history="1">
         <w:r>
           <w:rPr>
             <w:rStyle w:val="Collegamentoipertestuale"/>
@@ -1877,7 +1879,7 @@
             <w:noProof/>
             <w:webHidden/>
           </w:rPr>
-          <w:instrText xml:space="preserve"> PAGEREF _Toc469261071 \h </w:instrText>
+          <w:instrText xml:space="preserve"> PAGEREF _Toc472607528 \h </w:instrText>
         </w:r>
         <w:r>
           <w:rPr>
@@ -1920,7 +1922,7 @@
           <w:lang w:eastAsia="it-IT"/>
         </w:rPr>
       </w:pPr>
-      <w:hyperlink w:anchor="_Toc469261072" w:history="1">
+      <w:hyperlink w:anchor="_Toc472607529" w:history="1">
         <w:r>
           <w:rPr>
             <w:rStyle w:val="Collegamentoipertestuale"/>
@@ -1947,7 +1949,7 @@
             <w:noProof/>
             <w:webHidden/>
           </w:rPr>
-          <w:instrText xml:space="preserve"> PAGEREF _Toc469261072 \h </w:instrText>
+          <w:instrText xml:space="preserve"> PAGEREF _Toc472607529 \h </w:instrText>
         </w:r>
         <w:r>
           <w:rPr>
@@ -1992,7 +1994,7 @@
           <w:lang w:eastAsia="it-IT"/>
         </w:rPr>
       </w:pPr>
-      <w:hyperlink w:anchor="_Toc469261073" w:history="1">
+      <w:hyperlink w:anchor="_Toc472607530" w:history="1">
         <w:r>
           <w:rPr>
             <w:rStyle w:val="Collegamentoipertestuale"/>
@@ -2019,7 +2021,7 @@
             <w:noProof/>
             <w:webHidden/>
           </w:rPr>
-          <w:instrText xml:space="preserve"> PAGEREF _Toc469261073 \h </w:instrText>
+          <w:instrText xml:space="preserve"> PAGEREF _Toc472607530 \h </w:instrText>
         </w:r>
         <w:r>
           <w:rPr>
@@ -2062,7 +2064,7 @@
           <w:lang w:eastAsia="it-IT"/>
         </w:rPr>
       </w:pPr>
-      <w:hyperlink w:anchor="_Toc469261074" w:history="1">
+      <w:hyperlink w:anchor="_Toc472607531" w:history="1">
         <w:r>
           <w:rPr>
             <w:rStyle w:val="Collegamentoipertestuale"/>
@@ -2089,7 +2091,7 @@
             <w:noProof/>
             <w:webHidden/>
           </w:rPr>
-          <w:instrText xml:space="preserve"> PAGEREF _Toc469261074 \h </w:instrText>
+          <w:instrText xml:space="preserve"> PAGEREF _Toc472607531 \h </w:instrText>
         </w:r>
         <w:r>
           <w:rPr>
@@ -2132,7 +2134,7 @@
           <w:lang w:eastAsia="it-IT"/>
         </w:rPr>
       </w:pPr>
-      <w:hyperlink w:anchor="_Toc469261075" w:history="1">
+      <w:hyperlink w:anchor="_Toc472607532" w:history="1">
         <w:r>
           <w:rPr>
             <w:rStyle w:val="Collegamentoipertestuale"/>
@@ -2159,7 +2161,7 @@
             <w:noProof/>
             <w:webHidden/>
           </w:rPr>
-          <w:instrText xml:space="preserve"> PAGEREF _Toc469261075 \h </w:instrText>
+          <w:instrText xml:space="preserve"> PAGEREF _Toc472607532 \h </w:instrText>
         </w:r>
         <w:r>
           <w:rPr>
@@ -2202,7 +2204,7 @@
           <w:lang w:eastAsia="it-IT"/>
         </w:rPr>
       </w:pPr>
-      <w:hyperlink w:anchor="_Toc469261076" w:history="1">
+      <w:hyperlink w:anchor="_Toc472607533" w:history="1">
         <w:r>
           <w:rPr>
             <w:rStyle w:val="Collegamentoipertestuale"/>
@@ -2229,7 +2231,7 @@
             <w:noProof/>
             <w:webHidden/>
           </w:rPr>
-          <w:instrText xml:space="preserve"> PAGEREF _Toc469261076 \h </w:instrText>
+          <w:instrText xml:space="preserve"> PAGEREF _Toc472607533 \h </w:instrText>
         </w:r>
         <w:r>
           <w:rPr>
@@ -2272,7 +2274,7 @@
           <w:lang w:eastAsia="it-IT"/>
         </w:rPr>
       </w:pPr>
-      <w:hyperlink w:anchor="_Toc469261077" w:history="1">
+      <w:hyperlink w:anchor="_Toc472607534" w:history="1">
         <w:r>
           <w:rPr>
             <w:rStyle w:val="Collegamentoipertestuale"/>
@@ -2299,7 +2301,7 @@
             <w:noProof/>
             <w:webHidden/>
           </w:rPr>
-          <w:instrText xml:space="preserve"> PAGEREF _Toc469261077 \h </w:instrText>
+          <w:instrText xml:space="preserve"> PAGEREF _Toc472607534 \h </w:instrText>
         </w:r>
         <w:r>
           <w:rPr>
@@ -2342,7 +2344,7 @@
           <w:lang w:eastAsia="it-IT"/>
         </w:rPr>
       </w:pPr>
-      <w:hyperlink w:anchor="_Toc469261078" w:history="1">
+      <w:hyperlink w:anchor="_Toc472607535" w:history="1">
         <w:r>
           <w:rPr>
             <w:rStyle w:val="Collegamentoipertestuale"/>
@@ -2369,7 +2371,7 @@
             <w:noProof/>
             <w:webHidden/>
           </w:rPr>
-          <w:instrText xml:space="preserve"> PAGEREF _Toc469261078 \h </w:instrText>
+          <w:instrText xml:space="preserve"> PAGEREF _Toc472607535 \h </w:instrText>
         </w:r>
         <w:r>
           <w:rPr>
@@ -2414,7 +2416,7 @@
           <w:lang w:eastAsia="it-IT"/>
         </w:rPr>
       </w:pPr>
-      <w:hyperlink w:anchor="_Toc469261079" w:history="1">
+      <w:hyperlink w:anchor="_Toc472607536" w:history="1">
         <w:r>
           <w:rPr>
             <w:rStyle w:val="Collegamentoipertestuale"/>
@@ -2441,7 +2443,7 @@
             <w:noProof/>
             <w:webHidden/>
           </w:rPr>
-          <w:instrText xml:space="preserve"> PAGEREF _Toc469261079 \h </w:instrText>
+          <w:instrText xml:space="preserve"> PAGEREF _Toc472607536 \h </w:instrText>
         </w:r>
         <w:r>
           <w:rPr>
@@ -2486,7 +2488,7 @@
           <w:lang w:eastAsia="it-IT"/>
         </w:rPr>
       </w:pPr>
-      <w:hyperlink w:anchor="_Toc469261080" w:history="1">
+      <w:hyperlink w:anchor="_Toc472607537" w:history="1">
         <w:r>
           <w:rPr>
             <w:rStyle w:val="Collegamentoipertestuale"/>
@@ -2513,7 +2515,7 @@
             <w:noProof/>
             <w:webHidden/>
           </w:rPr>
-          <w:instrText xml:space="preserve"> PAGEREF _Toc469261080 \h </w:instrText>
+          <w:instrText xml:space="preserve"> PAGEREF _Toc472607537 \h </w:instrText>
         </w:r>
         <w:r>
           <w:rPr>
@@ -2558,7 +2560,7 @@
           <w:lang w:eastAsia="it-IT"/>
         </w:rPr>
       </w:pPr>
-      <w:hyperlink w:anchor="_Toc469261081" w:history="1">
+      <w:hyperlink w:anchor="_Toc472607538" w:history="1">
         <w:r>
           <w:rPr>
             <w:rStyle w:val="Collegamentoipertestuale"/>
@@ -2585,7 +2587,7 @@
             <w:noProof/>
             <w:webHidden/>
           </w:rPr>
-          <w:instrText xml:space="preserve"> PAGEREF _Toc469261081 \h </w:instrText>
+          <w:instrText xml:space="preserve"> PAGEREF _Toc472607538 \h </w:instrText>
         </w:r>
         <w:r>
           <w:rPr>
@@ -2630,7 +2632,7 @@
           <w:lang w:eastAsia="it-IT"/>
         </w:rPr>
       </w:pPr>
-      <w:hyperlink w:anchor="_Toc469261082" w:history="1">
+      <w:hyperlink w:anchor="_Toc472607539" w:history="1">
         <w:r>
           <w:rPr>
             <w:rStyle w:val="Collegamentoipertestuale"/>
@@ -2657,7 +2659,7 @@
             <w:noProof/>
             <w:webHidden/>
           </w:rPr>
-          <w:instrText xml:space="preserve"> PAGEREF _Toc469261082 \h </w:instrText>
+          <w:instrText xml:space="preserve"> PAGEREF _Toc472607539 \h </w:instrText>
         </w:r>
         <w:r>
           <w:rPr>
@@ -2702,7 +2704,7 @@
           <w:lang w:eastAsia="it-IT"/>
         </w:rPr>
       </w:pPr>
-      <w:hyperlink w:anchor="_Toc469261083" w:history="1">
+      <w:hyperlink w:anchor="_Toc472607540" w:history="1">
         <w:r>
           <w:rPr>
             <w:rStyle w:val="Collegamentoipertestuale"/>
@@ -2729,7 +2731,7 @@
             <w:noProof/>
             <w:webHidden/>
           </w:rPr>
-          <w:instrText xml:space="preserve"> PAGEREF _Toc469261083 \h </w:instrText>
+          <w:instrText xml:space="preserve"> PAGEREF _Toc472607540 \h </w:instrText>
         </w:r>
         <w:r>
           <w:rPr>
@@ -2774,7 +2776,7 @@
           <w:lang w:eastAsia="it-IT"/>
         </w:rPr>
       </w:pPr>
-      <w:hyperlink w:anchor="_Toc469261084" w:history="1">
+      <w:hyperlink w:anchor="_Toc472607541" w:history="1">
         <w:r>
           <w:rPr>
             <w:rStyle w:val="Collegamentoipertestuale"/>
@@ -2801,7 +2803,7 @@
             <w:noProof/>
             <w:webHidden/>
           </w:rPr>
-          <w:instrText xml:space="preserve"> PAGEREF _Toc469261084 \h </w:instrText>
+          <w:instrText xml:space="preserve"> PAGEREF _Toc472607541 \h </w:instrText>
         </w:r>
         <w:r>
           <w:rPr>
@@ -2846,7 +2848,7 @@
           <w:lang w:eastAsia="it-IT"/>
         </w:rPr>
       </w:pPr>
-      <w:hyperlink w:anchor="_Toc469261085" w:history="1">
+      <w:hyperlink w:anchor="_Toc472607542" w:history="1">
         <w:r>
           <w:rPr>
             <w:rStyle w:val="Collegamentoipertestuale"/>
@@ -2873,7 +2875,7 @@
             <w:noProof/>
             <w:webHidden/>
           </w:rPr>
-          <w:instrText xml:space="preserve"> PAGEREF _Toc469261085 \h </w:instrText>
+          <w:instrText xml:space="preserve"> PAGEREF _Toc472607542 \h </w:instrText>
         </w:r>
         <w:r>
           <w:rPr>
@@ -2918,7 +2920,7 @@
           <w:lang w:eastAsia="it-IT"/>
         </w:rPr>
       </w:pPr>
-      <w:hyperlink w:anchor="_Toc469261086" w:history="1">
+      <w:hyperlink w:anchor="_Toc472607543" w:history="1">
         <w:r>
           <w:rPr>
             <w:rStyle w:val="Collegamentoipertestuale"/>
@@ -2945,7 +2947,7 @@
             <w:noProof/>
             <w:webHidden/>
           </w:rPr>
-          <w:instrText xml:space="preserve"> PAGEREF _Toc469261086 \h </w:instrText>
+          <w:instrText xml:space="preserve"> PAGEREF _Toc472607543 \h </w:instrText>
         </w:r>
         <w:r>
           <w:rPr>
@@ -2990,7 +2992,7 @@
           <w:lang w:eastAsia="it-IT"/>
         </w:rPr>
       </w:pPr>
-      <w:hyperlink w:anchor="_Toc469261087" w:history="1">
+      <w:hyperlink w:anchor="_Toc472607544" w:history="1">
         <w:r>
           <w:rPr>
             <w:rStyle w:val="Collegamentoipertestuale"/>
@@ -3017,7 +3019,7 @@
             <w:noProof/>
             <w:webHidden/>
           </w:rPr>
-          <w:instrText xml:space="preserve"> PAGEREF _Toc469261087 \h </w:instrText>
+          <w:instrText xml:space="preserve"> PAGEREF _Toc472607544 \h </w:instrText>
         </w:r>
         <w:r>
           <w:rPr>
@@ -3062,7 +3064,7 @@
           <w:lang w:eastAsia="it-IT"/>
         </w:rPr>
       </w:pPr>
-      <w:hyperlink w:anchor="_Toc469261088" w:history="1">
+      <w:hyperlink w:anchor="_Toc472607545" w:history="1">
         <w:r>
           <w:rPr>
             <w:rStyle w:val="Collegamentoipertestuale"/>
@@ -3089,7 +3091,7 @@
             <w:noProof/>
             <w:webHidden/>
           </w:rPr>
-          <w:instrText xml:space="preserve"> PAGEREF _Toc469261088 \h </w:instrText>
+          <w:instrText xml:space="preserve"> PAGEREF _Toc472607545 \h </w:instrText>
         </w:r>
         <w:r>
           <w:rPr>
@@ -3134,7 +3136,7 @@
           <w:lang w:eastAsia="it-IT"/>
         </w:rPr>
       </w:pPr>
-      <w:hyperlink w:anchor="_Toc469261089" w:history="1">
+      <w:hyperlink w:anchor="_Toc472607546" w:history="1">
         <w:r>
           <w:rPr>
             <w:rStyle w:val="Collegamentoipertestuale"/>
@@ -3161,7 +3163,7 @@
             <w:noProof/>
             <w:webHidden/>
           </w:rPr>
-          <w:instrText xml:space="preserve"> PAGEREF _Toc469261089 \h </w:instrText>
+          <w:instrText xml:space="preserve"> PAGEREF _Toc472607546 \h </w:instrText>
         </w:r>
         <w:r>
           <w:rPr>
@@ -3206,7 +3208,7 @@
           <w:lang w:eastAsia="it-IT"/>
         </w:rPr>
       </w:pPr>
-      <w:hyperlink w:anchor="_Toc469261090" w:history="1">
+      <w:hyperlink w:anchor="_Toc472607547" w:history="1">
         <w:r>
           <w:rPr>
             <w:rStyle w:val="Collegamentoipertestuale"/>
@@ -3233,7 +3235,7 @@
             <w:noProof/>
             <w:webHidden/>
           </w:rPr>
-          <w:instrText xml:space="preserve"> PAGEREF _Toc469261090 \h </w:instrText>
+          <w:instrText xml:space="preserve"> PAGEREF _Toc472607547 \h </w:instrText>
         </w:r>
         <w:r>
           <w:rPr>
@@ -3278,7 +3280,7 @@
           <w:lang w:eastAsia="it-IT"/>
         </w:rPr>
       </w:pPr>
-      <w:hyperlink w:anchor="_Toc469261091" w:history="1">
+      <w:hyperlink w:anchor="_Toc472607548" w:history="1">
         <w:r>
           <w:rPr>
             <w:rStyle w:val="Collegamentoipertestuale"/>
@@ -3305,7 +3307,7 @@
             <w:noProof/>
             <w:webHidden/>
           </w:rPr>
-          <w:instrText xml:space="preserve"> PAGEREF _Toc469261091 \h </w:instrText>
+          <w:instrText xml:space="preserve"> PAGEREF _Toc472607548 \h </w:instrText>
         </w:r>
         <w:r>
           <w:rPr>
@@ -3348,7 +3350,7 @@
           <w:lang w:eastAsia="it-IT"/>
         </w:rPr>
       </w:pPr>
-      <w:hyperlink w:anchor="_Toc469261092" w:history="1">
+      <w:hyperlink w:anchor="_Toc472607549" w:history="1">
         <w:r>
           <w:rPr>
             <w:rStyle w:val="Collegamentoipertestuale"/>
@@ -3375,7 +3377,147 @@
             <w:noProof/>
             <w:webHidden/>
           </w:rPr>
-          <w:instrText xml:space="preserve"> PAGEREF _Toc469261092 \h </w:instrText>
+          <w:instrText xml:space="preserve"> PAGEREF _Toc472607549 \h </w:instrText>
+        </w:r>
+        <w:r>
+          <w:rPr>
+            <w:noProof/>
+            <w:webHidden/>
+          </w:rPr>
+        </w:r>
+        <w:r>
+          <w:rPr>
+            <w:noProof/>
+            <w:webHidden/>
+          </w:rPr>
+          <w:fldChar w:fldCharType="separate"/>
+        </w:r>
+        <w:r>
+          <w:rPr>
+            <w:noProof/>
+            <w:webHidden/>
+          </w:rPr>
+          <w:t>39</w:t>
+        </w:r>
+        <w:r>
+          <w:rPr>
+            <w:noProof/>
+            <w:webHidden/>
+          </w:rPr>
+          <w:fldChar w:fldCharType="end"/>
+        </w:r>
+      </w:hyperlink>
+    </w:p>
+    <w:p>
+      <w:pPr>
+        <w:pStyle w:val="Sommario3"/>
+        <w:tabs>
+          <w:tab w:val="right" w:leader="dot" w:pos="8635"/>
+        </w:tabs>
+        <w:rPr>
+          <w:rFonts w:asciiTheme="minorHAnsi" w:eastAsiaTheme="minorEastAsia" w:hAnsiTheme="minorHAnsi"/>
+          <w:noProof/>
+          <w:lang w:eastAsia="it-IT"/>
+        </w:rPr>
+      </w:pPr>
+      <w:hyperlink w:anchor="_Toc472607550" w:history="1">
+        <w:r>
+          <w:rPr>
+            <w:rStyle w:val="Collegamentoipertestuale"/>
+            <w:noProof/>
+          </w:rPr>
+          <w:t>6.4.2 Version 1.2</w:t>
+        </w:r>
+        <w:r>
+          <w:rPr>
+            <w:noProof/>
+            <w:webHidden/>
+          </w:rPr>
+          <w:tab/>
+        </w:r>
+        <w:r>
+          <w:rPr>
+            <w:noProof/>
+            <w:webHidden/>
+          </w:rPr>
+          <w:fldChar w:fldCharType="begin"/>
+        </w:r>
+        <w:r>
+          <w:rPr>
+            <w:noProof/>
+            <w:webHidden/>
+          </w:rPr>
+          <w:instrText xml:space="preserve"> PAGEREF _Toc472607550 \h </w:instrText>
+        </w:r>
+        <w:r>
+          <w:rPr>
+            <w:noProof/>
+            <w:webHidden/>
+          </w:rPr>
+        </w:r>
+        <w:r>
+          <w:rPr>
+            <w:noProof/>
+            <w:webHidden/>
+          </w:rPr>
+          <w:fldChar w:fldCharType="separate"/>
+        </w:r>
+        <w:r>
+          <w:rPr>
+            <w:noProof/>
+            <w:webHidden/>
+          </w:rPr>
+          <w:t>39</w:t>
+        </w:r>
+        <w:r>
+          <w:rPr>
+            <w:noProof/>
+            <w:webHidden/>
+          </w:rPr>
+          <w:fldChar w:fldCharType="end"/>
+        </w:r>
+      </w:hyperlink>
+    </w:p>
+    <w:p>
+      <w:pPr>
+        <w:pStyle w:val="Sommario3"/>
+        <w:tabs>
+          <w:tab w:val="right" w:leader="dot" w:pos="8635"/>
+        </w:tabs>
+        <w:rPr>
+          <w:rFonts w:asciiTheme="minorHAnsi" w:eastAsiaTheme="minorEastAsia" w:hAnsiTheme="minorHAnsi"/>
+          <w:noProof/>
+          <w:lang w:eastAsia="it-IT"/>
+        </w:rPr>
+      </w:pPr>
+      <w:hyperlink w:anchor="_Toc472607551" w:history="1">
+        <w:r>
+          <w:rPr>
+            <w:rStyle w:val="Collegamentoipertestuale"/>
+            <w:noProof/>
+          </w:rPr>
+          <w:t>6.4.3 Version 1.3</w:t>
+        </w:r>
+        <w:r>
+          <w:rPr>
+            <w:noProof/>
+            <w:webHidden/>
+          </w:rPr>
+          <w:tab/>
+        </w:r>
+        <w:r>
+          <w:rPr>
+            <w:noProof/>
+            <w:webHidden/>
+          </w:rPr>
+          <w:fldChar w:fldCharType="begin"/>
+        </w:r>
+        <w:r>
+          <w:rPr>
+            <w:noProof/>
+            <w:webHidden/>
+          </w:rPr>
+          <w:instrText xml:space="preserve"> PAGEREF _Toc472607551 \h </w:instrText>
         </w:r>
         <w:r>
           <w:rPr>
@@ -3561,23 +3703,14 @@
           <w:noProof/>
         </w:rPr>
       </w:pPr>
-    </w:p>
-    <w:p>
-      <w:pPr>
-        <w:pStyle w:val="Livello1"/>
-        <w:rPr>
-          <w:noProof/>
-        </w:rPr>
-      </w:pPr>
-      <w:bookmarkStart w:id="1" w:name="_Toc469261053"/>
-      <w:r>
-        <w:rPr>
-          <w:noProof/>
-        </w:rPr>
-        <w:lastRenderedPageBreak/>
+      <w:bookmarkStart w:id="2" w:name="_Toc472607510"/>
+      <w:r>
+        <w:rPr>
+          <w:noProof/>
+        </w:rPr>
         <w:t>1. Introduction</w:t>
       </w:r>
-      <w:bookmarkEnd w:id="1"/>
+      <w:bookmarkEnd w:id="2"/>
       <w:r>
         <w:rPr>
           <w:noProof/>
@@ -3592,14 +3725,14 @@
           <w:noProof/>
         </w:rPr>
       </w:pPr>
-      <w:bookmarkStart w:id="2" w:name="_Toc469261054"/>
+      <w:bookmarkStart w:id="3" w:name="_Toc472607511"/>
       <w:r>
         <w:rPr>
           <w:noProof/>
         </w:rPr>
         <w:t>1.1 Purpose</w:t>
       </w:r>
-      <w:bookmarkEnd w:id="2"/>
+      <w:bookmarkEnd w:id="3"/>
     </w:p>
     <w:p>
       <w:pPr>
@@ -3644,14 +3777,14 @@
           <w:noProof/>
         </w:rPr>
       </w:pPr>
-      <w:bookmarkStart w:id="3" w:name="_Toc469261055"/>
+      <w:bookmarkStart w:id="4" w:name="_Toc472607512"/>
       <w:r>
         <w:rPr>
           <w:noProof/>
         </w:rPr>
         <w:t>1.2 Scope</w:t>
       </w:r>
-      <w:bookmarkEnd w:id="3"/>
+      <w:bookmarkEnd w:id="4"/>
     </w:p>
     <w:p>
       <w:pPr>
@@ -3858,7 +3991,7 @@
           <w:noProof/>
         </w:rPr>
       </w:pPr>
-      <w:bookmarkStart w:id="4" w:name="_Toc469261056"/>
+      <w:bookmarkStart w:id="5" w:name="_Toc472607513"/>
       <w:r>
         <w:rPr>
           <w:noProof/>
@@ -3866,7 +3999,7 @@
         <w:lastRenderedPageBreak/>
         <w:t>1.3 Definitions, acronyms, abbreviations</w:t>
       </w:r>
-      <w:bookmarkEnd w:id="4"/>
+      <w:bookmarkEnd w:id="5"/>
     </w:p>
     <w:p>
       <w:pPr>
@@ -3875,14 +4008,14 @@
           <w:noProof/>
         </w:rPr>
       </w:pPr>
-      <w:bookmarkStart w:id="5" w:name="_Toc469261057"/>
+      <w:bookmarkStart w:id="6" w:name="_Toc472607514"/>
       <w:r>
         <w:rPr>
           <w:noProof/>
         </w:rPr>
         <w:t>1.3.1 Definitions</w:t>
       </w:r>
-      <w:bookmarkEnd w:id="5"/>
+      <w:bookmarkEnd w:id="6"/>
     </w:p>
     <w:p>
       <w:pPr>
@@ -4115,14 +4248,14 @@
           <w:noProof/>
         </w:rPr>
       </w:pPr>
-      <w:bookmarkStart w:id="6" w:name="_Toc469261058"/>
+      <w:bookmarkStart w:id="7" w:name="_Toc472607515"/>
       <w:r>
         <w:rPr>
           <w:noProof/>
         </w:rPr>
         <w:t>1.3.2 Acronyms</w:t>
       </w:r>
-      <w:bookmarkEnd w:id="6"/>
+      <w:bookmarkEnd w:id="7"/>
     </w:p>
     <w:p>
       <w:pPr>
@@ -4640,14 +4773,14 @@
           <w:noProof/>
         </w:rPr>
       </w:pPr>
-      <w:bookmarkStart w:id="7" w:name="_Toc469261059"/>
+      <w:bookmarkStart w:id="8" w:name="_Toc472607516"/>
       <w:r>
         <w:rPr>
           <w:noProof/>
         </w:rPr>
         <w:t>1.4 Reference documents</w:t>
       </w:r>
-      <w:bookmarkEnd w:id="7"/>
+      <w:bookmarkEnd w:id="8"/>
     </w:p>
     <w:p>
       <w:pPr>
@@ -4672,19 +4805,28 @@
     </w:p>
     <w:p>
       <w:pPr>
+        <w:pStyle w:val="Corpo"/>
+        <w:jc w:val="both"/>
+        <w:rPr>
+          <w:noProof/>
+        </w:rPr>
+      </w:pPr>
+    </w:p>
+    <w:p>
+      <w:pPr>
         <w:pStyle w:val="Livello2"/>
         <w:rPr>
           <w:noProof/>
         </w:rPr>
       </w:pPr>
-      <w:bookmarkStart w:id="8" w:name="_Toc469261060"/>
+      <w:bookmarkStart w:id="9" w:name="_Toc472607517"/>
       <w:r>
         <w:rPr>
           <w:noProof/>
         </w:rPr>
         <w:t>1.5 Document structure</w:t>
       </w:r>
-      <w:bookmarkEnd w:id="8"/>
+      <w:bookmarkEnd w:id="9"/>
     </w:p>
     <w:p>
       <w:pPr>
@@ -4889,23 +5031,14 @@
           <w:noProof/>
         </w:rPr>
       </w:pPr>
-    </w:p>
-    <w:p>
-      <w:pPr>
-        <w:pStyle w:val="Livello1"/>
-        <w:rPr>
-          <w:noProof/>
-        </w:rPr>
-      </w:pPr>
-      <w:bookmarkStart w:id="9" w:name="_Toc469261061"/>
-      <w:r>
-        <w:rPr>
-          <w:noProof/>
-        </w:rPr>
-        <w:lastRenderedPageBreak/>
+      <w:bookmarkStart w:id="10" w:name="_Toc472607518"/>
+      <w:r>
+        <w:rPr>
+          <w:noProof/>
+        </w:rPr>
         <w:t>2. Architectural Design</w:t>
       </w:r>
-      <w:bookmarkEnd w:id="9"/>
+      <w:bookmarkEnd w:id="10"/>
     </w:p>
     <w:p>
       <w:pPr>
@@ -4914,14 +5047,14 @@
           <w:noProof/>
         </w:rPr>
       </w:pPr>
-      <w:bookmarkStart w:id="10" w:name="_Toc469261062"/>
+      <w:bookmarkStart w:id="11" w:name="_Toc472607519"/>
       <w:r>
         <w:rPr>
           <w:noProof/>
         </w:rPr>
         <w:t>2.1 Overview</w:t>
       </w:r>
-      <w:bookmarkEnd w:id="10"/>
+      <w:bookmarkEnd w:id="11"/>
     </w:p>
     <w:p>
       <w:pPr>
@@ -4964,7 +5097,7 @@
           <w:lang w:val="it-IT" w:eastAsia="it-IT"/>
         </w:rPr>
         <w:drawing>
-          <wp:inline distT="0" distB="0" distL="0" distR="0" wp14:anchorId="64147BB9" wp14:editId="27A4D72E">
+          <wp:inline distT="0" distB="0" distL="0" distR="0" wp14:anchorId="64147BB9" wp14:editId="52E36BFB">
             <wp:extent cx="5489575" cy="3684905"/>
             <wp:effectExtent l="0" t="0" r="0" b="0"/>
             <wp:docPr id="1" name="Immagine 1"/>
@@ -5115,7 +5248,7 @@
         </w:rPr>
         <w:lastRenderedPageBreak/>
         <w:drawing>
-          <wp:inline distT="0" distB="0" distL="0" distR="0" wp14:anchorId="607420AC" wp14:editId="79DFD7F9">
+          <wp:inline distT="0" distB="0" distL="0" distR="0" wp14:anchorId="607420AC" wp14:editId="79B26096">
             <wp:extent cx="5489575" cy="5765800"/>
             <wp:effectExtent l="0" t="0" r="0" b="6350"/>
             <wp:docPr id="2" name="Immagine 2"/>
@@ -5277,7 +5410,7 @@
           <w:noProof/>
         </w:rPr>
       </w:pPr>
-      <w:bookmarkStart w:id="11" w:name="_Toc469261063"/>
+      <w:bookmarkStart w:id="12" w:name="_Toc472607520"/>
       <w:r>
         <w:rPr>
           <w:noProof/>
@@ -5285,7 +5418,7 @@
         <w:lastRenderedPageBreak/>
         <w:t>2.2 Component View</w:t>
       </w:r>
-      <w:bookmarkEnd w:id="11"/>
+      <w:bookmarkEnd w:id="12"/>
     </w:p>
     <w:p>
       <w:pPr>
@@ -5294,14 +5427,14 @@
           <w:noProof/>
         </w:rPr>
       </w:pPr>
-      <w:bookmarkStart w:id="12" w:name="_Toc469261064"/>
+      <w:bookmarkStart w:id="13" w:name="_Toc472607521"/>
       <w:r>
         <w:rPr>
           <w:noProof/>
         </w:rPr>
         <w:t>2.2.1 System components</w:t>
       </w:r>
-      <w:bookmarkEnd w:id="12"/>
+      <w:bookmarkEnd w:id="13"/>
     </w:p>
     <w:p>
       <w:pPr>
@@ -5375,8 +5508,8 @@
           <w:lang w:val="it-IT" w:eastAsia="it-IT"/>
         </w:rPr>
         <w:drawing>
-          <wp:inline distT="0" distB="0" distL="0" distR="0" wp14:anchorId="6F7901C0" wp14:editId="67A8637C">
-            <wp:extent cx="7782581" cy="4194028"/>
+          <wp:inline distT="0" distB="0" distL="0" distR="0" wp14:anchorId="6F7901C0" wp14:editId="4B30439E">
+            <wp:extent cx="7782579" cy="4194028"/>
             <wp:effectExtent l="0" t="0" r="0" b="0"/>
             <wp:docPr id="5" name="Immagine 5"/>
             <wp:cNvGraphicFramePr>
@@ -5404,7 +5537,7 @@
                   <pic:spPr>
                     <a:xfrm>
                       <a:off x="0" y="0"/>
-                      <a:ext cx="7782581" cy="4194028"/>
+                      <a:ext cx="7782579" cy="4194028"/>
                     </a:xfrm>
                     <a:prstGeom prst="rect">
                       <a:avLst/>
@@ -5929,14 +6062,14 @@
           <w:noProof/>
         </w:rPr>
       </w:pPr>
-      <w:bookmarkStart w:id="13" w:name="_Toc469261065"/>
+      <w:bookmarkStart w:id="14" w:name="_Toc472607522"/>
       <w:r>
         <w:rPr>
           <w:noProof/>
         </w:rPr>
         <w:t>2.2.2 Persistance design</w:t>
       </w:r>
-      <w:bookmarkEnd w:id="13"/>
+      <w:bookmarkEnd w:id="14"/>
     </w:p>
     <w:p>
       <w:pPr>
@@ -6000,9 +6133,17 @@
           <w:lang w:val="it-IT" w:eastAsia="it-IT"/>
         </w:rPr>
         <w:drawing>
-          <wp:inline distT="0" distB="0" distL="0" distR="0" wp14:anchorId="60FB9ABF" wp14:editId="65FB5937">
-            <wp:extent cx="5218733" cy="5886450"/>
-            <wp:effectExtent l="0" t="0" r="1270" b="0"/>
+          <wp:anchor distT="0" distB="0" distL="114300" distR="114300" simplePos="0" relativeHeight="251658244" behindDoc="0" locked="0" layoutInCell="1" allowOverlap="1" wp14:anchorId="27D0473D" wp14:editId="5F6BB78E">
+            <wp:simplePos x="0" y="0"/>
+            <wp:positionH relativeFrom="margin">
+              <wp:align>center</wp:align>
+            </wp:positionH>
+            <wp:positionV relativeFrom="paragraph">
+              <wp:posOffset>42870</wp:posOffset>
+            </wp:positionV>
+            <wp:extent cx="4424066" cy="6346091"/>
+            <wp:effectExtent l="0" t="0" r="0" b="0"/>
+            <wp:wrapNone/>
             <wp:docPr id="12" name="Immagine 12"/>
             <wp:cNvGraphicFramePr>
               <a:graphicFrameLocks xmlns:a="http://schemas.openxmlformats.org/drawingml/2006/main" noChangeAspect="1"/>
@@ -6029,7 +6170,7 @@
                   <pic:spPr>
                     <a:xfrm>
                       <a:off x="0" y="0"/>
-                      <a:ext cx="5241916" cy="5912600"/>
+                      <a:ext cx="4424066" cy="6346091"/>
                     </a:xfrm>
                     <a:prstGeom prst="rect">
                       <a:avLst/>
@@ -6038,16 +6179,24 @@
                 </pic:pic>
               </a:graphicData>
             </a:graphic>
-          </wp:inline>
+            <wp14:sizeRelH relativeFrom="margin">
+              <wp14:pctWidth>0</wp14:pctWidth>
+            </wp14:sizeRelH>
+            <wp14:sizeRelV relativeFrom="margin">
+              <wp14:pctHeight>0</wp14:pctHeight>
+            </wp14:sizeRelV>
+          </wp:anchor>
         </w:drawing>
       </w:r>
     </w:p>
     <w:p>
       <w:pPr>
-        <w:pStyle w:val="Corpo"/>
-        <w:rPr>
-          <w:b/>
-          <w:noProof/>
+        <w:rPr>
+          <w:rFonts w:ascii="Univers 45 Light" w:hAnsi="Univers 45 Light"/>
+          <w:b/>
+          <w:noProof/>
+          <w:sz w:val="24"/>
+          <w:lang w:val="en-US"/>
         </w:rPr>
       </w:pPr>
       <w:r>
@@ -6056,10 +6205,24 @@
           <w:noProof/>
         </w:rPr>
         <w:lastRenderedPageBreak/>
+        <w:br w:type="page"/>
+      </w:r>
+    </w:p>
+    <w:p>
+      <w:pPr>
+        <w:pStyle w:val="Corpo"/>
+        <w:rPr>
+          <w:b/>
+          <w:noProof/>
+        </w:rPr>
+      </w:pPr>
+      <w:r>
+        <w:rPr>
+          <w:b/>
+          <w:noProof/>
+        </w:rPr>
         <w:t>Logic design:</w:t>
       </w:r>
-      <w:bookmarkStart w:id="14" w:name="_GoBack"/>
-      <w:bookmarkEnd w:id="14"/>
     </w:p>
     <w:p>
       <w:pPr>
@@ -6078,20 +6241,135 @@
           <w:noProof/>
         </w:rPr>
       </w:pPr>
-      <w:r>
+    </w:p>
+    <w:p>
+      <w:pPr>
+        <w:pStyle w:val="Corpo"/>
+        <w:spacing w:after="0"/>
         <w:rPr>
           <w:rFonts w:ascii="Consolas" w:hAnsi="Consolas"/>
-          <w:b/>
-          <w:noProof/>
-        </w:rPr>
-        <w:t>User</w:t>
-      </w:r>
+          <w:noProof/>
+        </w:rPr>
+      </w:pPr>
       <w:r>
         <w:rPr>
           <w:rFonts w:ascii="Consolas" w:hAnsi="Consolas"/>
           <w:b/>
           <w:noProof/>
         </w:rPr>
+        <w:t>RegisteredUser</w:t>
+      </w:r>
+      <w:r>
+        <w:rPr>
+          <w:rFonts w:ascii="Consolas" w:hAnsi="Consolas"/>
+          <w:noProof/>
+        </w:rPr>
+        <w:t xml:space="preserve"> (</w:t>
+      </w:r>
+      <w:r>
+        <w:rPr>
+          <w:rFonts w:ascii="Consolas" w:hAnsi="Consolas"/>
+          <w:noProof/>
+          <w:u w:val="single"/>
+        </w:rPr>
+        <w:t>id</w:t>
+      </w:r>
+      <w:r>
+        <w:rPr>
+          <w:rFonts w:ascii="Consolas" w:hAnsi="Consolas"/>
+          <w:noProof/>
+        </w:rPr>
+        <w:t xml:space="preserve">, email, password, </w:t>
+      </w:r>
+      <w:r>
+        <w:rPr>
+          <w:rFonts w:ascii="Consolas" w:hAnsi="Consolas"/>
+          <w:noProof/>
+        </w:rPr>
+        <w:t>name</w:t>
+      </w:r>
+      <w:r>
+        <w:rPr>
+          <w:rFonts w:ascii="Consolas" w:hAnsi="Consolas"/>
+          <w:noProof/>
+        </w:rPr>
+        <w:t xml:space="preserve">, lastName, </w:t>
+      </w:r>
+      <w:r>
+        <w:rPr>
+          <w:rFonts w:ascii="Consolas" w:hAnsi="Consolas"/>
+          <w:noProof/>
+        </w:rPr>
+        <w:t>address,</w:t>
+      </w:r>
+    </w:p>
+    <w:p>
+      <w:pPr>
+        <w:pStyle w:val="Corpo"/>
+        <w:spacing w:after="0"/>
+        <w:ind w:left="708" w:firstLine="708"/>
+        <w:rPr>
+          <w:rFonts w:ascii="Consolas" w:hAnsi="Consolas"/>
+          <w:noProof/>
+        </w:rPr>
+      </w:pPr>
+      <w:r>
+        <w:rPr>
+          <w:rFonts w:ascii="Consolas" w:hAnsi="Consolas"/>
+          <w:noProof/>
+        </w:rPr>
+        <w:t xml:space="preserve">     </w:t>
+      </w:r>
+      <w:r>
+        <w:rPr>
+          <w:rFonts w:ascii="Consolas" w:hAnsi="Consolas"/>
+          <w:noProof/>
+        </w:rPr>
+        <w:t>phone, fisca</w:t>
+      </w:r>
+      <w:r>
+        <w:rPr>
+          <w:rFonts w:ascii="Consolas" w:hAnsi="Consolas"/>
+          <w:noProof/>
+        </w:rPr>
+        <w:t>lCode, license, IDNumber,</w:t>
+      </w:r>
+    </w:p>
+    <w:p>
+      <w:pPr>
+        <w:pStyle w:val="Corpo"/>
+        <w:ind w:left="708" w:firstLine="708"/>
+        <w:rPr>
+          <w:rFonts w:ascii="Consolas" w:hAnsi="Consolas"/>
+          <w:noProof/>
+        </w:rPr>
+      </w:pPr>
+      <w:r>
+        <w:rPr>
+          <w:rFonts w:ascii="Consolas" w:hAnsi="Consolas"/>
+          <w:noProof/>
+        </w:rPr>
+        <w:t xml:space="preserve">     </w:t>
+      </w:r>
+      <w:r>
+        <w:rPr>
+          <w:rFonts w:ascii="Consolas" w:hAnsi="Consolas"/>
+          <w:noProof/>
+        </w:rPr>
+        <w:t>paymentToken, enabled</w:t>
+      </w:r>
+      <w:r>
+        <w:rPr>
+          <w:rFonts w:ascii="Consolas" w:hAnsi="Consolas"/>
+          <w:noProof/>
+        </w:rPr>
+        <w:t>,</w:t>
+      </w:r>
+      <w:r>
+        <w:rPr>
+          <w:rFonts w:ascii="Consolas" w:hAnsi="Consolas"/>
+          <w:noProof/>
+        </w:rPr>
         <w:t xml:space="preserve"> </w:t>
       </w:r>
       <w:r>
@@ -6099,6 +6377,76 @@
           <w:rFonts w:ascii="Consolas" w:hAnsi="Consolas"/>
           <w:noProof/>
         </w:rPr>
+        <w:t>activeRes</w:t>
+      </w:r>
+      <w:r>
+        <w:rPr>
+          <w:rFonts w:ascii="Consolas" w:hAnsi="Consolas"/>
+          <w:noProof/>
+        </w:rPr>
+        <w:t>)</w:t>
+      </w:r>
+    </w:p>
+    <w:p>
+      <w:pPr>
+        <w:pStyle w:val="Corpo"/>
+        <w:rPr>
+          <w:rFonts w:ascii="Consolas" w:hAnsi="Consolas"/>
+          <w:noProof/>
+        </w:rPr>
+      </w:pPr>
+      <w:r>
+        <w:rPr>
+          <w:rFonts w:ascii="Consolas" w:hAnsi="Consolas"/>
+          <w:b/>
+          <w:noProof/>
+        </w:rPr>
+        <w:t>SystemManager</w:t>
+      </w:r>
+      <w:r>
+        <w:rPr>
+          <w:rFonts w:ascii="Consolas" w:hAnsi="Consolas"/>
+          <w:noProof/>
+        </w:rPr>
+        <w:t xml:space="preserve"> (</w:t>
+      </w:r>
+      <w:r>
+        <w:rPr>
+          <w:rFonts w:ascii="Consolas" w:hAnsi="Consolas"/>
+          <w:noProof/>
+          <w:u w:val="single"/>
+        </w:rPr>
+        <w:t>id</w:t>
+      </w:r>
+      <w:r>
+        <w:rPr>
+          <w:rFonts w:ascii="Consolas" w:hAnsi="Consolas"/>
+          <w:noProof/>
+        </w:rPr>
+        <w:t>, username, password)</w:t>
+      </w:r>
+    </w:p>
+    <w:p>
+      <w:pPr>
+        <w:pStyle w:val="Corpo"/>
+        <w:rPr>
+          <w:rFonts w:ascii="Consolas" w:hAnsi="Consolas"/>
+          <w:noProof/>
+        </w:rPr>
+      </w:pPr>
+      <w:r>
+        <w:rPr>
+          <w:rFonts w:ascii="Consolas" w:hAnsi="Consolas"/>
+          <w:b/>
+          <w:noProof/>
+        </w:rPr>
+        <w:t xml:space="preserve">Operator </w:t>
+      </w:r>
+      <w:r>
+        <w:rPr>
+          <w:rFonts w:ascii="Consolas" w:hAnsi="Consolas"/>
+          <w:noProof/>
+        </w:rPr>
         <w:t>(</w:t>
       </w:r>
       <w:r>
@@ -6114,50 +6462,7 @@
           <w:rFonts w:ascii="Consolas" w:hAnsi="Consolas"/>
           <w:noProof/>
         </w:rPr>
-        <w:t xml:space="preserve">, </w:t>
-      </w:r>
-      <w:r>
-        <w:rPr>
-          <w:rFonts w:ascii="Consolas" w:hAnsi="Consolas"/>
-          <w:noProof/>
-        </w:rPr>
-        <w:t xml:space="preserve">username, password, name, lastName, </w:t>
-      </w:r>
-      <w:r>
-        <w:rPr>
-          <w:rFonts w:ascii="Consolas" w:hAnsi="Consolas"/>
-          <w:noProof/>
-        </w:rPr>
-        <w:t>license,</w:t>
-      </w:r>
-      <w:r>
-        <w:rPr>
-          <w:rFonts w:ascii="Consolas" w:hAnsi="Consolas"/>
-          <w:noProof/>
-        </w:rPr>
-        <w:br/>
-        <w:t xml:space="preserve">     </w:t>
-      </w:r>
-      <w:r>
-        <w:rPr>
-          <w:rFonts w:ascii="Consolas" w:hAnsi="Consolas"/>
-          <w:noProof/>
-        </w:rPr>
-        <w:t xml:space="preserve"> </w:t>
-      </w:r>
-      <w:r>
-        <w:rPr>
-          <w:rFonts w:ascii="Consolas" w:hAnsi="Consolas"/>
-          <w:noProof/>
-        </w:rPr>
-        <w:t>paymentToken, enabled</w:t>
-      </w:r>
-      <w:r>
-        <w:rPr>
-          <w:rFonts w:ascii="Consolas" w:hAnsi="Consolas"/>
-          <w:noProof/>
-        </w:rPr>
-        <w:t>)</w:t>
+        <w:t>, username, password)</w:t>
       </w:r>
     </w:p>
     <w:p>
@@ -6226,12 +6531,20 @@
           <w:rFonts w:ascii="Consolas" w:hAnsi="Consolas"/>
           <w:noProof/>
         </w:rPr>
+        <w:t>, paymentSuccessful</w:t>
+      </w:r>
+      <w:r>
+        <w:rPr>
+          <w:rFonts w:ascii="Consolas" w:hAnsi="Consolas"/>
+          <w:noProof/>
+        </w:rPr>
         <w:t>)</w:t>
       </w:r>
     </w:p>
     <w:p>
       <w:pPr>
         <w:pStyle w:val="Corpo"/>
+        <w:spacing w:after="0"/>
         <w:rPr>
           <w:rFonts w:ascii="Consolas" w:hAnsi="Consolas"/>
           <w:noProof/>
@@ -6243,6 +6556,76 @@
           <w:b/>
           <w:noProof/>
         </w:rPr>
+        <w:t xml:space="preserve">RideCarLeft </w:t>
+      </w:r>
+      <w:r>
+        <w:rPr>
+          <w:rFonts w:ascii="Consolas" w:hAnsi="Consolas"/>
+          <w:noProof/>
+        </w:rPr>
+        <w:t>(</w:t>
+      </w:r>
+      <w:r>
+        <w:rPr>
+          <w:rFonts w:ascii="Consolas" w:hAnsi="Consolas"/>
+          <w:noProof/>
+          <w:u w:val="single"/>
+        </w:rPr>
+        <w:t>rideId</w:t>
+      </w:r>
+      <w:r>
+        <w:rPr>
+          <w:rFonts w:ascii="Consolas" w:hAnsi="Consolas"/>
+          <w:noProof/>
+        </w:rPr>
+        <w:t>, pa</w:t>
+      </w:r>
+      <w:r>
+        <w:rPr>
+          <w:rFonts w:ascii="Consolas" w:hAnsi="Consolas"/>
+          <w:noProof/>
+        </w:rPr>
+        <w:t>rkingArea, batteryLeft, plugged,</w:t>
+      </w:r>
+    </w:p>
+    <w:p>
+      <w:pPr>
+        <w:pStyle w:val="Corpo"/>
+        <w:ind w:left="708" w:firstLine="708"/>
+        <w:rPr>
+          <w:rFonts w:ascii="Consolas" w:hAnsi="Consolas"/>
+          <w:noProof/>
+        </w:rPr>
+      </w:pPr>
+      <w:r>
+        <w:rPr>
+          <w:rFonts w:ascii="Consolas" w:hAnsi="Consolas"/>
+          <w:noProof/>
+        </w:rPr>
+        <w:t xml:space="preserve">  </w:t>
+      </w:r>
+      <w:r>
+        <w:rPr>
+          <w:rFonts w:ascii="Consolas" w:hAnsi="Consolas"/>
+          <w:noProof/>
+        </w:rPr>
+        <w:t>farFromPlug)</w:t>
+      </w:r>
+    </w:p>
+    <w:p>
+      <w:pPr>
+        <w:pStyle w:val="Corpo"/>
+        <w:rPr>
+          <w:rFonts w:ascii="Consolas" w:hAnsi="Consolas"/>
+          <w:noProof/>
+        </w:rPr>
+      </w:pPr>
+      <w:r>
+        <w:rPr>
+          <w:rFonts w:ascii="Consolas" w:hAnsi="Consolas"/>
+          <w:b/>
+          <w:noProof/>
+        </w:rPr>
         <w:t>Reservation</w:t>
       </w:r>
       <w:r>
@@ -6320,6 +6703,105 @@
           <w:noProof/>
           <w:u w:val="single"/>
         </w:rPr>
+        <w:t>plate</w:t>
+      </w:r>
+      <w:r>
+        <w:rPr>
+          <w:rFonts w:ascii="Consolas" w:hAnsi="Consolas"/>
+          <w:noProof/>
+        </w:rPr>
+        <w:t>, status, batteryLevel</w:t>
+      </w:r>
+      <w:r>
+        <w:rPr>
+          <w:rFonts w:ascii="Consolas" w:hAnsi="Consolas"/>
+          <w:noProof/>
+        </w:rPr>
+        <w:t>, enabled</w:t>
+      </w:r>
+      <w:r>
+        <w:rPr>
+          <w:rFonts w:ascii="Consolas" w:hAnsi="Consolas"/>
+          <w:noProof/>
+        </w:rPr>
+        <w:t>)</w:t>
+      </w:r>
+    </w:p>
+    <w:p>
+      <w:pPr>
+        <w:pStyle w:val="Corpo"/>
+        <w:rPr>
+          <w:rFonts w:ascii="Consolas" w:hAnsi="Consolas"/>
+          <w:noProof/>
+        </w:rPr>
+      </w:pPr>
+      <w:r>
+        <w:rPr>
+          <w:rFonts w:ascii="Consolas" w:hAnsi="Consolas"/>
+          <w:b/>
+          <w:noProof/>
+        </w:rPr>
+        <w:t xml:space="preserve">CarPosition </w:t>
+      </w:r>
+      <w:r>
+        <w:rPr>
+          <w:rFonts w:ascii="Consolas" w:hAnsi="Consolas"/>
+          <w:noProof/>
+        </w:rPr>
+        <w:t>(</w:t>
+      </w:r>
+      <w:r>
+        <w:rPr>
+          <w:rFonts w:ascii="Consolas" w:hAnsi="Consolas"/>
+          <w:noProof/>
+          <w:u w:val="single"/>
+        </w:rPr>
+        <w:t>plate</w:t>
+      </w:r>
+      <w:r>
+        <w:rPr>
+          <w:rFonts w:ascii="Consolas" w:hAnsi="Consolas"/>
+          <w:noProof/>
+        </w:rPr>
+        <w:t>, latitude, longitude)</w:t>
+      </w:r>
+    </w:p>
+    <w:p>
+      <w:pPr>
+        <w:pStyle w:val="Corpo"/>
+        <w:rPr>
+          <w:rFonts w:ascii="Consolas" w:hAnsi="Consolas"/>
+          <w:noProof/>
+        </w:rPr>
+      </w:pPr>
+      <w:r>
+        <w:rPr>
+          <w:rFonts w:ascii="Consolas" w:hAnsi="Consolas"/>
+          <w:b/>
+          <w:noProof/>
+        </w:rPr>
+        <w:t>ParkArea</w:t>
+      </w:r>
+      <w:r>
+        <w:rPr>
+          <w:rFonts w:ascii="Consolas" w:hAnsi="Consolas"/>
+          <w:noProof/>
+        </w:rPr>
+        <w:t xml:space="preserve"> </w:t>
+      </w:r>
+      <w:r>
+        <w:rPr>
+          <w:rFonts w:ascii="Consolas" w:hAnsi="Consolas"/>
+          <w:noProof/>
+        </w:rPr>
+        <w:t>(</w:t>
+      </w:r>
+      <w:r>
+        <w:rPr>
+          <w:rFonts w:ascii="Consolas" w:hAnsi="Consolas"/>
+          <w:noProof/>
+          <w:u w:val="single"/>
+        </w:rPr>
         <w:t>name</w:t>
       </w:r>
       <w:r>
@@ -6327,7 +6809,7 @@
           <w:rFonts w:ascii="Consolas" w:hAnsi="Consolas"/>
           <w:noProof/>
         </w:rPr>
-        <w:t>, plate, status, batteryLevel</w:t>
+        <w:t>, type</w:t>
       </w:r>
       <w:r>
         <w:rPr>
@@ -6351,13 +6833,53 @@
           <w:b/>
           <w:noProof/>
         </w:rPr>
-        <w:t>ParkArea</w:t>
+        <w:t xml:space="preserve">ParkBounds </w:t>
       </w:r>
       <w:r>
         <w:rPr>
           <w:rFonts w:ascii="Consolas" w:hAnsi="Consolas"/>
           <w:noProof/>
         </w:rPr>
+        <w:t>(</w:t>
+      </w:r>
+      <w:r>
+        <w:rPr>
+          <w:rFonts w:ascii="Consolas" w:hAnsi="Consolas"/>
+          <w:noProof/>
+          <w:u w:val="single"/>
+        </w:rPr>
+        <w:t>parkName</w:t>
+      </w:r>
+      <w:r>
+        <w:rPr>
+          <w:rFonts w:ascii="Consolas" w:hAnsi="Consolas"/>
+          <w:noProof/>
+        </w:rPr>
+        <w:t>, bound)</w:t>
+      </w:r>
+    </w:p>
+    <w:p>
+      <w:pPr>
+        <w:pStyle w:val="Corpo"/>
+        <w:rPr>
+          <w:rFonts w:ascii="Consolas" w:hAnsi="Consolas"/>
+          <w:noProof/>
+        </w:rPr>
+      </w:pPr>
+      <w:r>
+        <w:rPr>
+          <w:rFonts w:ascii="Consolas" w:hAnsi="Consolas"/>
+          <w:b/>
+          <w:noProof/>
+        </w:rPr>
+        <w:t>Extra</w:t>
+      </w:r>
+      <w:r>
+        <w:rPr>
+          <w:rFonts w:ascii="Consolas" w:hAnsi="Consolas"/>
+          <w:b/>
+          <w:noProof/>
+        </w:rPr>
         <w:t xml:space="preserve"> </w:t>
       </w:r>
       <w:r>
@@ -6380,7 +6902,7 @@
           <w:rFonts w:ascii="Consolas" w:hAnsi="Consolas"/>
           <w:noProof/>
         </w:rPr>
-        <w:t>, bounds, type</w:t>
+        <w:t>, type, percentage, policies</w:t>
       </w:r>
       <w:r>
         <w:rPr>
@@ -6393,6 +6915,7 @@
     <w:p>
       <w:pPr>
         <w:pStyle w:val="Corpo"/>
+        <w:spacing w:after="0"/>
         <w:rPr>
           <w:rFonts w:ascii="Consolas" w:hAnsi="Consolas"/>
           <w:noProof/>
@@ -6404,7 +6927,7 @@
           <w:b/>
           <w:noProof/>
         </w:rPr>
-        <w:t>Extra</w:t>
+        <w:t>AssistanceRequest</w:t>
       </w:r>
       <w:r>
         <w:rPr>
@@ -6427,20 +6950,65 @@
           <w:noProof/>
           <w:u w:val="single"/>
         </w:rPr>
-        <w:t>name</w:t>
+        <w:t>id</w:t>
       </w:r>
       <w:r>
         <w:rPr>
           <w:rFonts w:ascii="Consolas" w:hAnsi="Consolas"/>
           <w:noProof/>
         </w:rPr>
-        <w:t>, type, percentage, policies</w:t>
+        <w:t xml:space="preserve">, user, date, time, </w:t>
       </w:r>
       <w:r>
         <w:rPr>
           <w:rFonts w:ascii="Consolas" w:hAnsi="Consolas"/>
           <w:noProof/>
         </w:rPr>
+        <w:t>relatedRide</w:t>
+      </w:r>
+      <w:r>
+        <w:rPr>
+          <w:rFonts w:ascii="Consolas" w:hAnsi="Consolas"/>
+          <w:noProof/>
+        </w:rPr>
+        <w:t>, for</w:t>
+      </w:r>
+      <w:r>
+        <w:rPr>
+          <w:rFonts w:ascii="Consolas" w:hAnsi="Consolas"/>
+          <w:noProof/>
+        </w:rPr>
+        <w:t>warded,</w:t>
+      </w:r>
+    </w:p>
+    <w:p>
+      <w:pPr>
+        <w:pStyle w:val="Corpo"/>
+        <w:ind w:left="1416" w:firstLine="708"/>
+        <w:rPr>
+          <w:rFonts w:ascii="Consolas" w:hAnsi="Consolas"/>
+          <w:noProof/>
+        </w:rPr>
+      </w:pPr>
+      <w:r>
+        <w:rPr>
+          <w:rFonts w:ascii="Consolas" w:hAnsi="Consolas"/>
+          <w:noProof/>
+        </w:rPr>
+        <w:t xml:space="preserve">   </w:t>
+      </w:r>
+      <w:r>
+        <w:rPr>
+          <w:rFonts w:ascii="Consolas" w:hAnsi="Consolas"/>
+          <w:noProof/>
+        </w:rPr>
+        <w:t>solved</w:t>
+      </w:r>
+      <w:r>
+        <w:rPr>
+          <w:rFonts w:ascii="Consolas" w:hAnsi="Consolas"/>
+          <w:noProof/>
+        </w:rPr>
         <w:t>)</w:t>
       </w:r>
     </w:p>
@@ -6458,7 +7026,7 @@
           <w:b/>
           <w:noProof/>
         </w:rPr>
-        <w:t>AssistanceRequest</w:t>
+        <w:t>RidesExtras</w:t>
       </w:r>
       <w:r>
         <w:rPr>
@@ -6488,20 +7056,67 @@
           <w:rFonts w:ascii="Consolas" w:hAnsi="Consolas"/>
           <w:noProof/>
         </w:rPr>
-        <w:t xml:space="preserve">, user, date, time, </w:t>
+        <w:t>, rideId, extraName</w:t>
       </w:r>
       <w:r>
         <w:rPr>
           <w:rFonts w:ascii="Consolas" w:hAnsi="Consolas"/>
           <w:noProof/>
         </w:rPr>
-        <w:t>relatedRide</w:t>
-      </w:r>
-      <w:r>
+        <w:t>)</w:t>
+      </w:r>
+    </w:p>
+    <w:p>
+      <w:pPr>
+        <w:pStyle w:val="Corpo"/>
         <w:rPr>
           <w:rFonts w:ascii="Consolas" w:hAnsi="Consolas"/>
           <w:noProof/>
         </w:rPr>
+      </w:pPr>
+      <w:r>
+        <w:rPr>
+          <w:rFonts w:ascii="Consolas" w:hAnsi="Consolas"/>
+          <w:b/>
+          <w:noProof/>
+        </w:rPr>
+        <w:t>RidesSharedUsers</w:t>
+      </w:r>
+      <w:r>
+        <w:rPr>
+          <w:rFonts w:ascii="Consolas" w:hAnsi="Consolas"/>
+          <w:b/>
+          <w:noProof/>
+        </w:rPr>
+        <w:t xml:space="preserve"> </w:t>
+      </w:r>
+      <w:r>
+        <w:rPr>
+          <w:rFonts w:ascii="Consolas" w:hAnsi="Consolas"/>
+          <w:noProof/>
+        </w:rPr>
+        <w:t>(</w:t>
+      </w:r>
+      <w:r>
+        <w:rPr>
+          <w:rFonts w:ascii="Consolas" w:hAnsi="Consolas"/>
+          <w:noProof/>
+          <w:u w:val="single"/>
+        </w:rPr>
+        <w:t>id</w:t>
+      </w:r>
+      <w:r>
+        <w:rPr>
+          <w:rFonts w:ascii="Consolas" w:hAnsi="Consolas"/>
+          <w:noProof/>
+        </w:rPr>
+        <w:t>, rideId, sharedUser</w:t>
+      </w:r>
+      <w:r>
+        <w:rPr>
+          <w:rFonts w:ascii="Consolas" w:hAnsi="Consolas"/>
+          <w:noProof/>
+        </w:rPr>
         <w:t>)</w:t>
       </w:r>
     </w:p>
@@ -6519,163 +7134,30 @@
           <w:b/>
           <w:noProof/>
         </w:rPr>
-        <w:t>RidesExtras</w:t>
+        <w:t xml:space="preserve">OperatorsTakenRequests </w:t>
       </w:r>
       <w:r>
         <w:rPr>
           <w:rFonts w:ascii="Consolas" w:hAnsi="Consolas"/>
-          <w:b/>
-          <w:noProof/>
-        </w:rPr>
-        <w:t xml:space="preserve"> </w:t>
+          <w:noProof/>
+        </w:rPr>
+        <w:t>(</w:t>
       </w:r>
       <w:r>
         <w:rPr>
           <w:rFonts w:ascii="Consolas" w:hAnsi="Consolas"/>
           <w:noProof/>
-        </w:rPr>
-        <w:t>(</w:t>
+          <w:u w:val="single"/>
+        </w:rPr>
+        <w:t>operator</w:t>
       </w:r>
       <w:r>
         <w:rPr>
           <w:rFonts w:ascii="Consolas" w:hAnsi="Consolas"/>
           <w:noProof/>
-          <w:u w:val="single"/>
-        </w:rPr>
-        <w:t>id</w:t>
-      </w:r>
-      <w:r>
-        <w:rPr>
-          <w:rFonts w:ascii="Consolas" w:hAnsi="Consolas"/>
-          <w:noProof/>
-        </w:rPr>
-        <w:t>, rideId, extraName</w:t>
-      </w:r>
-      <w:r>
-        <w:rPr>
-          <w:rFonts w:ascii="Consolas" w:hAnsi="Consolas"/>
-          <w:noProof/>
-        </w:rPr>
-        <w:t>)</w:t>
-      </w:r>
-    </w:p>
-    <w:p>
-      <w:pPr>
-        <w:pStyle w:val="Corpo"/>
-        <w:rPr>
-          <w:rFonts w:ascii="Consolas" w:hAnsi="Consolas"/>
-          <w:noProof/>
-        </w:rPr>
-      </w:pPr>
-      <w:r>
-        <w:rPr>
-          <w:rFonts w:ascii="Consolas" w:hAnsi="Consolas"/>
-          <w:b/>
-          <w:noProof/>
-        </w:rPr>
-        <w:t>RidesSharedUsers</w:t>
-      </w:r>
-      <w:r>
-        <w:rPr>
-          <w:rFonts w:ascii="Consolas" w:hAnsi="Consolas"/>
-          <w:b/>
-          <w:noProof/>
-        </w:rPr>
-        <w:t xml:space="preserve"> </w:t>
-      </w:r>
-      <w:r>
-        <w:rPr>
-          <w:rFonts w:ascii="Consolas" w:hAnsi="Consolas"/>
-          <w:noProof/>
-        </w:rPr>
-        <w:t>(</w:t>
-      </w:r>
-      <w:r>
-        <w:rPr>
-          <w:rFonts w:ascii="Consolas" w:hAnsi="Consolas"/>
-          <w:noProof/>
-          <w:u w:val="single"/>
-        </w:rPr>
-        <w:t>id</w:t>
-      </w:r>
-      <w:r>
-        <w:rPr>
-          <w:rFonts w:ascii="Consolas" w:hAnsi="Consolas"/>
-          <w:noProof/>
-        </w:rPr>
-        <w:t>, rideId, sharedUser</w:t>
-      </w:r>
-      <w:r>
-        <w:rPr>
-          <w:rFonts w:ascii="Consolas" w:hAnsi="Consolas"/>
-          <w:noProof/>
-        </w:rPr>
-        <w:t>)</w:t>
-      </w:r>
-    </w:p>
-    <w:p>
-      <w:pPr>
-        <w:pStyle w:val="Corpo"/>
-        <w:rPr>
-          <w:noProof/>
-        </w:rPr>
-      </w:pPr>
-    </w:p>
-    <w:p>
-      <w:pPr>
-        <w:pStyle w:val="Corpo"/>
-        <w:rPr>
-          <w:noProof/>
-        </w:rPr>
-      </w:pPr>
-    </w:p>
-    <w:p>
-      <w:pPr>
-        <w:pStyle w:val="Corpo"/>
-        <w:rPr>
-          <w:noProof/>
-        </w:rPr>
-      </w:pPr>
-    </w:p>
-    <w:p>
-      <w:pPr>
-        <w:pStyle w:val="Corpo"/>
-        <w:rPr>
-          <w:noProof/>
-        </w:rPr>
-      </w:pPr>
-    </w:p>
-    <w:p>
-      <w:pPr>
-        <w:pStyle w:val="Corpo"/>
-        <w:rPr>
-          <w:noProof/>
-        </w:rPr>
-      </w:pPr>
-    </w:p>
-    <w:p>
-      <w:pPr>
-        <w:pStyle w:val="Corpo"/>
-        <w:rPr>
-          <w:noProof/>
-        </w:rPr>
-      </w:pPr>
-    </w:p>
-    <w:p>
-      <w:pPr>
-        <w:pStyle w:val="Corpo"/>
-        <w:rPr>
-          <w:noProof/>
-        </w:rPr>
-      </w:pPr>
-    </w:p>
-    <w:p>
-      <w:pPr>
-        <w:pStyle w:val="Corpo"/>
-        <w:rPr>
-          <w:noProof/>
-        </w:rPr>
-      </w:pPr>
+        </w:rPr>
+        <w:t>, request)</w:t>
+      </w:r>
     </w:p>
     <w:p>
       <w:pPr>
@@ -6764,12 +7246,11 @@
           <w:noProof/>
         </w:rPr>
       </w:pPr>
-      <w:bookmarkStart w:id="15" w:name="_Toc469261066"/>
-      <w:r>
-        <w:rPr>
-          <w:noProof/>
-        </w:rPr>
-        <w:lastRenderedPageBreak/>
+      <w:bookmarkStart w:id="15" w:name="_Toc472607523"/>
+      <w:r>
+        <w:rPr>
+          <w:noProof/>
+        </w:rPr>
         <w:t>2.3 Deployment View</w:t>
       </w:r>
       <w:bookmarkEnd w:id="15"/>
@@ -7133,12 +7614,11 @@
           <w:noProof/>
         </w:rPr>
       </w:pPr>
-      <w:bookmarkStart w:id="16" w:name="_Toc469261067"/>
-      <w:r>
-        <w:rPr>
-          <w:noProof/>
-        </w:rPr>
-        <w:lastRenderedPageBreak/>
+      <w:bookmarkStart w:id="16" w:name="_Toc472607524"/>
+      <w:r>
+        <w:rPr>
+          <w:noProof/>
+        </w:rPr>
         <w:t>2.4 Runtime View</w:t>
       </w:r>
       <w:bookmarkEnd w:id="16"/>
@@ -7337,7 +7817,6 @@
           <w:noProof/>
           <w:lang w:val="it-IT" w:eastAsia="it-IT"/>
         </w:rPr>
-        <w:lastRenderedPageBreak/>
         <w:drawing>
           <wp:inline distT="0" distB="0" distL="0" distR="0" wp14:anchorId="059C7A96" wp14:editId="49CF8573">
             <wp:extent cx="7962900" cy="6155754"/>
@@ -7395,7 +7874,6 @@
           <w:noProof/>
           <w:lang w:val="it-IT" w:eastAsia="it-IT"/>
         </w:rPr>
-        <w:lastRenderedPageBreak/>
         <w:drawing>
           <wp:inline distT="0" distB="0" distL="0" distR="0" wp14:anchorId="77D4C516" wp14:editId="232155B2">
             <wp:extent cx="8936009" cy="6193628"/>
@@ -7460,11 +7938,10 @@
           <w:noProof/>
           <w:lang w:val="it-IT" w:eastAsia="it-IT"/>
         </w:rPr>
-        <w:lastRenderedPageBreak/>
         <w:drawing>
-          <wp:inline distT="0" distB="0" distL="0" distR="0" wp14:anchorId="6F94B1F6" wp14:editId="791D8153">
-            <wp:extent cx="9029670" cy="5940733"/>
-            <wp:effectExtent l="0" t="0" r="635" b="3175"/>
+          <wp:inline distT="0" distB="0" distL="0" distR="0" wp14:anchorId="6F94B1F6" wp14:editId="793241BA">
+            <wp:extent cx="8942730" cy="6026098"/>
+            <wp:effectExtent l="0" t="0" r="0" b="0"/>
             <wp:docPr id="41" name="Immagine 41"/>
             <wp:cNvGraphicFramePr>
               <a:graphicFrameLocks xmlns:a="http://schemas.openxmlformats.org/drawingml/2006/main" noChangeAspect="1"/>
@@ -7491,7 +7968,7 @@
                   <pic:spPr>
                     <a:xfrm>
                       <a:off x="0" y="0"/>
-                      <a:ext cx="9029670" cy="5940733"/>
+                      <a:ext cx="8963078" cy="6039809"/>
                     </a:xfrm>
                     <a:prstGeom prst="rect">
                       <a:avLst/>
@@ -7511,12 +7988,11 @@
           <w:noProof/>
         </w:rPr>
       </w:pPr>
-      <w:bookmarkStart w:id="17" w:name="_Toc469261068"/>
-      <w:r>
-        <w:rPr>
-          <w:noProof/>
-        </w:rPr>
-        <w:lastRenderedPageBreak/>
+      <w:bookmarkStart w:id="17" w:name="_Toc472607525"/>
+      <w:r>
+        <w:rPr>
+          <w:noProof/>
+        </w:rPr>
         <w:t>2.5 Component Interfaces</w:t>
       </w:r>
       <w:bookmarkEnd w:id="17"/>
@@ -7549,7 +8025,13 @@
         <w:rPr>
           <w:noProof/>
         </w:rPr>
-        <w:t xml:space="preserve">Session-related components with external interfaces will be marked in </w:t>
+        <w:t>Components</w:t>
+      </w:r>
+      <w:r>
+        <w:rPr>
+          <w:noProof/>
+        </w:rPr>
+        <w:t xml:space="preserve"> with external interfaces will be marked in </w:t>
       </w:r>
       <w:r>
         <w:rPr>
@@ -7571,19 +8053,7 @@
           <w:noProof/>
         </w:rPr>
         <w:br/>
-        <w:t xml:space="preserve">internal </w:t>
-      </w:r>
-      <w:r>
-        <w:rPr>
-          <w:noProof/>
-        </w:rPr>
-        <w:t xml:space="preserve">(stateless) </w:t>
-      </w:r>
-      <w:r>
-        <w:rPr>
-          <w:noProof/>
-        </w:rPr>
-        <w:t xml:space="preserve">components with internal interfaces will be markes in </w:t>
+        <w:t xml:space="preserve">internal components with internal interfaces will be markes in </w:t>
       </w:r>
       <w:r>
         <w:rPr>
@@ -7738,9 +8208,9 @@
           <w:lang w:val="it-IT" w:eastAsia="it-IT"/>
         </w:rPr>
         <w:drawing>
-          <wp:inline distT="0" distB="0" distL="0" distR="0" wp14:anchorId="71A109BD" wp14:editId="1763961A">
-            <wp:extent cx="5489273" cy="2094865"/>
-            <wp:effectExtent l="0" t="0" r="0" b="635"/>
+          <wp:inline distT="0" distB="0" distL="0" distR="0" wp14:anchorId="71A109BD" wp14:editId="03CC02BE">
+            <wp:extent cx="5489271" cy="2094864"/>
+            <wp:effectExtent l="0" t="0" r="0" b="1270"/>
             <wp:docPr id="16" name="Immagine 16"/>
             <wp:cNvGraphicFramePr>
               <a:graphicFrameLocks xmlns:a="http://schemas.openxmlformats.org/drawingml/2006/main" noChangeAspect="1"/>
@@ -7767,7 +8237,7 @@
                   <pic:spPr>
                     <a:xfrm>
                       <a:off x="0" y="0"/>
-                      <a:ext cx="5489273" cy="2094865"/>
+                      <a:ext cx="5489271" cy="2094864"/>
                     </a:xfrm>
                     <a:prstGeom prst="rect">
                       <a:avLst/>
@@ -7871,7 +8341,6 @@
           <w:noProof/>
           <w:lang w:val="it-IT" w:eastAsia="it-IT"/>
         </w:rPr>
-        <w:lastRenderedPageBreak/>
         <w:drawing>
           <wp:inline distT="0" distB="0" distL="0" distR="0" wp14:anchorId="33520B9A" wp14:editId="183C0113">
             <wp:extent cx="5489575" cy="1325245"/>
@@ -7944,8 +8413,8 @@
           <w:lang w:val="it-IT" w:eastAsia="it-IT"/>
         </w:rPr>
         <w:drawing>
-          <wp:inline distT="0" distB="0" distL="0" distR="0" wp14:anchorId="288119FF" wp14:editId="71AEB937">
-            <wp:extent cx="5489575" cy="1585531"/>
+          <wp:inline distT="0" distB="0" distL="0" distR="0" wp14:anchorId="288119FF" wp14:editId="638BD23F">
+            <wp:extent cx="5490972" cy="1700330"/>
             <wp:effectExtent l="0" t="0" r="0" b="0"/>
             <wp:docPr id="19" name="Immagine 19"/>
             <wp:cNvGraphicFramePr>
@@ -7973,7 +8442,7 @@
                   <pic:spPr>
                     <a:xfrm>
                       <a:off x="0" y="0"/>
-                      <a:ext cx="5504219" cy="1589761"/>
+                      <a:ext cx="5520993" cy="1709626"/>
                     </a:xfrm>
                     <a:prstGeom prst="rect">
                       <a:avLst/>
@@ -8016,9 +8485,9 @@
           <w:lang w:val="it-IT" w:eastAsia="it-IT"/>
         </w:rPr>
         <w:drawing>
-          <wp:inline distT="0" distB="0" distL="0" distR="0" wp14:anchorId="795F91B3" wp14:editId="3BFEDEE8">
-            <wp:extent cx="5479256" cy="1328304"/>
-            <wp:effectExtent l="0" t="0" r="7620" b="5715"/>
+          <wp:inline distT="0" distB="0" distL="0" distR="0" wp14:anchorId="795F91B3" wp14:editId="37DF1200">
+            <wp:extent cx="5515299" cy="1337042"/>
+            <wp:effectExtent l="0" t="0" r="0" b="0"/>
             <wp:docPr id="20" name="Immagine 20"/>
             <wp:cNvGraphicFramePr>
               <a:graphicFrameLocks xmlns:a="http://schemas.openxmlformats.org/drawingml/2006/main" noChangeAspect="1"/>
@@ -8045,7 +8514,7 @@
                   <pic:spPr>
                     <a:xfrm>
                       <a:off x="0" y="0"/>
-                      <a:ext cx="5515302" cy="1337042"/>
+                      <a:ext cx="5515299" cy="1337042"/>
                     </a:xfrm>
                     <a:prstGeom prst="rect">
                       <a:avLst/>
@@ -8084,9 +8553,9 @@
           <w:lang w:val="it-IT" w:eastAsia="it-IT"/>
         </w:rPr>
         <w:drawing>
-          <wp:inline distT="0" distB="0" distL="0" distR="0" wp14:anchorId="05936E8F" wp14:editId="4A0C566A">
-            <wp:extent cx="5489575" cy="1580331"/>
-            <wp:effectExtent l="0" t="0" r="0" b="1270"/>
+          <wp:inline distT="0" distB="0" distL="0" distR="0" wp14:anchorId="05936E8F" wp14:editId="21755F1B">
+            <wp:extent cx="5536757" cy="1593915"/>
+            <wp:effectExtent l="0" t="0" r="6985" b="6350"/>
             <wp:docPr id="21" name="Immagine 21"/>
             <wp:cNvGraphicFramePr>
               <a:graphicFrameLocks xmlns:a="http://schemas.openxmlformats.org/drawingml/2006/main" noChangeAspect="1"/>
@@ -8113,7 +8582,7 @@
                   <pic:spPr>
                     <a:xfrm>
                       <a:off x="0" y="0"/>
-                      <a:ext cx="5536761" cy="1593915"/>
+                      <a:ext cx="5536757" cy="1593915"/>
                     </a:xfrm>
                     <a:prstGeom prst="rect">
                       <a:avLst/>
@@ -8145,11 +8614,10 @@
           <w:noProof/>
           <w:lang w:val="it-IT" w:eastAsia="it-IT"/>
         </w:rPr>
-        <w:lastRenderedPageBreak/>
         <w:drawing>
-          <wp:inline distT="0" distB="0" distL="0" distR="0" wp14:anchorId="399EBAEB" wp14:editId="73975BE4">
-            <wp:extent cx="5489575" cy="1497157"/>
-            <wp:effectExtent l="0" t="0" r="0" b="8255"/>
+          <wp:inline distT="0" distB="0" distL="0" distR="0" wp14:anchorId="399EBAEB" wp14:editId="024FA7C8">
+            <wp:extent cx="5476875" cy="1431456"/>
+            <wp:effectExtent l="0" t="0" r="0" b="0"/>
             <wp:docPr id="22" name="Immagine 22"/>
             <wp:cNvGraphicFramePr>
               <a:graphicFrameLocks xmlns:a="http://schemas.openxmlformats.org/drawingml/2006/main" noChangeAspect="1"/>
@@ -8176,7 +8644,7 @@
                   <pic:spPr>
                     <a:xfrm>
                       <a:off x="0" y="0"/>
-                      <a:ext cx="5523440" cy="1506393"/>
+                      <a:ext cx="5487524" cy="1434239"/>
                     </a:xfrm>
                     <a:prstGeom prst="rect">
                       <a:avLst/>
@@ -8204,8 +8672,8 @@
           <w:lang w:val="it-IT" w:eastAsia="it-IT"/>
         </w:rPr>
         <w:drawing>
-          <wp:inline distT="0" distB="0" distL="0" distR="0" wp14:anchorId="5CC5DA75" wp14:editId="4DA486EA">
-            <wp:extent cx="5489575" cy="1398270"/>
+          <wp:inline distT="0" distB="0" distL="0" distR="0" wp14:anchorId="5CC5DA75" wp14:editId="7EC3F4F3">
+            <wp:extent cx="5489575" cy="1393187"/>
             <wp:effectExtent l="0" t="0" r="0" b="0"/>
             <wp:docPr id="23" name="Immagine 23"/>
             <wp:cNvGraphicFramePr>
@@ -8233,7 +8701,7 @@
                   <pic:spPr>
                     <a:xfrm>
                       <a:off x="0" y="0"/>
-                      <a:ext cx="5489575" cy="1398270"/>
+                      <a:ext cx="5489575" cy="1393187"/>
                     </a:xfrm>
                     <a:prstGeom prst="rect">
                       <a:avLst/>
@@ -8435,12 +8903,11 @@
           <w:noProof/>
         </w:rPr>
       </w:pPr>
-      <w:bookmarkStart w:id="18" w:name="_Toc469261069"/>
-      <w:r>
-        <w:rPr>
-          <w:noProof/>
-        </w:rPr>
-        <w:lastRenderedPageBreak/>
+      <w:bookmarkStart w:id="18" w:name="_Toc472607526"/>
+      <w:r>
+        <w:rPr>
+          <w:noProof/>
+        </w:rPr>
         <w:t>2.6 Selected architectural styles and patterns</w:t>
       </w:r>
       <w:bookmarkEnd w:id="18"/>
@@ -8452,7 +8919,7 @@
           <w:noProof/>
         </w:rPr>
       </w:pPr>
-      <w:bookmarkStart w:id="19" w:name="_Toc469261070"/>
+      <w:bookmarkStart w:id="19" w:name="_Toc472607527"/>
       <w:r>
         <w:rPr>
           <w:noProof/>
@@ -9115,12 +9582,11 @@
           <w:noProof/>
         </w:rPr>
       </w:pPr>
-      <w:bookmarkStart w:id="20" w:name="_Toc469261071"/>
-      <w:r>
-        <w:rPr>
-          <w:noProof/>
-        </w:rPr>
-        <w:lastRenderedPageBreak/>
+      <w:bookmarkStart w:id="20" w:name="_Toc472607528"/>
+      <w:r>
+        <w:rPr>
+          <w:noProof/>
+        </w:rPr>
         <w:t>2.6.2 Protocols</w:t>
       </w:r>
       <w:bookmarkEnd w:id="20"/>
@@ -9694,7 +10160,6 @@
         <w:rPr>
           <w:noProof/>
         </w:rPr>
-        <w:lastRenderedPageBreak/>
         <w:t>pe/api/fleet</w:t>
       </w:r>
     </w:p>
@@ -10463,12 +10928,11 @@
           <w:noProof/>
         </w:rPr>
       </w:pPr>
-      <w:bookmarkStart w:id="21" w:name="_Toc469261072"/>
-      <w:r>
-        <w:rPr>
-          <w:noProof/>
-        </w:rPr>
-        <w:lastRenderedPageBreak/>
+      <w:bookmarkStart w:id="21" w:name="_Toc472607529"/>
+      <w:r>
+        <w:rPr>
+          <w:noProof/>
+        </w:rPr>
         <w:t>2.6.3 Design patterns</w:t>
       </w:r>
       <w:bookmarkEnd w:id="21"/>
@@ -10667,12 +11131,11 @@
           <w:noProof/>
         </w:rPr>
       </w:pPr>
-      <w:bookmarkStart w:id="22" w:name="_Toc469261073"/>
-      <w:r>
-        <w:rPr>
-          <w:noProof/>
-        </w:rPr>
-        <w:lastRenderedPageBreak/>
+      <w:bookmarkStart w:id="22" w:name="_Toc472607530"/>
+      <w:r>
+        <w:rPr>
+          <w:noProof/>
+        </w:rPr>
         <w:t>2.7 Other Design decisions</w:t>
       </w:r>
       <w:bookmarkEnd w:id="22"/>
@@ -10684,7 +11147,7 @@
           <w:noProof/>
         </w:rPr>
       </w:pPr>
-      <w:bookmarkStart w:id="23" w:name="_Toc469261074"/>
+      <w:bookmarkStart w:id="23" w:name="_Toc472607531"/>
       <w:r>
         <w:rPr>
           <w:noProof/>
@@ -10786,7 +11249,7 @@
           <w:noProof/>
         </w:rPr>
       </w:pPr>
-      <w:bookmarkStart w:id="24" w:name="_Toc469261075"/>
+      <w:bookmarkStart w:id="24" w:name="_Toc472607532"/>
       <w:r>
         <w:rPr>
           <w:noProof/>
@@ -10913,7 +11376,6 @@
           <w:b/>
           <w:noProof/>
         </w:rPr>
-        <w:lastRenderedPageBreak/>
         <w:t xml:space="preserve">Elastic Beanstalk </w:t>
       </w:r>
       <w:r>
@@ -10967,7 +11429,7 @@
           <w:noProof/>
         </w:rPr>
       </w:pPr>
-      <w:bookmarkStart w:id="25" w:name="_Toc469261076"/>
+      <w:bookmarkStart w:id="25" w:name="_Toc472607533"/>
       <w:r>
         <w:rPr>
           <w:noProof/>
@@ -11173,7 +11635,7 @@
           <w:noProof/>
         </w:rPr>
       </w:pPr>
-      <w:bookmarkStart w:id="26" w:name="_Toc469261077"/>
+      <w:bookmarkStart w:id="26" w:name="_Toc472607534"/>
       <w:r>
         <w:rPr>
           <w:noProof/>
@@ -11245,14 +11707,7 @@
         <w:rPr>
           <w:noProof/>
         </w:rPr>
-        <w:t xml:space="preserve">. The only constraint is that the interface will have to, at least, provide a feature to unlock/lock the doors, one to signal ignition on/off, one to interface to the on-board </w:t>
-      </w:r>
-      <w:r>
-        <w:rPr>
-          <w:noProof/>
-        </w:rPr>
-        <w:lastRenderedPageBreak/>
-        <w:t xml:space="preserve">computer, one to use GPS and geolocalization, and one to use the cellular network. </w:t>
+        <w:t xml:space="preserve">. The only constraint is that the interface will have to, at least, provide a feature to unlock/lock the doors, one to signal ignition on/off, one to interface to the on-board computer, one to use GPS and geolocalization, and one to use the cellular network. </w:t>
       </w:r>
     </w:p>
     <w:p>
@@ -11288,7 +11743,7 @@
           <w:noProof/>
         </w:rPr>
       </w:pPr>
-      <w:bookmarkStart w:id="27" w:name="_Toc469261078"/>
+      <w:bookmarkStart w:id="27" w:name="_Toc472607535"/>
       <w:r>
         <w:rPr>
           <w:noProof/>
@@ -11354,7 +11809,13 @@
         <w:rPr>
           <w:noProof/>
         </w:rPr>
-        <w:t>Minimum OS version: 4.1 codename KitKat</w:t>
+        <w:t xml:space="preserve">Minimum OS version: 4.1 codename </w:t>
+      </w:r>
+      <w:r>
+        <w:rPr>
+          <w:noProof/>
+        </w:rPr>
+        <w:t>JellyBean</w:t>
       </w:r>
     </w:p>
     <w:p>
@@ -11716,12 +12177,11 @@
           <w:noProof/>
         </w:rPr>
       </w:pPr>
-      <w:bookmarkStart w:id="28" w:name="_Toc469261079"/>
-      <w:r>
-        <w:rPr>
-          <w:noProof/>
-        </w:rPr>
-        <w:lastRenderedPageBreak/>
+      <w:bookmarkStart w:id="28" w:name="_Toc472607536"/>
+      <w:r>
+        <w:rPr>
+          <w:noProof/>
+        </w:rPr>
         <w:t>3. Algorithm Design</w:t>
       </w:r>
       <w:bookmarkEnd w:id="28"/>
@@ -11877,7 +12337,7 @@
           <w:noProof/>
         </w:rPr>
       </w:pPr>
-      <w:bookmarkStart w:id="29" w:name="_Toc469261080"/>
+      <w:bookmarkStart w:id="29" w:name="_Toc472607537"/>
       <w:r>
         <w:rPr>
           <w:noProof/>
@@ -12015,7 +12475,6 @@
           <w:noProof/>
           <w:lang w:val="it-IT" w:eastAsia="it-IT"/>
         </w:rPr>
-        <w:lastRenderedPageBreak/>
         <w:drawing>
           <wp:inline distT="0" distB="0" distL="0" distR="0" wp14:anchorId="554762F9" wp14:editId="7713757C">
             <wp:extent cx="5489575" cy="2135505"/>
@@ -12192,12 +12651,11 @@
           <w:noProof/>
         </w:rPr>
       </w:pPr>
-      <w:bookmarkStart w:id="30" w:name="_Toc469261081"/>
-      <w:r>
-        <w:rPr>
-          <w:noProof/>
-        </w:rPr>
-        <w:lastRenderedPageBreak/>
+      <w:bookmarkStart w:id="30" w:name="_Toc472607538"/>
+      <w:r>
+        <w:rPr>
+          <w:noProof/>
+        </w:rPr>
         <w:t>3.2 Ride Controller</w:t>
       </w:r>
       <w:bookmarkEnd w:id="30"/>
@@ -12215,9 +12673,9 @@
           <w:lang w:val="it-IT" w:eastAsia="it-IT"/>
         </w:rPr>
         <w:drawing>
-          <wp:inline distT="0" distB="0" distL="0" distR="0" wp14:anchorId="32D1B760" wp14:editId="42FBC070">
-            <wp:extent cx="5228715" cy="4065270"/>
-            <wp:effectExtent l="0" t="0" r="0" b="0"/>
+          <wp:inline distT="0" distB="0" distL="0" distR="0" wp14:anchorId="32D1B760" wp14:editId="5F48C3F4">
+            <wp:extent cx="5142569" cy="3990975"/>
+            <wp:effectExtent l="0" t="0" r="1270" b="0"/>
             <wp:docPr id="31" name="Immagine 31"/>
             <wp:cNvGraphicFramePr>
               <a:graphicFrameLocks xmlns:a="http://schemas.openxmlformats.org/drawingml/2006/main" noChangeAspect="1"/>
@@ -12229,7 +12687,7 @@
                     <pic:cNvPr id="31" name="rideContr0.PNG"/>
                     <pic:cNvPicPr/>
                   </pic:nvPicPr>
-                  <pic:blipFill rotWithShape="1">
+                  <pic:blipFill>
                     <a:blip r:embed="rId35">
                       <a:extLst>
                         <a:ext uri="{28A0092B-C50C-407E-A947-70E740481C1C}">
@@ -12237,13 +12695,14 @@
                         </a:ext>
                       </a:extLst>
                     </a:blip>
-                    <a:srcRect l="408"/>
-                    <a:stretch/>
+                    <a:stretch>
+                      <a:fillRect/>
+                    </a:stretch>
                   </pic:blipFill>
                   <pic:spPr bwMode="auto">
                     <a:xfrm>
                       <a:off x="0" y="0"/>
-                      <a:ext cx="5242697" cy="4076141"/>
+                      <a:ext cx="5144774" cy="3992686"/>
                     </a:xfrm>
                     <a:prstGeom prst="rect">
                       <a:avLst/>
@@ -12321,12 +12780,18 @@
       <w:r>
         <w:rPr>
           <w:noProof/>
+        </w:rPr>
+        <w:t xml:space="preserve">  </w:t>
+      </w:r>
+      <w:r>
+        <w:rPr>
+          <w:noProof/>
           <w:lang w:val="it-IT" w:eastAsia="it-IT"/>
         </w:rPr>
         <w:drawing>
-          <wp:inline distT="0" distB="0" distL="0" distR="0" wp14:anchorId="1206C9A5" wp14:editId="0F9F71C7">
-            <wp:extent cx="5489575" cy="2049780"/>
-            <wp:effectExtent l="0" t="0" r="0" b="7620"/>
+          <wp:inline distT="0" distB="0" distL="0" distR="0" wp14:anchorId="1206C9A5" wp14:editId="5B3DF4A8">
+            <wp:extent cx="4885430" cy="2037692"/>
+            <wp:effectExtent l="0" t="0" r="0" b="1270"/>
             <wp:docPr id="32" name="Immagine 32"/>
             <wp:cNvGraphicFramePr>
               <a:graphicFrameLocks xmlns:a="http://schemas.openxmlformats.org/drawingml/2006/main" noChangeAspect="1"/>
@@ -12338,7 +12803,7 @@
                     <pic:cNvPr id="32" name="rideContr1.PNG"/>
                     <pic:cNvPicPr/>
                   </pic:nvPicPr>
-                  <pic:blipFill rotWithShape="1">
+                  <pic:blipFill>
                     <a:blip r:embed="rId37">
                       <a:extLst>
                         <a:ext uri="{28A0092B-C50C-407E-A947-70E740481C1C}">
@@ -12346,13 +12811,14 @@
                         </a:ext>
                       </a:extLst>
                     </a:blip>
-                    <a:srcRect b="48717"/>
-                    <a:stretch/>
+                    <a:stretch>
+                      <a:fillRect/>
+                    </a:stretch>
                   </pic:blipFill>
                   <pic:spPr bwMode="auto">
                     <a:xfrm>
                       <a:off x="0" y="0"/>
-                      <a:ext cx="5489575" cy="2049780"/>
+                      <a:ext cx="4885430" cy="2037692"/>
                     </a:xfrm>
                     <a:prstGeom prst="rect">
                       <a:avLst/>
@@ -12385,10 +12851,9 @@
           <w:noProof/>
           <w:lang w:val="it-IT" w:eastAsia="it-IT"/>
         </w:rPr>
-        <w:lastRenderedPageBreak/>
         <w:drawing>
-          <wp:inline distT="0" distB="0" distL="0" distR="0" wp14:anchorId="365301A3" wp14:editId="0A6AD7E6">
-            <wp:extent cx="5489575" cy="1890554"/>
+          <wp:inline distT="0" distB="0" distL="0" distR="0" wp14:anchorId="365301A3" wp14:editId="08950781">
+            <wp:extent cx="5489575" cy="1855273"/>
             <wp:effectExtent l="0" t="0" r="0" b="0"/>
             <wp:docPr id="38" name="Immagine 38"/>
             <wp:cNvGraphicFramePr>
@@ -12401,21 +12866,22 @@
                     <pic:cNvPr id="38" name="rideContr1.PNG"/>
                     <pic:cNvPicPr/>
                   </pic:nvPicPr>
-                  <pic:blipFill rotWithShape="1">
-                    <a:blip r:embed="rId37">
+                  <pic:blipFill>
+                    <a:blip r:embed="rId38">
                       <a:extLst>
                         <a:ext uri="{28A0092B-C50C-407E-A947-70E740481C1C}">
                           <a14:useLocalDpi xmlns:a14="http://schemas.microsoft.com/office/drawing/2010/main" val="0"/>
                         </a:ext>
                       </a:extLst>
                     </a:blip>
-                    <a:srcRect t="52712"/>
-                    <a:stretch/>
+                    <a:stretch>
+                      <a:fillRect/>
+                    </a:stretch>
                   </pic:blipFill>
                   <pic:spPr bwMode="auto">
                     <a:xfrm>
                       <a:off x="0" y="0"/>
-                      <a:ext cx="5489575" cy="1890554"/>
+                      <a:ext cx="5489575" cy="1855273"/>
                     </a:xfrm>
                     <a:prstGeom prst="rect">
                       <a:avLst/>
@@ -12456,7 +12922,7 @@
                     <pic:cNvPicPr/>
                   </pic:nvPicPr>
                   <pic:blipFill>
-                    <a:blip r:embed="rId38">
+                    <a:blip r:embed="rId39">
                       <a:extLst>
                         <a:ext uri="{28A0092B-C50C-407E-A947-70E740481C1C}">
                           <a14:useLocalDpi xmlns:a14="http://schemas.microsoft.com/office/drawing/2010/main" val="0"/>
@@ -12511,7 +12977,7 @@
                     <pic:cNvPicPr/>
                   </pic:nvPicPr>
                   <pic:blipFill>
-                    <a:blip r:embed="rId39">
+                    <a:blip r:embed="rId40">
                       <a:extLst>
                         <a:ext uri="{28A0092B-C50C-407E-A947-70E740481C1C}">
                           <a14:useLocalDpi xmlns:a14="http://schemas.microsoft.com/office/drawing/2010/main" val="0"/>
@@ -12585,12 +13051,11 @@
           <w:noProof/>
         </w:rPr>
       </w:pPr>
-      <w:bookmarkStart w:id="31" w:name="_Toc469261082"/>
-      <w:r>
-        <w:rPr>
-          <w:noProof/>
-        </w:rPr>
-        <w:lastRenderedPageBreak/>
+      <w:bookmarkStart w:id="31" w:name="_Toc472607539"/>
+      <w:r>
+        <w:rPr>
+          <w:noProof/>
+        </w:rPr>
         <w:t>4. User Interface Design</w:t>
       </w:r>
       <w:bookmarkEnd w:id="31"/>
@@ -12655,7 +13120,7 @@
           <w:noProof/>
         </w:rPr>
       </w:pPr>
-      <w:bookmarkStart w:id="32" w:name="_Toc469261083"/>
+      <w:bookmarkStart w:id="32" w:name="_Toc472607540"/>
       <w:r>
         <w:rPr>
           <w:noProof/>
@@ -12692,7 +13157,7 @@
                     <pic:cNvPicPr/>
                   </pic:nvPicPr>
                   <pic:blipFill>
-                    <a:blip r:embed="rId40">
+                    <a:blip r:embed="rId41">
                       <a:extLst>
                         <a:ext uri="{28A0092B-C50C-407E-A947-70E740481C1C}">
                           <a14:useLocalDpi xmlns:a14="http://schemas.microsoft.com/office/drawing/2010/main" val="0"/>
@@ -12741,12 +13206,11 @@
           <w:noProof/>
         </w:rPr>
       </w:pPr>
-      <w:bookmarkStart w:id="33" w:name="_Toc469261084"/>
-      <w:r>
-        <w:rPr>
-          <w:noProof/>
-        </w:rPr>
-        <w:lastRenderedPageBreak/>
+      <w:bookmarkStart w:id="33" w:name="_Toc472607541"/>
+      <w:r>
+        <w:rPr>
+          <w:noProof/>
+        </w:rPr>
         <w:t>4.2 System managers web application</w:t>
       </w:r>
       <w:bookmarkEnd w:id="33"/>
@@ -12786,7 +13250,7 @@
                     <pic:cNvPicPr/>
                   </pic:nvPicPr>
                   <pic:blipFill>
-                    <a:blip r:embed="rId41">
+                    <a:blip r:embed="rId42">
                       <a:extLst>
                         <a:ext uri="{28A0092B-C50C-407E-A947-70E740481C1C}">
                           <a14:useLocalDpi xmlns:a14="http://schemas.microsoft.com/office/drawing/2010/main" val="0"/>
@@ -12820,12 +13284,11 @@
           <w:noProof/>
         </w:rPr>
       </w:pPr>
-      <w:bookmarkStart w:id="34" w:name="_Toc469261085"/>
-      <w:r>
-        <w:rPr>
-          <w:noProof/>
-        </w:rPr>
-        <w:lastRenderedPageBreak/>
+      <w:bookmarkStart w:id="34" w:name="_Toc472607542"/>
+      <w:r>
+        <w:rPr>
+          <w:noProof/>
+        </w:rPr>
         <w:t>4.3 Operators application</w:t>
       </w:r>
       <w:bookmarkEnd w:id="34"/>
@@ -12866,7 +13329,7 @@
                     <pic:cNvPicPr/>
                   </pic:nvPicPr>
                   <pic:blipFill>
-                    <a:blip r:embed="rId42">
+                    <a:blip r:embed="rId43">
                       <a:extLst>
                         <a:ext uri="{28A0092B-C50C-407E-A947-70E740481C1C}">
                           <a14:useLocalDpi xmlns:a14="http://schemas.microsoft.com/office/drawing/2010/main" val="0"/>
@@ -12923,12 +13386,11 @@
           <w:noProof/>
         </w:rPr>
       </w:pPr>
-      <w:bookmarkStart w:id="35" w:name="_Toc469261086"/>
-      <w:r>
-        <w:rPr>
-          <w:noProof/>
-        </w:rPr>
-        <w:lastRenderedPageBreak/>
+      <w:bookmarkStart w:id="35" w:name="_Toc472607543"/>
+      <w:r>
+        <w:rPr>
+          <w:noProof/>
+        </w:rPr>
         <w:t>5. Requirements Traceability</w:t>
       </w:r>
       <w:bookmarkEnd w:id="35"/>
@@ -13645,7 +14107,6 @@
           <w:color w:val="FFFFFF" w:themeColor="background1"/>
           <w:shd w:val="clear" w:color="auto" w:fill="5B9BD5" w:themeFill="accent1"/>
         </w:rPr>
-        <w:lastRenderedPageBreak/>
         <w:t xml:space="preserve"> </w:t>
       </w:r>
       <w:r>
@@ -14249,12 +14710,11 @@
           <w:noProof/>
         </w:rPr>
       </w:pPr>
-      <w:bookmarkStart w:id="36" w:name="_Toc469261087"/>
-      <w:r>
-        <w:rPr>
-          <w:noProof/>
-        </w:rPr>
-        <w:lastRenderedPageBreak/>
+      <w:bookmarkStart w:id="36" w:name="_Toc472607544"/>
+      <w:r>
+        <w:rPr>
+          <w:noProof/>
+        </w:rPr>
         <w:t xml:space="preserve">6. </w:t>
       </w:r>
       <w:r>
@@ -14272,7 +14732,7 @@
           <w:noProof/>
         </w:rPr>
       </w:pPr>
-      <w:bookmarkStart w:id="37" w:name="_Toc469261088"/>
+      <w:bookmarkStart w:id="37" w:name="_Toc472607545"/>
       <w:r>
         <w:rPr>
           <w:noProof/>
@@ -14299,7 +14759,7 @@
       <w:r>
         <w:t xml:space="preserve"> </w:t>
       </w:r>
-      <w:hyperlink r:id="rId43" w:history="1">
+      <w:hyperlink r:id="rId44" w:history="1">
         <w:r>
           <w:rPr>
             <w:rStyle w:val="Collegamentoipertestuale"/>
@@ -14335,7 +14795,7 @@
       <w:r>
         <w:t xml:space="preserve">Astah Professional </w:t>
       </w:r>
-      <w:hyperlink r:id="rId44" w:history="1">
+      <w:hyperlink r:id="rId45" w:history="1">
         <w:r>
           <w:rPr>
             <w:rStyle w:val="Collegamentoipertestuale"/>
@@ -14384,7 +14844,7 @@
         </w:rPr>
         <w:t xml:space="preserve"> </w:t>
       </w:r>
-      <w:hyperlink r:id="rId45" w:history="1">
+      <w:hyperlink r:id="rId46" w:history="1">
         <w:r>
           <w:rPr>
             <w:rStyle w:val="Collegamentoipertestuale"/>
@@ -14437,7 +14897,7 @@
         </w:rPr>
         <w:t xml:space="preserve"> </w:t>
       </w:r>
-      <w:hyperlink r:id="rId46" w:history="1">
+      <w:hyperlink r:id="rId47" w:history="1">
         <w:r>
           <w:rPr>
             <w:rStyle w:val="Collegamentoipertestuale"/>
@@ -14530,7 +14990,7 @@
           <w:noProof/>
         </w:rPr>
       </w:pPr>
-      <w:bookmarkStart w:id="39" w:name="_Toc469261089"/>
+      <w:bookmarkStart w:id="39" w:name="_Toc472607546"/>
       <w:r>
         <w:rPr>
           <w:noProof/>
@@ -14585,7 +15045,7 @@
           <w:noProof/>
         </w:rPr>
       </w:pPr>
-      <w:bookmarkStart w:id="40" w:name="_Toc469261090"/>
+      <w:bookmarkStart w:id="40" w:name="_Toc472607547"/>
       <w:r>
         <w:rPr>
           <w:noProof/>
@@ -14881,12 +15341,11 @@
           <w:noProof/>
         </w:rPr>
       </w:pPr>
-      <w:bookmarkStart w:id="41" w:name="_Toc469261091"/>
-      <w:r>
-        <w:rPr>
-          <w:noProof/>
-        </w:rPr>
-        <w:lastRenderedPageBreak/>
+      <w:bookmarkStart w:id="41" w:name="_Toc472607548"/>
+      <w:r>
+        <w:rPr>
+          <w:noProof/>
+        </w:rPr>
         <w:t>6.4 Updates</w:t>
       </w:r>
       <w:bookmarkEnd w:id="41"/>
@@ -14898,7 +15357,7 @@
           <w:noProof/>
         </w:rPr>
       </w:pPr>
-      <w:bookmarkStart w:id="42" w:name="_Toc469261092"/>
+      <w:bookmarkStart w:id="42" w:name="_Toc472607549"/>
       <w:r>
         <w:rPr>
           <w:noProof/>
@@ -14981,6 +15440,316 @@
           <w:noProof/>
         </w:rPr>
         <w:t>Fixed some layouts issues</w:t>
+      </w:r>
+    </w:p>
+    <w:p>
+      <w:pPr>
+        <w:pStyle w:val="Corpo"/>
+        <w:spacing w:after="0"/>
+        <w:ind w:left="720"/>
+        <w:rPr>
+          <w:noProof/>
+        </w:rPr>
+      </w:pPr>
+    </w:p>
+    <w:p>
+      <w:pPr>
+        <w:pStyle w:val="Livello3"/>
+        <w:rPr>
+          <w:noProof/>
+        </w:rPr>
+      </w:pPr>
+      <w:bookmarkStart w:id="43" w:name="_Toc472607550"/>
+      <w:r>
+        <w:rPr>
+          <w:noProof/>
+        </w:rPr>
+        <w:t>6.4.2 Version 1.2</w:t>
+      </w:r>
+      <w:bookmarkEnd w:id="43"/>
+    </w:p>
+    <w:p>
+      <w:pPr>
+        <w:pStyle w:val="Corpo"/>
+        <w:numPr>
+          <w:ilvl w:val="0"/>
+          <w:numId w:val="26"/>
+        </w:numPr>
+        <w:spacing w:after="0"/>
+        <w:rPr>
+          <w:b/>
+          <w:noProof/>
+        </w:rPr>
+      </w:pPr>
+      <w:r>
+        <w:rPr>
+          <w:noProof/>
+        </w:rPr>
+        <w:t>Fixed some details in</w:t>
+      </w:r>
+      <w:r>
+        <w:rPr>
+          <w:noProof/>
+        </w:rPr>
+        <w:t xml:space="preserve"> CarDataService interface</w:t>
+      </w:r>
+      <w:r>
+        <w:rPr>
+          <w:noProof/>
+        </w:rPr>
+        <w:t xml:space="preserve"> specifications</w:t>
+      </w:r>
+    </w:p>
+    <w:p>
+      <w:pPr>
+        <w:pStyle w:val="Corpo"/>
+        <w:numPr>
+          <w:ilvl w:val="0"/>
+          <w:numId w:val="26"/>
+        </w:numPr>
+        <w:spacing w:after="0"/>
+        <w:rPr>
+          <w:noProof/>
+        </w:rPr>
+      </w:pPr>
+      <w:r>
+        <w:rPr>
+          <w:noProof/>
+        </w:rPr>
+        <w:t>Fixed some details in ClientReqDisp interface specifications</w:t>
+      </w:r>
+    </w:p>
+    <w:p>
+      <w:pPr>
+        <w:pStyle w:val="Corpo"/>
+        <w:numPr>
+          <w:ilvl w:val="0"/>
+          <w:numId w:val="26"/>
+        </w:numPr>
+        <w:spacing w:after="0"/>
+        <w:rPr>
+          <w:noProof/>
+        </w:rPr>
+      </w:pPr>
+      <w:r>
+        <w:rPr>
+          <w:noProof/>
+        </w:rPr>
+        <w:t>Fixed some details in UserManagement interface specifications</w:t>
+      </w:r>
+    </w:p>
+    <w:p>
+      <w:pPr>
+        <w:pStyle w:val="Corpo"/>
+        <w:numPr>
+          <w:ilvl w:val="0"/>
+          <w:numId w:val="26"/>
+        </w:numPr>
+        <w:spacing w:after="0"/>
+        <w:rPr>
+          <w:noProof/>
+        </w:rPr>
+      </w:pPr>
+      <w:r>
+        <w:rPr>
+          <w:noProof/>
+        </w:rPr>
+        <w:t>Fixed some details in ReservationManager interface specifications</w:t>
+      </w:r>
+    </w:p>
+    <w:p>
+      <w:pPr>
+        <w:pStyle w:val="Corpo"/>
+        <w:numPr>
+          <w:ilvl w:val="0"/>
+          <w:numId w:val="26"/>
+        </w:numPr>
+        <w:spacing w:after="0"/>
+        <w:rPr>
+          <w:noProof/>
+        </w:rPr>
+      </w:pPr>
+      <w:r>
+        <w:rPr>
+          <w:noProof/>
+        </w:rPr>
+        <w:t>Fixed some details in RideController interface specifications</w:t>
+      </w:r>
+    </w:p>
+    <w:p>
+      <w:pPr>
+        <w:pStyle w:val="Corpo"/>
+        <w:numPr>
+          <w:ilvl w:val="0"/>
+          <w:numId w:val="26"/>
+        </w:numPr>
+        <w:spacing w:after="0"/>
+        <w:rPr>
+          <w:noProof/>
+        </w:rPr>
+      </w:pPr>
+      <w:r>
+        <w:rPr>
+          <w:noProof/>
+        </w:rPr>
+        <w:t>Fixed algorithms inconsistencies</w:t>
+      </w:r>
+    </w:p>
+    <w:p>
+      <w:pPr>
+        <w:pStyle w:val="Corpo"/>
+        <w:numPr>
+          <w:ilvl w:val="0"/>
+          <w:numId w:val="26"/>
+        </w:numPr>
+        <w:spacing w:after="0"/>
+        <w:rPr>
+          <w:b/>
+          <w:noProof/>
+        </w:rPr>
+      </w:pPr>
+      <w:r>
+        <w:rPr>
+          <w:noProof/>
+        </w:rPr>
+        <w:t>Corrected an error in Android requirements (wrong version number / release name)</w:t>
+      </w:r>
+    </w:p>
+    <w:p>
+      <w:pPr>
+        <w:pStyle w:val="Corpo"/>
+        <w:numPr>
+          <w:ilvl w:val="0"/>
+          <w:numId w:val="26"/>
+        </w:numPr>
+        <w:spacing w:after="0"/>
+        <w:rPr>
+          <w:b/>
+          <w:noProof/>
+        </w:rPr>
+      </w:pPr>
+      <w:r>
+        <w:rPr>
+          <w:noProof/>
+        </w:rPr>
+        <w:t>Fixed some inconsistencies between the component diagram and the ITPD</w:t>
+      </w:r>
+    </w:p>
+    <w:p>
+      <w:pPr>
+        <w:pStyle w:val="Corpo"/>
+        <w:numPr>
+          <w:ilvl w:val="0"/>
+          <w:numId w:val="26"/>
+        </w:numPr>
+        <w:spacing w:after="0"/>
+        <w:rPr>
+          <w:b/>
+          <w:noProof/>
+        </w:rPr>
+      </w:pPr>
+      <w:r>
+        <w:rPr>
+          <w:noProof/>
+        </w:rPr>
+        <w:t xml:space="preserve">Fixed </w:t>
+      </w:r>
+      <w:r>
+        <w:rPr>
+          <w:i/>
+          <w:noProof/>
+        </w:rPr>
+        <w:t>Start shared ride</w:t>
+      </w:r>
+      <w:r>
+        <w:rPr>
+          <w:noProof/>
+        </w:rPr>
+        <w:t xml:space="preserve"> sequence diagram (was inconsistent with algorithms)</w:t>
+      </w:r>
+    </w:p>
+    <w:p>
+      <w:pPr>
+        <w:pStyle w:val="Corpo"/>
+        <w:spacing w:after="0"/>
+        <w:ind w:left="720"/>
+        <w:rPr>
+          <w:b/>
+          <w:noProof/>
+        </w:rPr>
+      </w:pPr>
+    </w:p>
+    <w:p>
+      <w:pPr>
+        <w:pStyle w:val="Livello3"/>
+        <w:rPr>
+          <w:noProof/>
+        </w:rPr>
+      </w:pPr>
+      <w:bookmarkStart w:id="44" w:name="_Toc472607551"/>
+      <w:r>
+        <w:rPr>
+          <w:noProof/>
+        </w:rPr>
+        <w:t>6.4.3 Version 1.3</w:t>
+      </w:r>
+      <w:bookmarkEnd w:id="44"/>
+    </w:p>
+    <w:p>
+      <w:pPr>
+        <w:pStyle w:val="Corpo"/>
+        <w:numPr>
+          <w:ilvl w:val="0"/>
+          <w:numId w:val="28"/>
+        </w:numPr>
+        <w:spacing w:after="0"/>
+        <w:rPr>
+          <w:noProof/>
+        </w:rPr>
+      </w:pPr>
+      <w:r>
+        <w:rPr>
+          <w:noProof/>
+        </w:rPr>
+        <w:t>Improved ER Diagram adding several missing information</w:t>
+      </w:r>
+    </w:p>
+    <w:p>
+      <w:pPr>
+        <w:pStyle w:val="Corpo"/>
+        <w:numPr>
+          <w:ilvl w:val="0"/>
+          <w:numId w:val="28"/>
+        </w:numPr>
+        <w:spacing w:after="0"/>
+        <w:rPr>
+          <w:noProof/>
+        </w:rPr>
+      </w:pPr>
+      <w:r>
+        <w:rPr>
+          <w:noProof/>
+        </w:rPr>
+        <w:t>Improved Logic Design of Persistance to stay consistent with ER diagram</w:t>
+      </w:r>
+    </w:p>
+    <w:p>
+      <w:pPr>
+        <w:pStyle w:val="Corpo"/>
+        <w:numPr>
+          <w:ilvl w:val="0"/>
+          <w:numId w:val="28"/>
+        </w:numPr>
+        <w:spacing w:after="0"/>
+        <w:rPr>
+          <w:noProof/>
+        </w:rPr>
+      </w:pPr>
+      <w:r>
+        <w:rPr>
+          <w:noProof/>
+        </w:rPr>
+        <w:t>Other minor fixes</w:t>
       </w:r>
     </w:p>
     <w:p>
@@ -15004,7 +15773,7 @@
 </file>
 
 <file path=word/endnotes.xml><?xml version="1.0" encoding="utf-8"?>
-<w:endnotes xmlns:wpc="http://schemas.microsoft.com/office/word/2010/wordprocessingCanvas" xmlns:cx="http://schemas.microsoft.com/office/drawing/2014/chartex" xmlns:cx1="http://schemas.microsoft.com/office/drawing/2015/9/8/chartex" xmlns:cx2="http://schemas.microsoft.com/office/drawing/2015/10/21/chartex" xmlns:mc="http://schemas.openxmlformats.org/markup-compatibility/2006" xmlns:o="urn:schemas-microsoft-com:office:office" xmlns:r="http://schemas.openxmlformats.org/officeDocument/2006/relationships" xmlns:m="http://schemas.openxmlformats.org/officeDocument/2006/math" xmlns:v="urn:schemas-microsoft-com:vml" xmlns:wp14="http://schemas.microsoft.com/office/word/2010/wordprocessingDrawing" xmlns:wp="http://schemas.openxmlformats.org/drawingml/2006/wordprocessingDrawing" xmlns:w10="urn:schemas-microsoft-com:office:word" xmlns:w="http://schemas.openxmlformats.org/wordprocessingml/2006/main" xmlns:w14="http://schemas.microsoft.com/office/word/2010/wordml" xmlns:w15="http://schemas.microsoft.com/office/word/2012/wordml" xmlns:w16se="http://schemas.microsoft.com/office/word/2015/wordml/symex" xmlns:wpg="http://schemas.microsoft.com/office/word/2010/wordprocessingGroup" xmlns:wpi="http://schemas.microsoft.com/office/word/2010/wordprocessingInk" xmlns:wne="http://schemas.microsoft.com/office/word/2006/wordml" xmlns:wps="http://schemas.microsoft.com/office/word/2010/wordprocessingShape" mc:Ignorable="w14 w15 w16se wp14">
+<w:endnotes xmlns:wpc="http://schemas.microsoft.com/office/word/2010/wordprocessingCanvas" xmlns:cx="http://schemas.microsoft.com/office/drawing/2014/chartex" xmlns:cx1="http://schemas.microsoft.com/office/drawing/2015/9/8/chartex" xmlns:cx2="http://schemas.microsoft.com/office/drawing/2015/10/21/chartex" xmlns:cx3="http://schemas.microsoft.com/office/drawing/2016/5/9/chartex" xmlns:cx4="http://schemas.microsoft.com/office/drawing/2016/5/10/chartex" xmlns:cx5="http://schemas.microsoft.com/office/drawing/2016/5/11/chartex" xmlns:mc="http://schemas.openxmlformats.org/markup-compatibility/2006" xmlns:o="urn:schemas-microsoft-com:office:office" xmlns:r="http://schemas.openxmlformats.org/officeDocument/2006/relationships" xmlns:m="http://schemas.openxmlformats.org/officeDocument/2006/math" xmlns:v="urn:schemas-microsoft-com:vml" xmlns:wp14="http://schemas.microsoft.com/office/word/2010/wordprocessingDrawing" xmlns:wp="http://schemas.openxmlformats.org/drawingml/2006/wordprocessingDrawing" xmlns:w10="urn:schemas-microsoft-com:office:word" xmlns:w="http://schemas.openxmlformats.org/wordprocessingml/2006/main" xmlns:w14="http://schemas.microsoft.com/office/word/2010/wordml" xmlns:w15="http://schemas.microsoft.com/office/word/2012/wordml" xmlns:w16se="http://schemas.microsoft.com/office/word/2015/wordml/symex" xmlns:wpg="http://schemas.microsoft.com/office/word/2010/wordprocessingGroup" xmlns:wpi="http://schemas.microsoft.com/office/word/2010/wordprocessingInk" xmlns:wne="http://schemas.microsoft.com/office/word/2006/wordml" xmlns:wps="http://schemas.microsoft.com/office/word/2010/wordprocessingShape" mc:Ignorable="w14 w15 w16se wp14">
   <w:endnote w:type="separator" w:id="-1">
     <w:p>
       <w:pPr>
@@ -15036,7 +15805,7 @@
 </file>
 
 <file path=word/footer1.xml><?xml version="1.0" encoding="utf-8"?>
-<w:ftr xmlns:wpc="http://schemas.microsoft.com/office/word/2010/wordprocessingCanvas" xmlns:cx="http://schemas.microsoft.com/office/drawing/2014/chartex" xmlns:cx1="http://schemas.microsoft.com/office/drawing/2015/9/8/chartex" xmlns:cx2="http://schemas.microsoft.com/office/drawing/2015/10/21/chartex" xmlns:mc="http://schemas.openxmlformats.org/markup-compatibility/2006" xmlns:o="urn:schemas-microsoft-com:office:office" xmlns:r="http://schemas.openxmlformats.org/officeDocument/2006/relationships" xmlns:m="http://schemas.openxmlformats.org/officeDocument/2006/math" xmlns:v="urn:schemas-microsoft-com:vml" xmlns:wp14="http://schemas.microsoft.com/office/word/2010/wordprocessingDrawing" xmlns:wp="http://schemas.openxmlformats.org/drawingml/2006/wordprocessingDrawing" xmlns:w10="urn:schemas-microsoft-com:office:word" xmlns:w="http://schemas.openxmlformats.org/wordprocessingml/2006/main" xmlns:w14="http://schemas.microsoft.com/office/word/2010/wordml" xmlns:w15="http://schemas.microsoft.com/office/word/2012/wordml" xmlns:w16se="http://schemas.microsoft.com/office/word/2015/wordml/symex" xmlns:wpg="http://schemas.microsoft.com/office/word/2010/wordprocessingGroup" xmlns:wpi="http://schemas.microsoft.com/office/word/2010/wordprocessingInk" xmlns:wne="http://schemas.microsoft.com/office/word/2006/wordml" xmlns:wps="http://schemas.microsoft.com/office/word/2010/wordprocessingShape" mc:Ignorable="w14 w15 w16se wp14">
+<w:ftr xmlns:wpc="http://schemas.microsoft.com/office/word/2010/wordprocessingCanvas" xmlns:cx="http://schemas.microsoft.com/office/drawing/2014/chartex" xmlns:cx1="http://schemas.microsoft.com/office/drawing/2015/9/8/chartex" xmlns:cx2="http://schemas.microsoft.com/office/drawing/2015/10/21/chartex" xmlns:cx3="http://schemas.microsoft.com/office/drawing/2016/5/9/chartex" xmlns:cx4="http://schemas.microsoft.com/office/drawing/2016/5/10/chartex" xmlns:cx5="http://schemas.microsoft.com/office/drawing/2016/5/11/chartex" xmlns:mc="http://schemas.openxmlformats.org/markup-compatibility/2006" xmlns:o="urn:schemas-microsoft-com:office:office" xmlns:r="http://schemas.openxmlformats.org/officeDocument/2006/relationships" xmlns:m="http://schemas.openxmlformats.org/officeDocument/2006/math" xmlns:v="urn:schemas-microsoft-com:vml" xmlns:wp14="http://schemas.microsoft.com/office/word/2010/wordprocessingDrawing" xmlns:wp="http://schemas.openxmlformats.org/drawingml/2006/wordprocessingDrawing" xmlns:w10="urn:schemas-microsoft-com:office:word" xmlns:w="http://schemas.openxmlformats.org/wordprocessingml/2006/main" xmlns:w14="http://schemas.microsoft.com/office/word/2010/wordml" xmlns:w15="http://schemas.microsoft.com/office/word/2012/wordml" xmlns:w16se="http://schemas.microsoft.com/office/word/2015/wordml/symex" xmlns:wpg="http://schemas.microsoft.com/office/word/2010/wordprocessingGroup" xmlns:wpi="http://schemas.microsoft.com/office/word/2010/wordprocessingInk" xmlns:wne="http://schemas.microsoft.com/office/word/2006/wordml" xmlns:wps="http://schemas.microsoft.com/office/word/2010/wordprocessingShape" mc:Ignorable="w14 w15 w16se wp14">
   <w:sdt>
     <w:sdtPr>
       <w:id w:val="-1661068587"/>
@@ -15100,7 +15869,7 @@
             <w:noProof/>
             <w:color w:val="808080" w:themeColor="background1" w:themeShade="80"/>
           </w:rPr>
-          <w:t>39</w:t>
+          <w:t>6</w:t>
         </w:r>
         <w:r>
           <w:rPr>
@@ -15122,7 +15891,7 @@
 </file>
 
 <file path=word/footer2.xml><?xml version="1.0" encoding="utf-8"?>
-<w:ftr xmlns:wpc="http://schemas.microsoft.com/office/word/2010/wordprocessingCanvas" xmlns:cx="http://schemas.microsoft.com/office/drawing/2014/chartex" xmlns:cx1="http://schemas.microsoft.com/office/drawing/2015/9/8/chartex" xmlns:cx2="http://schemas.microsoft.com/office/drawing/2015/10/21/chartex" xmlns:mc="http://schemas.openxmlformats.org/markup-compatibility/2006" xmlns:o="urn:schemas-microsoft-com:office:office" xmlns:r="http://schemas.openxmlformats.org/officeDocument/2006/relationships" xmlns:m="http://schemas.openxmlformats.org/officeDocument/2006/math" xmlns:v="urn:schemas-microsoft-com:vml" xmlns:wp14="http://schemas.microsoft.com/office/word/2010/wordprocessingDrawing" xmlns:wp="http://schemas.openxmlformats.org/drawingml/2006/wordprocessingDrawing" xmlns:w10="urn:schemas-microsoft-com:office:word" xmlns:w="http://schemas.openxmlformats.org/wordprocessingml/2006/main" xmlns:w14="http://schemas.microsoft.com/office/word/2010/wordml" xmlns:w15="http://schemas.microsoft.com/office/word/2012/wordml" xmlns:w16se="http://schemas.microsoft.com/office/word/2015/wordml/symex" xmlns:wpg="http://schemas.microsoft.com/office/word/2010/wordprocessingGroup" xmlns:wpi="http://schemas.microsoft.com/office/word/2010/wordprocessingInk" xmlns:wne="http://schemas.microsoft.com/office/word/2006/wordml" xmlns:wps="http://schemas.microsoft.com/office/word/2010/wordprocessingShape" mc:Ignorable="w14 w15 w16se wp14">
+<w:ftr xmlns:wpc="http://schemas.microsoft.com/office/word/2010/wordprocessingCanvas" xmlns:cx="http://schemas.microsoft.com/office/drawing/2014/chartex" xmlns:cx1="http://schemas.microsoft.com/office/drawing/2015/9/8/chartex" xmlns:cx2="http://schemas.microsoft.com/office/drawing/2015/10/21/chartex" xmlns:cx3="http://schemas.microsoft.com/office/drawing/2016/5/9/chartex" xmlns:cx4="http://schemas.microsoft.com/office/drawing/2016/5/10/chartex" xmlns:cx5="http://schemas.microsoft.com/office/drawing/2016/5/11/chartex" xmlns:mc="http://schemas.openxmlformats.org/markup-compatibility/2006" xmlns:o="urn:schemas-microsoft-com:office:office" xmlns:r="http://schemas.openxmlformats.org/officeDocument/2006/relationships" xmlns:m="http://schemas.openxmlformats.org/officeDocument/2006/math" xmlns:v="urn:schemas-microsoft-com:vml" xmlns:wp14="http://schemas.microsoft.com/office/word/2010/wordprocessingDrawing" xmlns:wp="http://schemas.openxmlformats.org/drawingml/2006/wordprocessingDrawing" xmlns:w10="urn:schemas-microsoft-com:office:word" xmlns:w="http://schemas.openxmlformats.org/wordprocessingml/2006/main" xmlns:w14="http://schemas.microsoft.com/office/word/2010/wordml" xmlns:w15="http://schemas.microsoft.com/office/word/2012/wordml" xmlns:w16se="http://schemas.microsoft.com/office/word/2015/wordml/symex" xmlns:wpg="http://schemas.microsoft.com/office/word/2010/wordprocessingGroup" xmlns:wpi="http://schemas.microsoft.com/office/word/2010/wordprocessingInk" xmlns:wne="http://schemas.microsoft.com/office/word/2006/wordml" xmlns:wps="http://schemas.microsoft.com/office/word/2010/wordprocessingShape" mc:Ignorable="w14 w15 w16se wp14">
   <w:sdt>
     <w:sdtPr>
       <w:id w:val="360090112"/>
@@ -15168,7 +15937,7 @@
             <w:noProof/>
             <w:color w:val="808080" w:themeColor="background1" w:themeShade="80"/>
           </w:rPr>
-          <w:t>36</w:t>
+          <w:t>1</w:t>
         </w:r>
         <w:r>
           <w:rPr>
@@ -15190,7 +15959,7 @@
 </file>
 
 <file path=word/footnotes.xml><?xml version="1.0" encoding="utf-8"?>
-<w:footnotes xmlns:wpc="http://schemas.microsoft.com/office/word/2010/wordprocessingCanvas" xmlns:cx="http://schemas.microsoft.com/office/drawing/2014/chartex" xmlns:cx1="http://schemas.microsoft.com/office/drawing/2015/9/8/chartex" xmlns:cx2="http://schemas.microsoft.com/office/drawing/2015/10/21/chartex" xmlns:mc="http://schemas.openxmlformats.org/markup-compatibility/2006" xmlns:o="urn:schemas-microsoft-com:office:office" xmlns:r="http://schemas.openxmlformats.org/officeDocument/2006/relationships" xmlns:m="http://schemas.openxmlformats.org/officeDocument/2006/math" xmlns:v="urn:schemas-microsoft-com:vml" xmlns:wp14="http://schemas.microsoft.com/office/word/2010/wordprocessingDrawing" xmlns:wp="http://schemas.openxmlformats.org/drawingml/2006/wordprocessingDrawing" xmlns:w10="urn:schemas-microsoft-com:office:word" xmlns:w="http://schemas.openxmlformats.org/wordprocessingml/2006/main" xmlns:w14="http://schemas.microsoft.com/office/word/2010/wordml" xmlns:w15="http://schemas.microsoft.com/office/word/2012/wordml" xmlns:w16se="http://schemas.microsoft.com/office/word/2015/wordml/symex" xmlns:wpg="http://schemas.microsoft.com/office/word/2010/wordprocessingGroup" xmlns:wpi="http://schemas.microsoft.com/office/word/2010/wordprocessingInk" xmlns:wne="http://schemas.microsoft.com/office/word/2006/wordml" xmlns:wps="http://schemas.microsoft.com/office/word/2010/wordprocessingShape" mc:Ignorable="w14 w15 w16se wp14">
+<w:footnotes xmlns:wpc="http://schemas.microsoft.com/office/word/2010/wordprocessingCanvas" xmlns:cx="http://schemas.microsoft.com/office/drawing/2014/chartex" xmlns:cx1="http://schemas.microsoft.com/office/drawing/2015/9/8/chartex" xmlns:cx2="http://schemas.microsoft.com/office/drawing/2015/10/21/chartex" xmlns:cx3="http://schemas.microsoft.com/office/drawing/2016/5/9/chartex" xmlns:cx4="http://schemas.microsoft.com/office/drawing/2016/5/10/chartex" xmlns:cx5="http://schemas.microsoft.com/office/drawing/2016/5/11/chartex" xmlns:mc="http://schemas.openxmlformats.org/markup-compatibility/2006" xmlns:o="urn:schemas-microsoft-com:office:office" xmlns:r="http://schemas.openxmlformats.org/officeDocument/2006/relationships" xmlns:m="http://schemas.openxmlformats.org/officeDocument/2006/math" xmlns:v="urn:schemas-microsoft-com:vml" xmlns:wp14="http://schemas.microsoft.com/office/word/2010/wordprocessingDrawing" xmlns:wp="http://schemas.openxmlformats.org/drawingml/2006/wordprocessingDrawing" xmlns:w10="urn:schemas-microsoft-com:office:word" xmlns:w="http://schemas.openxmlformats.org/wordprocessingml/2006/main" xmlns:w14="http://schemas.microsoft.com/office/word/2010/wordml" xmlns:w15="http://schemas.microsoft.com/office/word/2012/wordml" xmlns:w16se="http://schemas.microsoft.com/office/word/2015/wordml/symex" xmlns:wpg="http://schemas.microsoft.com/office/word/2010/wordprocessingGroup" xmlns:wpi="http://schemas.microsoft.com/office/word/2010/wordprocessingInk" xmlns:wne="http://schemas.microsoft.com/office/word/2006/wordml" xmlns:wps="http://schemas.microsoft.com/office/word/2010/wordprocessingShape" mc:Ignorable="w14 w15 w16se wp14">
   <w:footnote w:type="separator" w:id="-1">
     <w:p>
       <w:pPr>
@@ -15222,7 +15991,7 @@
 </file>
 
 <file path=word/numbering.xml><?xml version="1.0" encoding="utf-8"?>
-<w:numbering xmlns:wpc="http://schemas.microsoft.com/office/word/2010/wordprocessingCanvas" xmlns:cx="http://schemas.microsoft.com/office/drawing/2014/chartex" xmlns:cx1="http://schemas.microsoft.com/office/drawing/2015/9/8/chartex" xmlns:cx2="http://schemas.microsoft.com/office/drawing/2015/10/21/chartex" xmlns:mc="http://schemas.openxmlformats.org/markup-compatibility/2006" xmlns:o="urn:schemas-microsoft-com:office:office" xmlns:r="http://schemas.openxmlformats.org/officeDocument/2006/relationships" xmlns:m="http://schemas.openxmlformats.org/officeDocument/2006/math" xmlns:v="urn:schemas-microsoft-com:vml" xmlns:wp14="http://schemas.microsoft.com/office/word/2010/wordprocessingDrawing" xmlns:wp="http://schemas.openxmlformats.org/drawingml/2006/wordprocessingDrawing" xmlns:w10="urn:schemas-microsoft-com:office:word" xmlns:w="http://schemas.openxmlformats.org/wordprocessingml/2006/main" xmlns:w14="http://schemas.microsoft.com/office/word/2010/wordml" xmlns:w15="http://schemas.microsoft.com/office/word/2012/wordml" xmlns:w16se="http://schemas.microsoft.com/office/word/2015/wordml/symex" xmlns:wpg="http://schemas.microsoft.com/office/word/2010/wordprocessingGroup" xmlns:wpi="http://schemas.microsoft.com/office/word/2010/wordprocessingInk" xmlns:wne="http://schemas.microsoft.com/office/word/2006/wordml" xmlns:wps="http://schemas.microsoft.com/office/word/2010/wordprocessingShape" mc:Ignorable="w14 w15 w16se wp14">
+<w:numbering xmlns:wpc="http://schemas.microsoft.com/office/word/2010/wordprocessingCanvas" xmlns:cx="http://schemas.microsoft.com/office/drawing/2014/chartex" xmlns:cx1="http://schemas.microsoft.com/office/drawing/2015/9/8/chartex" xmlns:cx2="http://schemas.microsoft.com/office/drawing/2015/10/21/chartex" xmlns:cx3="http://schemas.microsoft.com/office/drawing/2016/5/9/chartex" xmlns:cx4="http://schemas.microsoft.com/office/drawing/2016/5/10/chartex" xmlns:cx5="http://schemas.microsoft.com/office/drawing/2016/5/11/chartex" xmlns:mc="http://schemas.openxmlformats.org/markup-compatibility/2006" xmlns:o="urn:schemas-microsoft-com:office:office" xmlns:r="http://schemas.openxmlformats.org/officeDocument/2006/relationships" xmlns:m="http://schemas.openxmlformats.org/officeDocument/2006/math" xmlns:v="urn:schemas-microsoft-com:vml" xmlns:wp14="http://schemas.microsoft.com/office/word/2010/wordprocessingDrawing" xmlns:wp="http://schemas.openxmlformats.org/drawingml/2006/wordprocessingDrawing" xmlns:w10="urn:schemas-microsoft-com:office:word" xmlns:w="http://schemas.openxmlformats.org/wordprocessingml/2006/main" xmlns:w14="http://schemas.microsoft.com/office/word/2010/wordml" xmlns:w15="http://schemas.microsoft.com/office/word/2012/wordml" xmlns:w16se="http://schemas.microsoft.com/office/word/2015/wordml/symex" xmlns:wpg="http://schemas.microsoft.com/office/word/2010/wordprocessingGroup" xmlns:wpi="http://schemas.microsoft.com/office/word/2010/wordprocessingInk" xmlns:wne="http://schemas.microsoft.com/office/word/2006/wordml" xmlns:wps="http://schemas.microsoft.com/office/word/2010/wordprocessingShape" mc:Ignorable="w14 w15 w16se wp14">
   <w:abstractNum w:abstractNumId="0" w15:restartNumberingAfterBreak="0">
     <w:nsid w:val="FFFFFF89"/>
     <w:multiLevelType w:val="singleLevel"/>
@@ -15473,6 +16242,120 @@
     </w:lvl>
   </w:abstractNum>
   <w:abstractNum w:abstractNumId="3" w15:restartNumberingAfterBreak="0">
+    <w:nsid w:val="087F11D2"/>
+    <w:multiLevelType w:val="hybridMultilevel"/>
+    <w:tmpl w:val="B740836E"/>
+    <w:lvl w:ilvl="0" w:tplc="33E8B468">
+      <w:start w:val="6"/>
+      <w:numFmt w:val="bullet"/>
+      <w:lvlText w:val="-"/>
+      <w:lvlJc w:val="left"/>
+      <w:pPr>
+        <w:ind w:left="720" w:hanging="360"/>
+      </w:pPr>
+      <w:rPr>
+        <w:rFonts w:ascii="Univers 45 Light" w:eastAsiaTheme="minorHAnsi" w:hAnsi="Univers 45 Light" w:cstheme="minorBidi" w:hint="default"/>
+        <w:i/>
+      </w:rPr>
+    </w:lvl>
+    <w:lvl w:ilvl="1" w:tplc="04100003" w:tentative="1">
+      <w:start w:val="1"/>
+      <w:numFmt w:val="bullet"/>
+      <w:lvlText w:val="o"/>
+      <w:lvlJc w:val="left"/>
+      <w:pPr>
+        <w:ind w:left="1440" w:hanging="360"/>
+      </w:pPr>
+      <w:rPr>
+        <w:rFonts w:ascii="Courier New" w:hAnsi="Courier New" w:cs="Courier New" w:hint="default"/>
+      </w:rPr>
+    </w:lvl>
+    <w:lvl w:ilvl="2" w:tplc="04100005" w:tentative="1">
+      <w:start w:val="1"/>
+      <w:numFmt w:val="bullet"/>
+      <w:lvlText w:val=""/>
+      <w:lvlJc w:val="left"/>
+      <w:pPr>
+        <w:ind w:left="2160" w:hanging="360"/>
+      </w:pPr>
+      <w:rPr>
+        <w:rFonts w:ascii="Wingdings" w:hAnsi="Wingdings" w:hint="default"/>
+      </w:rPr>
+    </w:lvl>
+    <w:lvl w:ilvl="3" w:tplc="04100001" w:tentative="1">
+      <w:start w:val="1"/>
+      <w:numFmt w:val="bullet"/>
+      <w:lvlText w:val=""/>
+      <w:lvlJc w:val="left"/>
+      <w:pPr>
+        <w:ind w:left="2880" w:hanging="360"/>
+      </w:pPr>
+      <w:rPr>
+        <w:rFonts w:ascii="Symbol" w:hAnsi="Symbol" w:hint="default"/>
+      </w:rPr>
+    </w:lvl>
+    <w:lvl w:ilvl="4" w:tplc="04100003" w:tentative="1">
+      <w:start w:val="1"/>
+      <w:numFmt w:val="bullet"/>
+      <w:lvlText w:val="o"/>
+      <w:lvlJc w:val="left"/>
+      <w:pPr>
+        <w:ind w:left="3600" w:hanging="360"/>
+      </w:pPr>
+      <w:rPr>
+        <w:rFonts w:ascii="Courier New" w:hAnsi="Courier New" w:cs="Courier New" w:hint="default"/>
+      </w:rPr>
+    </w:lvl>
+    <w:lvl w:ilvl="5" w:tplc="04100005" w:tentative="1">
+      <w:start w:val="1"/>
+      <w:numFmt w:val="bullet"/>
+      <w:lvlText w:val=""/>
+      <w:lvlJc w:val="left"/>
+      <w:pPr>
+        <w:ind w:left="4320" w:hanging="360"/>
+      </w:pPr>
+      <w:rPr>
+        <w:rFonts w:ascii="Wingdings" w:hAnsi="Wingdings" w:hint="default"/>
+      </w:rPr>
+    </w:lvl>
+    <w:lvl w:ilvl="6" w:tplc="04100001" w:tentative="1">
+      <w:start w:val="1"/>
+      <w:numFmt w:val="bullet"/>
+      <w:lvlText w:val=""/>
+      <w:lvlJc w:val="left"/>
+      <w:pPr>
+        <w:ind w:left="5040" w:hanging="360"/>
+      </w:pPr>
+      <w:rPr>
+        <w:rFonts w:ascii="Symbol" w:hAnsi="Symbol" w:hint="default"/>
+      </w:rPr>
+    </w:lvl>
+    <w:lvl w:ilvl="7" w:tplc="04100003" w:tentative="1">
+      <w:start w:val="1"/>
+      <w:numFmt w:val="bullet"/>
+      <w:lvlText w:val="o"/>
+      <w:lvlJc w:val="left"/>
+      <w:pPr>
+        <w:ind w:left="5760" w:hanging="360"/>
+      </w:pPr>
+      <w:rPr>
+        <w:rFonts w:ascii="Courier New" w:hAnsi="Courier New" w:cs="Courier New" w:hint="default"/>
+      </w:rPr>
+    </w:lvl>
+    <w:lvl w:ilvl="8" w:tplc="04100005" w:tentative="1">
+      <w:start w:val="1"/>
+      <w:numFmt w:val="bullet"/>
+      <w:lvlText w:val=""/>
+      <w:lvlJc w:val="left"/>
+      <w:pPr>
+        <w:ind w:left="6480" w:hanging="360"/>
+      </w:pPr>
+      <w:rPr>
+        <w:rFonts w:ascii="Wingdings" w:hAnsi="Wingdings" w:hint="default"/>
+      </w:rPr>
+    </w:lvl>
+  </w:abstractNum>
+  <w:abstractNum w:abstractNumId="4" w15:restartNumberingAfterBreak="0">
     <w:nsid w:val="15231B23"/>
     <w:multiLevelType w:val="hybridMultilevel"/>
     <w:tmpl w:val="64E62666"/>
@@ -15585,7 +16468,7 @@
       </w:rPr>
     </w:lvl>
   </w:abstractNum>
-  <w:abstractNum w:abstractNumId="4" w15:restartNumberingAfterBreak="0">
+  <w:abstractNum w:abstractNumId="5" w15:restartNumberingAfterBreak="0">
     <w:nsid w:val="1B2E67FD"/>
     <w:multiLevelType w:val="hybridMultilevel"/>
     <w:tmpl w:val="3B1AE748"/>
@@ -15698,7 +16581,7 @@
       </w:rPr>
     </w:lvl>
   </w:abstractNum>
-  <w:abstractNum w:abstractNumId="5" w15:restartNumberingAfterBreak="0">
+  <w:abstractNum w:abstractNumId="6" w15:restartNumberingAfterBreak="0">
     <w:nsid w:val="27621E83"/>
     <w:multiLevelType w:val="hybridMultilevel"/>
     <w:tmpl w:val="8990FC04"/>
@@ -15811,7 +16694,121 @@
       </w:rPr>
     </w:lvl>
   </w:abstractNum>
-  <w:abstractNum w:abstractNumId="6" w15:restartNumberingAfterBreak="0">
+  <w:abstractNum w:abstractNumId="7" w15:restartNumberingAfterBreak="0">
+    <w:nsid w:val="286727B0"/>
+    <w:multiLevelType w:val="hybridMultilevel"/>
+    <w:tmpl w:val="A066E0E8"/>
+    <w:lvl w:ilvl="0" w:tplc="33E8B468">
+      <w:start w:val="6"/>
+      <w:numFmt w:val="bullet"/>
+      <w:lvlText w:val="-"/>
+      <w:lvlJc w:val="left"/>
+      <w:pPr>
+        <w:ind w:left="720" w:hanging="360"/>
+      </w:pPr>
+      <w:rPr>
+        <w:rFonts w:ascii="Univers 45 Light" w:eastAsiaTheme="minorHAnsi" w:hAnsi="Univers 45 Light" w:cstheme="minorBidi" w:hint="default"/>
+        <w:i/>
+      </w:rPr>
+    </w:lvl>
+    <w:lvl w:ilvl="1" w:tplc="04100003" w:tentative="1">
+      <w:start w:val="1"/>
+      <w:numFmt w:val="bullet"/>
+      <w:lvlText w:val="o"/>
+      <w:lvlJc w:val="left"/>
+      <w:pPr>
+        <w:ind w:left="1440" w:hanging="360"/>
+      </w:pPr>
+      <w:rPr>
+        <w:rFonts w:ascii="Courier New" w:hAnsi="Courier New" w:cs="Courier New" w:hint="default"/>
+      </w:rPr>
+    </w:lvl>
+    <w:lvl w:ilvl="2" w:tplc="04100005" w:tentative="1">
+      <w:start w:val="1"/>
+      <w:numFmt w:val="bullet"/>
+      <w:lvlText w:val=""/>
+      <w:lvlJc w:val="left"/>
+      <w:pPr>
+        <w:ind w:left="2160" w:hanging="360"/>
+      </w:pPr>
+      <w:rPr>
+        <w:rFonts w:ascii="Wingdings" w:hAnsi="Wingdings" w:hint="default"/>
+      </w:rPr>
+    </w:lvl>
+    <w:lvl w:ilvl="3" w:tplc="04100001" w:tentative="1">
+      <w:start w:val="1"/>
+      <w:numFmt w:val="bullet"/>
+      <w:lvlText w:val=""/>
+      <w:lvlJc w:val="left"/>
+      <w:pPr>
+        <w:ind w:left="2880" w:hanging="360"/>
+      </w:pPr>
+      <w:rPr>
+        <w:rFonts w:ascii="Symbol" w:hAnsi="Symbol" w:hint="default"/>
+      </w:rPr>
+    </w:lvl>
+    <w:lvl w:ilvl="4" w:tplc="04100003" w:tentative="1">
+      <w:start w:val="1"/>
+      <w:numFmt w:val="bullet"/>
+      <w:lvlText w:val="o"/>
+      <w:lvlJc w:val="left"/>
+      <w:pPr>
+        <w:ind w:left="3600" w:hanging="360"/>
+      </w:pPr>
+      <w:rPr>
+        <w:rFonts w:ascii="Courier New" w:hAnsi="Courier New" w:cs="Courier New" w:hint="default"/>
+      </w:rPr>
+    </w:lvl>
+    <w:lvl w:ilvl="5" w:tplc="04100005" w:tentative="1">
+      <w:start w:val="1"/>
+      <w:numFmt w:val="bullet"/>
+      <w:lvlText w:val=""/>
+      <w:lvlJc w:val="left"/>
+      <w:pPr>
+        <w:ind w:left="4320" w:hanging="360"/>
+      </w:pPr>
+      <w:rPr>
+        <w:rFonts w:ascii="Wingdings" w:hAnsi="Wingdings" w:hint="default"/>
+      </w:rPr>
+    </w:lvl>
+    <w:lvl w:ilvl="6" w:tplc="04100001" w:tentative="1">
+      <w:start w:val="1"/>
+      <w:numFmt w:val="bullet"/>
+      <w:lvlText w:val=""/>
+      <w:lvlJc w:val="left"/>
+      <w:pPr>
+        <w:ind w:left="5040" w:hanging="360"/>
+      </w:pPr>
+      <w:rPr>
+        <w:rFonts w:ascii="Symbol" w:hAnsi="Symbol" w:hint="default"/>
+      </w:rPr>
+    </w:lvl>
+    <w:lvl w:ilvl="7" w:tplc="04100003" w:tentative="1">
+      <w:start w:val="1"/>
+      <w:numFmt w:val="bullet"/>
+      <w:lvlText w:val="o"/>
+      <w:lvlJc w:val="left"/>
+      <w:pPr>
+        <w:ind w:left="5760" w:hanging="360"/>
+      </w:pPr>
+      <w:rPr>
+        <w:rFonts w:ascii="Courier New" w:hAnsi="Courier New" w:cs="Courier New" w:hint="default"/>
+      </w:rPr>
+    </w:lvl>
+    <w:lvl w:ilvl="8" w:tplc="04100005" w:tentative="1">
+      <w:start w:val="1"/>
+      <w:numFmt w:val="bullet"/>
+      <w:lvlText w:val=""/>
+      <w:lvlJc w:val="left"/>
+      <w:pPr>
+        <w:ind w:left="6480" w:hanging="360"/>
+      </w:pPr>
+      <w:rPr>
+        <w:rFonts w:ascii="Wingdings" w:hAnsi="Wingdings" w:hint="default"/>
+      </w:rPr>
+    </w:lvl>
+  </w:abstractNum>
+  <w:abstractNum w:abstractNumId="8" w15:restartNumberingAfterBreak="0">
     <w:nsid w:val="2E6B7BC1"/>
     <w:multiLevelType w:val="hybridMultilevel"/>
     <w:tmpl w:val="BB86ABC4"/>
@@ -15924,7 +16921,7 @@
       </w:rPr>
     </w:lvl>
   </w:abstractNum>
-  <w:abstractNum w:abstractNumId="7" w15:restartNumberingAfterBreak="0">
+  <w:abstractNum w:abstractNumId="9" w15:restartNumberingAfterBreak="0">
     <w:nsid w:val="323D7A19"/>
     <w:multiLevelType w:val="hybridMultilevel"/>
     <w:tmpl w:val="D92AD1E6"/>
@@ -16037,7 +17034,7 @@
       </w:rPr>
     </w:lvl>
   </w:abstractNum>
-  <w:abstractNum w:abstractNumId="8" w15:restartNumberingAfterBreak="0">
+  <w:abstractNum w:abstractNumId="10" w15:restartNumberingAfterBreak="0">
     <w:nsid w:val="387B1258"/>
     <w:multiLevelType w:val="hybridMultilevel"/>
     <w:tmpl w:val="8BACE10A"/>
@@ -16151,7 +17148,7 @@
       </w:rPr>
     </w:lvl>
   </w:abstractNum>
-  <w:abstractNum w:abstractNumId="9" w15:restartNumberingAfterBreak="0">
+  <w:abstractNum w:abstractNumId="11" w15:restartNumberingAfterBreak="0">
     <w:nsid w:val="3B710EE0"/>
     <w:multiLevelType w:val="hybridMultilevel"/>
     <w:tmpl w:val="C27820FA"/>
@@ -16264,7 +17261,121 @@
       </w:rPr>
     </w:lvl>
   </w:abstractNum>
-  <w:abstractNum w:abstractNumId="10" w15:restartNumberingAfterBreak="0">
+  <w:abstractNum w:abstractNumId="12" w15:restartNumberingAfterBreak="0">
+    <w:nsid w:val="3BFC78B6"/>
+    <w:multiLevelType w:val="hybridMultilevel"/>
+    <w:tmpl w:val="52C6EFC6"/>
+    <w:lvl w:ilvl="0" w:tplc="33E8B468">
+      <w:start w:val="6"/>
+      <w:numFmt w:val="bullet"/>
+      <w:lvlText w:val="-"/>
+      <w:lvlJc w:val="left"/>
+      <w:pPr>
+        <w:ind w:left="720" w:hanging="360"/>
+      </w:pPr>
+      <w:rPr>
+        <w:rFonts w:ascii="Univers 45 Light" w:eastAsiaTheme="minorHAnsi" w:hAnsi="Univers 45 Light" w:cstheme="minorBidi" w:hint="default"/>
+        <w:i/>
+      </w:rPr>
+    </w:lvl>
+    <w:lvl w:ilvl="1" w:tplc="04100003" w:tentative="1">
+      <w:start w:val="1"/>
+      <w:numFmt w:val="bullet"/>
+      <w:lvlText w:val="o"/>
+      <w:lvlJc w:val="left"/>
+      <w:pPr>
+        <w:ind w:left="1440" w:hanging="360"/>
+      </w:pPr>
+      <w:rPr>
+        <w:rFonts w:ascii="Courier New" w:hAnsi="Courier New" w:cs="Courier New" w:hint="default"/>
+      </w:rPr>
+    </w:lvl>
+    <w:lvl w:ilvl="2" w:tplc="04100005" w:tentative="1">
+      <w:start w:val="1"/>
+      <w:numFmt w:val="bullet"/>
+      <w:lvlText w:val=""/>
+      <w:lvlJc w:val="left"/>
+      <w:pPr>
+        <w:ind w:left="2160" w:hanging="360"/>
+      </w:pPr>
+      <w:rPr>
+        <w:rFonts w:ascii="Wingdings" w:hAnsi="Wingdings" w:hint="default"/>
+      </w:rPr>
+    </w:lvl>
+    <w:lvl w:ilvl="3" w:tplc="04100001" w:tentative="1">
+      <w:start w:val="1"/>
+      <w:numFmt w:val="bullet"/>
+      <w:lvlText w:val=""/>
+      <w:lvlJc w:val="left"/>
+      <w:pPr>
+        <w:ind w:left="2880" w:hanging="360"/>
+      </w:pPr>
+      <w:rPr>
+        <w:rFonts w:ascii="Symbol" w:hAnsi="Symbol" w:hint="default"/>
+      </w:rPr>
+    </w:lvl>
+    <w:lvl w:ilvl="4" w:tplc="04100003" w:tentative="1">
+      <w:start w:val="1"/>
+      <w:numFmt w:val="bullet"/>
+      <w:lvlText w:val="o"/>
+      <w:lvlJc w:val="left"/>
+      <w:pPr>
+        <w:ind w:left="3600" w:hanging="360"/>
+      </w:pPr>
+      <w:rPr>
+        <w:rFonts w:ascii="Courier New" w:hAnsi="Courier New" w:cs="Courier New" w:hint="default"/>
+      </w:rPr>
+    </w:lvl>
+    <w:lvl w:ilvl="5" w:tplc="04100005" w:tentative="1">
+      <w:start w:val="1"/>
+      <w:numFmt w:val="bullet"/>
+      <w:lvlText w:val=""/>
+      <w:lvlJc w:val="left"/>
+      <w:pPr>
+        <w:ind w:left="4320" w:hanging="360"/>
+      </w:pPr>
+      <w:rPr>
+        <w:rFonts w:ascii="Wingdings" w:hAnsi="Wingdings" w:hint="default"/>
+      </w:rPr>
+    </w:lvl>
+    <w:lvl w:ilvl="6" w:tplc="04100001" w:tentative="1">
+      <w:start w:val="1"/>
+      <w:numFmt w:val="bullet"/>
+      <w:lvlText w:val=""/>
+      <w:lvlJc w:val="left"/>
+      <w:pPr>
+        <w:ind w:left="5040" w:hanging="360"/>
+      </w:pPr>
+      <w:rPr>
+        <w:rFonts w:ascii="Symbol" w:hAnsi="Symbol" w:hint="default"/>
+      </w:rPr>
+    </w:lvl>
+    <w:lvl w:ilvl="7" w:tplc="04100003" w:tentative="1">
+      <w:start w:val="1"/>
+      <w:numFmt w:val="bullet"/>
+      <w:lvlText w:val="o"/>
+      <w:lvlJc w:val="left"/>
+      <w:pPr>
+        <w:ind w:left="5760" w:hanging="360"/>
+      </w:pPr>
+      <w:rPr>
+        <w:rFonts w:ascii="Courier New" w:hAnsi="Courier New" w:cs="Courier New" w:hint="default"/>
+      </w:rPr>
+    </w:lvl>
+    <w:lvl w:ilvl="8" w:tplc="04100005" w:tentative="1">
+      <w:start w:val="1"/>
+      <w:numFmt w:val="bullet"/>
+      <w:lvlText w:val=""/>
+      <w:lvlJc w:val="left"/>
+      <w:pPr>
+        <w:ind w:left="6480" w:hanging="360"/>
+      </w:pPr>
+      <w:rPr>
+        <w:rFonts w:ascii="Wingdings" w:hAnsi="Wingdings" w:hint="default"/>
+      </w:rPr>
+    </w:lvl>
+  </w:abstractNum>
+  <w:abstractNum w:abstractNumId="13" w15:restartNumberingAfterBreak="0">
     <w:nsid w:val="40B35B1B"/>
     <w:multiLevelType w:val="hybridMultilevel"/>
     <w:tmpl w:val="C74C5824"/>
@@ -16378,7 +17489,7 @@
       </w:rPr>
     </w:lvl>
   </w:abstractNum>
-  <w:abstractNum w:abstractNumId="11" w15:restartNumberingAfterBreak="0">
+  <w:abstractNum w:abstractNumId="14" w15:restartNumberingAfterBreak="0">
     <w:nsid w:val="55973E2C"/>
     <w:multiLevelType w:val="hybridMultilevel"/>
     <w:tmpl w:val="B986C712"/>
@@ -16491,10 +17602,10 @@
       </w:rPr>
     </w:lvl>
   </w:abstractNum>
-  <w:abstractNum w:abstractNumId="12" w15:restartNumberingAfterBreak="0">
+  <w:abstractNum w:abstractNumId="15" w15:restartNumberingAfterBreak="0">
     <w:nsid w:val="58922CB9"/>
     <w:multiLevelType w:val="hybridMultilevel"/>
-    <w:tmpl w:val="2EDE6CC2"/>
+    <w:tmpl w:val="AEE4FF8C"/>
     <w:lvl w:ilvl="0" w:tplc="04100001">
       <w:start w:val="1"/>
       <w:numFmt w:val="bullet"/>
@@ -16604,7 +17715,7 @@
       </w:rPr>
     </w:lvl>
   </w:abstractNum>
-  <w:abstractNum w:abstractNumId="13" w15:restartNumberingAfterBreak="0">
+  <w:abstractNum w:abstractNumId="16" w15:restartNumberingAfterBreak="0">
     <w:nsid w:val="5C7D6501"/>
     <w:multiLevelType w:val="hybridMultilevel"/>
     <w:tmpl w:val="2C123D86"/>
@@ -16718,7 +17829,7 @@
       </w:rPr>
     </w:lvl>
   </w:abstractNum>
-  <w:abstractNum w:abstractNumId="14" w15:restartNumberingAfterBreak="0">
+  <w:abstractNum w:abstractNumId="17" w15:restartNumberingAfterBreak="0">
     <w:nsid w:val="618036B4"/>
     <w:multiLevelType w:val="hybridMultilevel"/>
     <w:tmpl w:val="884C2F80"/>
@@ -16832,7 +17943,7 @@
       </w:rPr>
     </w:lvl>
   </w:abstractNum>
-  <w:abstractNum w:abstractNumId="15" w15:restartNumberingAfterBreak="0">
+  <w:abstractNum w:abstractNumId="18" w15:restartNumberingAfterBreak="0">
     <w:nsid w:val="65A5373D"/>
     <w:multiLevelType w:val="hybridMultilevel"/>
     <w:tmpl w:val="D8CC9EB6"/>
@@ -16946,7 +18057,7 @@
       </w:rPr>
     </w:lvl>
   </w:abstractNum>
-  <w:abstractNum w:abstractNumId="16" w15:restartNumberingAfterBreak="0">
+  <w:abstractNum w:abstractNumId="19" w15:restartNumberingAfterBreak="0">
     <w:nsid w:val="66E65E46"/>
     <w:multiLevelType w:val="hybridMultilevel"/>
     <w:tmpl w:val="00F04898"/>
@@ -17059,7 +18170,7 @@
       </w:rPr>
     </w:lvl>
   </w:abstractNum>
-  <w:abstractNum w:abstractNumId="17" w15:restartNumberingAfterBreak="0">
+  <w:abstractNum w:abstractNumId="20" w15:restartNumberingAfterBreak="0">
     <w:nsid w:val="6975772E"/>
     <w:multiLevelType w:val="hybridMultilevel"/>
     <w:tmpl w:val="DD2696B6"/>
@@ -17172,7 +18283,7 @@
       </w:rPr>
     </w:lvl>
   </w:abstractNum>
-  <w:abstractNum w:abstractNumId="18" w15:restartNumberingAfterBreak="0">
+  <w:abstractNum w:abstractNumId="21" w15:restartNumberingAfterBreak="0">
     <w:nsid w:val="69FF2203"/>
     <w:multiLevelType w:val="hybridMultilevel"/>
     <w:tmpl w:val="E75AF56E"/>
@@ -17286,7 +18397,121 @@
       </w:rPr>
     </w:lvl>
   </w:abstractNum>
-  <w:abstractNum w:abstractNumId="19" w15:restartNumberingAfterBreak="0">
+  <w:abstractNum w:abstractNumId="22" w15:restartNumberingAfterBreak="0">
+    <w:nsid w:val="6D1D47B0"/>
+    <w:multiLevelType w:val="hybridMultilevel"/>
+    <w:tmpl w:val="0010BDDC"/>
+    <w:lvl w:ilvl="0" w:tplc="33E8B468">
+      <w:start w:val="6"/>
+      <w:numFmt w:val="bullet"/>
+      <w:lvlText w:val="-"/>
+      <w:lvlJc w:val="left"/>
+      <w:pPr>
+        <w:ind w:left="720" w:hanging="360"/>
+      </w:pPr>
+      <w:rPr>
+        <w:rFonts w:ascii="Univers 45 Light" w:eastAsiaTheme="minorHAnsi" w:hAnsi="Univers 45 Light" w:cstheme="minorBidi" w:hint="default"/>
+        <w:i/>
+      </w:rPr>
+    </w:lvl>
+    <w:lvl w:ilvl="1" w:tplc="04100003" w:tentative="1">
+      <w:start w:val="1"/>
+      <w:numFmt w:val="bullet"/>
+      <w:lvlText w:val="o"/>
+      <w:lvlJc w:val="left"/>
+      <w:pPr>
+        <w:ind w:left="1440" w:hanging="360"/>
+      </w:pPr>
+      <w:rPr>
+        <w:rFonts w:ascii="Courier New" w:hAnsi="Courier New" w:cs="Courier New" w:hint="default"/>
+      </w:rPr>
+    </w:lvl>
+    <w:lvl w:ilvl="2" w:tplc="04100005" w:tentative="1">
+      <w:start w:val="1"/>
+      <w:numFmt w:val="bullet"/>
+      <w:lvlText w:val=""/>
+      <w:lvlJc w:val="left"/>
+      <w:pPr>
+        <w:ind w:left="2160" w:hanging="360"/>
+      </w:pPr>
+      <w:rPr>
+        <w:rFonts w:ascii="Wingdings" w:hAnsi="Wingdings" w:hint="default"/>
+      </w:rPr>
+    </w:lvl>
+    <w:lvl w:ilvl="3" w:tplc="04100001" w:tentative="1">
+      <w:start w:val="1"/>
+      <w:numFmt w:val="bullet"/>
+      <w:lvlText w:val=""/>
+      <w:lvlJc w:val="left"/>
+      <w:pPr>
+        <w:ind w:left="2880" w:hanging="360"/>
+      </w:pPr>
+      <w:rPr>
+        <w:rFonts w:ascii="Symbol" w:hAnsi="Symbol" w:hint="default"/>
+      </w:rPr>
+    </w:lvl>
+    <w:lvl w:ilvl="4" w:tplc="04100003" w:tentative="1">
+      <w:start w:val="1"/>
+      <w:numFmt w:val="bullet"/>
+      <w:lvlText w:val="o"/>
+      <w:lvlJc w:val="left"/>
+      <w:pPr>
+        <w:ind w:left="3600" w:hanging="360"/>
+      </w:pPr>
+      <w:rPr>
+        <w:rFonts w:ascii="Courier New" w:hAnsi="Courier New" w:cs="Courier New" w:hint="default"/>
+      </w:rPr>
+    </w:lvl>
+    <w:lvl w:ilvl="5" w:tplc="04100005" w:tentative="1">
+      <w:start w:val="1"/>
+      <w:numFmt w:val="bullet"/>
+      <w:lvlText w:val=""/>
+      <w:lvlJc w:val="left"/>
+      <w:pPr>
+        <w:ind w:left="4320" w:hanging="360"/>
+      </w:pPr>
+      <w:rPr>
+        <w:rFonts w:ascii="Wingdings" w:hAnsi="Wingdings" w:hint="default"/>
+      </w:rPr>
+    </w:lvl>
+    <w:lvl w:ilvl="6" w:tplc="04100001" w:tentative="1">
+      <w:start w:val="1"/>
+      <w:numFmt w:val="bullet"/>
+      <w:lvlText w:val=""/>
+      <w:lvlJc w:val="left"/>
+      <w:pPr>
+        <w:ind w:left="5040" w:hanging="360"/>
+      </w:pPr>
+      <w:rPr>
+        <w:rFonts w:ascii="Symbol" w:hAnsi="Symbol" w:hint="default"/>
+      </w:rPr>
+    </w:lvl>
+    <w:lvl w:ilvl="7" w:tplc="04100003" w:tentative="1">
+      <w:start w:val="1"/>
+      <w:numFmt w:val="bullet"/>
+      <w:lvlText w:val="o"/>
+      <w:lvlJc w:val="left"/>
+      <w:pPr>
+        <w:ind w:left="5760" w:hanging="360"/>
+      </w:pPr>
+      <w:rPr>
+        <w:rFonts w:ascii="Courier New" w:hAnsi="Courier New" w:cs="Courier New" w:hint="default"/>
+      </w:rPr>
+    </w:lvl>
+    <w:lvl w:ilvl="8" w:tplc="04100005" w:tentative="1">
+      <w:start w:val="1"/>
+      <w:numFmt w:val="bullet"/>
+      <w:lvlText w:val=""/>
+      <w:lvlJc w:val="left"/>
+      <w:pPr>
+        <w:ind w:left="6480" w:hanging="360"/>
+      </w:pPr>
+      <w:rPr>
+        <w:rFonts w:ascii="Wingdings" w:hAnsi="Wingdings" w:hint="default"/>
+      </w:rPr>
+    </w:lvl>
+  </w:abstractNum>
+  <w:abstractNum w:abstractNumId="23" w15:restartNumberingAfterBreak="0">
     <w:nsid w:val="71953430"/>
     <w:multiLevelType w:val="hybridMultilevel"/>
     <w:tmpl w:val="86A039EE"/>
@@ -17400,7 +18625,7 @@
       </w:rPr>
     </w:lvl>
   </w:abstractNum>
-  <w:abstractNum w:abstractNumId="20" w15:restartNumberingAfterBreak="0">
+  <w:abstractNum w:abstractNumId="24" w15:restartNumberingAfterBreak="0">
     <w:nsid w:val="71B74DFA"/>
     <w:multiLevelType w:val="hybridMultilevel"/>
     <w:tmpl w:val="5FB04622"/>
@@ -17513,7 +18738,7 @@
       </w:rPr>
     </w:lvl>
   </w:abstractNum>
-  <w:abstractNum w:abstractNumId="21" w15:restartNumberingAfterBreak="0">
+  <w:abstractNum w:abstractNumId="25" w15:restartNumberingAfterBreak="0">
     <w:nsid w:val="737A5608"/>
     <w:multiLevelType w:val="hybridMultilevel"/>
     <w:tmpl w:val="811C826A"/>
@@ -17626,7 +18851,7 @@
       </w:rPr>
     </w:lvl>
   </w:abstractNum>
-  <w:abstractNum w:abstractNumId="22" w15:restartNumberingAfterBreak="0">
+  <w:abstractNum w:abstractNumId="26" w15:restartNumberingAfterBreak="0">
     <w:nsid w:val="779E2868"/>
     <w:multiLevelType w:val="hybridMultilevel"/>
     <w:tmpl w:val="A0A8B618"/>
@@ -17739,7 +18964,7 @@
       </w:rPr>
     </w:lvl>
   </w:abstractNum>
-  <w:abstractNum w:abstractNumId="23" w15:restartNumberingAfterBreak="0">
+  <w:abstractNum w:abstractNumId="27" w15:restartNumberingAfterBreak="0">
     <w:nsid w:val="79FE506B"/>
     <w:multiLevelType w:val="hybridMultilevel"/>
     <w:tmpl w:val="CBE23F3E"/>
@@ -17853,67 +19078,67 @@
     </w:lvl>
   </w:abstractNum>
   <w:num w:numId="1">
-    <w:abstractNumId w:val="9"/>
+    <w:abstractNumId w:val="11"/>
   </w:num>
   <w:num w:numId="2">
-    <w:abstractNumId w:val="17"/>
+    <w:abstractNumId w:val="20"/>
   </w:num>
   <w:num w:numId="3">
+    <w:abstractNumId w:val="10"/>
+  </w:num>
+  <w:num w:numId="4">
+    <w:abstractNumId w:val="26"/>
+  </w:num>
+  <w:num w:numId="5">
+    <w:abstractNumId w:val="15"/>
+  </w:num>
+  <w:num w:numId="6">
+    <w:abstractNumId w:val="19"/>
+  </w:num>
+  <w:num w:numId="7">
     <w:abstractNumId w:val="8"/>
   </w:num>
-  <w:num w:numId="4">
-    <w:abstractNumId w:val="22"/>
-  </w:num>
-  <w:num w:numId="5">
-    <w:abstractNumId w:val="12"/>
-  </w:num>
-  <w:num w:numId="6">
-    <w:abstractNumId w:val="16"/>
-  </w:num>
-  <w:num w:numId="7">
-    <w:abstractNumId w:val="6"/>
-  </w:num>
   <w:num w:numId="8">
-    <w:abstractNumId w:val="11"/>
+    <w:abstractNumId w:val="14"/>
   </w:num>
   <w:num w:numId="9">
-    <w:abstractNumId w:val="20"/>
+    <w:abstractNumId w:val="24"/>
   </w:num>
   <w:num w:numId="10">
-    <w:abstractNumId w:val="4"/>
+    <w:abstractNumId w:val="5"/>
   </w:num>
   <w:num w:numId="11">
     <w:abstractNumId w:val="0"/>
   </w:num>
   <w:num w:numId="12">
+    <w:abstractNumId w:val="27"/>
+  </w:num>
+  <w:num w:numId="13">
+    <w:abstractNumId w:val="4"/>
+  </w:num>
+  <w:num w:numId="14">
+    <w:abstractNumId w:val="17"/>
+  </w:num>
+  <w:num w:numId="15">
+    <w:abstractNumId w:val="21"/>
+  </w:num>
+  <w:num w:numId="16">
     <w:abstractNumId w:val="23"/>
   </w:num>
-  <w:num w:numId="13">
-    <w:abstractNumId w:val="3"/>
-  </w:num>
-  <w:num w:numId="14">
-    <w:abstractNumId w:val="14"/>
-  </w:num>
-  <w:num w:numId="15">
-    <w:abstractNumId w:val="18"/>
-  </w:num>
-  <w:num w:numId="16">
-    <w:abstractNumId w:val="19"/>
-  </w:num>
   <w:num w:numId="17">
-    <w:abstractNumId w:val="13"/>
+    <w:abstractNumId w:val="16"/>
   </w:num>
   <w:num w:numId="18">
-    <w:abstractNumId w:val="5"/>
+    <w:abstractNumId w:val="6"/>
   </w:num>
   <w:num w:numId="19">
-    <w:abstractNumId w:val="7"/>
+    <w:abstractNumId w:val="9"/>
   </w:num>
   <w:num w:numId="20">
-    <w:abstractNumId w:val="21"/>
+    <w:abstractNumId w:val="25"/>
   </w:num>
   <w:num w:numId="21">
-    <w:abstractNumId w:val="10"/>
+    <w:abstractNumId w:val="13"/>
   </w:num>
   <w:num w:numId="22">
     <w:abstractNumId w:val="2"/>
@@ -17922,7 +19147,19 @@
     <w:abstractNumId w:val="1"/>
   </w:num>
   <w:num w:numId="24">
-    <w:abstractNumId w:val="15"/>
+    <w:abstractNumId w:val="18"/>
+  </w:num>
+  <w:num w:numId="25">
+    <w:abstractNumId w:val="3"/>
+  </w:num>
+  <w:num w:numId="26">
+    <w:abstractNumId w:val="12"/>
+  </w:num>
+  <w:num w:numId="27">
+    <w:abstractNumId w:val="22"/>
+  </w:num>
+  <w:num w:numId="28">
+    <w:abstractNumId w:val="7"/>
   </w:num>
 </w:numbering>
 </file>
@@ -17944,7 +19181,7 @@
       </w:pPr>
     </w:pPrDefault>
   </w:docDefaults>
-  <w:latentStyles w:defLockedState="0" w:defUIPriority="99" w:defSemiHidden="0" w:defUnhideWhenUsed="0" w:defQFormat="0" w:count="372">
+  <w:latentStyles w:defLockedState="0" w:defUIPriority="99" w:defSemiHidden="0" w:defUnhideWhenUsed="0" w:defQFormat="0" w:count="374">
     <w:lsdException w:name="Normal" w:uiPriority="0" w:qFormat="1"/>
     <w:lsdException w:name="heading 1" w:uiPriority="9" w:qFormat="1"/>
     <w:lsdException w:name="heading 2" w:semiHidden="1" w:uiPriority="9" w:unhideWhenUsed="1" w:qFormat="1"/>
@@ -18317,6 +19554,8 @@
     <w:lsdException w:name="List Table 6 Colorful Accent 6" w:uiPriority="51"/>
     <w:lsdException w:name="List Table 7 Colorful Accent 6" w:uiPriority="52"/>
     <w:lsdException w:name="Mention" w:semiHidden="1" w:unhideWhenUsed="1"/>
+    <w:lsdException w:name="Smart Hyperlink" w:semiHidden="1" w:unhideWhenUsed="1"/>
+    <w:lsdException w:name="Hashtag" w:semiHidden="1" w:unhideWhenUsed="1"/>
   </w:latentStyles>
   <w:style w:type="paragraph" w:default="1" w:styleId="Normale">
     <w:name w:val="Normal"/>
@@ -18997,7 +20236,7 @@
 </file>
 
 <file path=customXml/itemProps1.xml><?xml version="1.0" encoding="utf-8"?>
-<ds:datastoreItem xmlns:ds="http://schemas.openxmlformats.org/officeDocument/2006/customXml" ds:itemID="{B6885079-F99F-4655-BADB-218D9BEA7D1D}">
+<ds:datastoreItem xmlns:ds="http://schemas.openxmlformats.org/officeDocument/2006/customXml" ds:itemID="{750D5215-C683-4A05-AD31-F7B30025731A}">
   <ds:schemaRefs>
     <ds:schemaRef ds:uri="http://schemas.openxmlformats.org/officeDocument/2006/bibliography"/>
   </ds:schemaRefs>

</xml_diff>